<commit_message>
update to reflect January 2022 law changes re: e-service and preliminary default
</commit_message>
<xml_diff>
--- a/docassemble/103Divorce/data/templates/Self-Represented_Litigant_Petition_for_Divorce_No_Minor_Children.docx
+++ b/docassemble/103Divorce/data/templates/Self-Represented_Litigant_Petition_for_Divorce_No_Minor_Children.docx
@@ -34,7 +34,31 @@
           <w:szCs w:val="32"/>
           <w:u w:val="single"/>
         </w:rPr>
-        <w:t xml:space="preserve"> (103) (NO MINOR CHILDREN) AND FOR REQUESTING USE OF MAIDEN NAME</w:t>
+        <w:t xml:space="preserve"> (103) (NO MINOR CHILDREN) </w:t>
+      </w:r>
+      <w:r>
+        <w:rPr>
+          <w:sz w:val="32"/>
+          <w:szCs w:val="32"/>
+          <w:u w:val="single"/>
+        </w:rPr>
+        <w:t xml:space="preserve">FOR DIVORCE ISSUE ONLY </w:t>
+      </w:r>
+      <w:r>
+        <w:rPr>
+          <w:sz w:val="32"/>
+          <w:szCs w:val="32"/>
+          <w:u w:val="single"/>
+        </w:rPr>
+        <w:t>and</w:t>
+      </w:r>
+      <w:r>
+        <w:rPr>
+          <w:sz w:val="32"/>
+          <w:szCs w:val="32"/>
+          <w:u w:val="single"/>
+        </w:rPr>
+        <w:t xml:space="preserve"> FOR REQUESTING USE OF MAIDEN NAME</w:t>
       </w:r>
     </w:p>
     <w:p>
@@ -81,6 +105,80 @@
     </w:p>
     <w:p>
       <w:pPr>
+        <w:pStyle w:val="p3"/>
+        <w:spacing w:line="283" w:lineRule="exact"/>
+        <w:ind w:firstLine="0"/>
+      </w:pPr>
+    </w:p>
+    <w:p>
+      <w:pPr>
+        <w:pStyle w:val="p3"/>
+        <w:spacing w:line="283" w:lineRule="exact"/>
+        <w:ind w:firstLine="0"/>
+      </w:pPr>
+      <w:r>
+        <w:t xml:space="preserve">If you have not been living apart from your husband/wife for at least </w:t>
+      </w:r>
+      <w:r>
+        <w:t>(6</w:t>
+      </w:r>
+      <w:r>
+        <w:t xml:space="preserve">) </w:t>
+      </w:r>
+      <w:r>
+        <w:t>months</w:t>
+      </w:r>
+      <w:r>
+        <w:t xml:space="preserve"> or you have minor children of the marriage, do not use these forms. Please note that these forms are for a simple uncontested divorce only. The forms do not address</w:t>
+      </w:r>
+      <w:r>
+        <w:t xml:space="preserve"> </w:t>
+      </w:r>
+      <w:r>
+        <w:t>spousal support, domestic abuse, or community property. You may need to address these issues using separate forms, or by finding an attorney to represent you. You should consult a lawyer if domestic violence or interim spousal support relief are essential to your case as the timing of a divorce may compromise the relief obtained.</w:t>
+      </w:r>
+    </w:p>
+    <w:p>
+      <w:pPr>
+        <w:pStyle w:val="p3"/>
+        <w:spacing w:line="283" w:lineRule="exact"/>
+        <w:ind w:firstLine="0"/>
+      </w:pPr>
+    </w:p>
+    <w:p>
+      <w:pPr>
+        <w:pStyle w:val="p3"/>
+        <w:spacing w:line="283" w:lineRule="exact"/>
+        <w:ind w:firstLine="0"/>
+      </w:pPr>
+      <w:r>
+        <w:t xml:space="preserve">To learn more about the divorce process, visit </w:t>
+      </w:r>
+      <w:hyperlink r:id="rId7" w:history="1">
+        <w:r>
+          <w:rPr>
+            <w:rStyle w:val="Hyperlink"/>
+          </w:rPr>
+          <w:t>LouisianaLawHelp.org</w:t>
+        </w:r>
+      </w:hyperlink>
+      <w:r>
+        <w:t xml:space="preserve">. To find help, visit </w:t>
+      </w:r>
+      <w:hyperlink r:id="rId8" w:history="1">
+        <w:r>
+          <w:rPr>
+            <w:rStyle w:val="Hyperlink"/>
+          </w:rPr>
+          <w:t>http://www.LSBA.org/goto/FindLegalHelp</w:t>
+        </w:r>
+      </w:hyperlink>
+      <w:r>
+        <w:t>.</w:t>
+      </w:r>
+    </w:p>
+    <w:p>
+      <w:pPr>
         <w:pStyle w:val="p4"/>
         <w:spacing w:line="289" w:lineRule="exact"/>
         <w:ind w:firstLine="0"/>
@@ -269,21 +367,7 @@
           <w:sz w:val="22"/>
         </w:rPr>
         <w:tab/>
-        <w:t xml:space="preserve">Make sure that </w:t>
-      </w:r>
-      <w:proofErr w:type="gramStart"/>
-      <w:r>
-        <w:rPr>
-          <w:sz w:val="22"/>
-        </w:rPr>
-        <w:t>all of</w:t>
-      </w:r>
-      <w:proofErr w:type="gramEnd"/>
-      <w:r>
-        <w:rPr>
-          <w:sz w:val="22"/>
-        </w:rPr>
-        <w:t xml:space="preserve"> the blanks are filled in on those pages marked with a “1” at the bottom. These forms are titled “</w:t>
+        <w:t>Make sure that all of the blanks are filled in on those pages marked with a “1” at the bottom. These forms are titled “</w:t>
       </w:r>
       <w:r>
         <w:rPr>
@@ -446,16 +530,8 @@
         <w:rPr>
           <w:sz w:val="22"/>
         </w:rPr>
-        <w:t xml:space="preserve">Take </w:t>
-      </w:r>
-      <w:proofErr w:type="gramStart"/>
-      <w:r>
-        <w:rPr>
-          <w:sz w:val="22"/>
-        </w:rPr>
-        <w:t>all of</w:t>
-      </w:r>
-      <w:proofErr w:type="gramEnd"/>
+        <w:t>Take all of</w:t>
+      </w:r>
       <w:r>
         <w:rPr>
           <w:b/>
@@ -480,21 +556,7 @@
         <w:rPr>
           <w:sz w:val="22"/>
         </w:rPr>
-        <w:t xml:space="preserve">copy of the form marked Petition </w:t>
-      </w:r>
-      <w:proofErr w:type="gramStart"/>
-      <w:r>
-        <w:rPr>
-          <w:sz w:val="22"/>
-        </w:rPr>
-        <w:t>For</w:t>
-      </w:r>
-      <w:proofErr w:type="gramEnd"/>
-      <w:r>
-        <w:rPr>
-          <w:sz w:val="22"/>
-        </w:rPr>
-        <w:t xml:space="preserve"> Divorce with you. Go to the Civil Department and tell the clerk that you do not have a lawyer, and that you want to file your divorce.</w:t>
+        <w:t>copy of the form marked Petition For Divorce with you. Go to the Civil Department and tell the clerk that you do not have a lawyer, and that you want to file your divorce.</w:t>
       </w:r>
     </w:p>
     <w:p>
@@ -540,21 +602,7 @@
           <w:sz w:val="22"/>
         </w:rPr>
         <w:tab/>
-        <w:t xml:space="preserve">Ask the clerk to file </w:t>
-      </w:r>
-      <w:proofErr w:type="gramStart"/>
-      <w:r>
-        <w:rPr>
-          <w:sz w:val="22"/>
-        </w:rPr>
-        <w:t>all of</w:t>
-      </w:r>
-      <w:proofErr w:type="gramEnd"/>
-      <w:r>
-        <w:rPr>
-          <w:sz w:val="22"/>
-        </w:rPr>
-        <w:t xml:space="preserve"> the forms marked with the number “1” at the bottom. Also ask the clerk to stamp a date AND write the docket number of your case on</w:t>
+        <w:t>Ask the clerk to file all of the forms marked with the number “1” at the bottom. Also ask the clerk to stamp a date AND write the docket number of your case on</w:t>
       </w:r>
       <w:r>
         <w:rPr>
@@ -623,13 +671,16 @@
         <w:tab/>
         <w:t>You will need to check with your local Clerk of Court to determine the case “filing fee.” If you cannot afford to pay the fee when you file your case, you can include an “</w:t>
       </w:r>
-      <w:r>
-        <w:rPr>
-          <w:b/>
-          <w:sz w:val="22"/>
-        </w:rPr>
-        <w:t>IN FORMA PAUPERIS AFFIDAVIT</w:t>
-      </w:r>
+      <w:hyperlink r:id="rId9" w:history="1">
+        <w:r>
+          <w:rPr>
+            <w:rStyle w:val="Hyperlink"/>
+            <w:b/>
+            <w:sz w:val="22"/>
+          </w:rPr>
+          <w:t>IN FORMA PAUPERIS AFFIDAVIT</w:t>
+        </w:r>
+      </w:hyperlink>
       <w:r>
         <w:rPr>
           <w:sz w:val="22"/>
@@ -649,13 +700,16 @@
         </w:rPr>
         <w:t xml:space="preserve"> (but not eliminate) the cost of filing. Fill out all sections of the </w:t>
       </w:r>
-      <w:r>
-        <w:rPr>
-          <w:b/>
-          <w:sz w:val="22"/>
-        </w:rPr>
-        <w:t>IN FORMA PAUPERIS AFFIDAVIT</w:t>
-      </w:r>
+      <w:hyperlink r:id="rId10" w:history="1">
+        <w:r>
+          <w:rPr>
+            <w:rStyle w:val="Hyperlink"/>
+            <w:b/>
+            <w:sz w:val="22"/>
+          </w:rPr>
+          <w:t>IN FORMA PAUPERIS AFFIDAVIT</w:t>
+        </w:r>
+      </w:hyperlink>
       <w:r>
         <w:rPr>
           <w:sz w:val="22"/>
@@ -673,35 +727,7 @@
         <w:rPr>
           <w:sz w:val="22"/>
         </w:rPr>
-        <w:t xml:space="preserve"> This document can be found on the list of available </w:t>
-      </w:r>
-      <w:proofErr w:type="gramStart"/>
-      <w:r>
-        <w:rPr>
-          <w:sz w:val="22"/>
-        </w:rPr>
-        <w:t>forms, and</w:t>
-      </w:r>
-      <w:proofErr w:type="gramEnd"/>
-      <w:r>
-        <w:rPr>
-          <w:sz w:val="22"/>
-        </w:rPr>
-        <w:t xml:space="preserve"> is labeled with the number “2” at the bottom. If you </w:t>
-      </w:r>
-      <w:proofErr w:type="gramStart"/>
-      <w:r>
-        <w:rPr>
-          <w:sz w:val="22"/>
-        </w:rPr>
-        <w:t>are able to</w:t>
-      </w:r>
-      <w:proofErr w:type="gramEnd"/>
-      <w:r>
-        <w:rPr>
-          <w:sz w:val="22"/>
-        </w:rPr>
-        <w:t xml:space="preserve"> pay the court fees, you can skip this step.</w:t>
+        <w:t xml:space="preserve"> This document can be found on the list of available forms, and is labeled with the number “2” at the bottom. If you are able to pay the court fees, you can skip this step.</w:t>
       </w:r>
     </w:p>
     <w:p>
@@ -770,7 +796,31 @@
         <w:rPr>
           <w:sz w:val="22"/>
         </w:rPr>
-        <w:t xml:space="preserve"> (recommended to wait about 1-2 weeks before calling to check on service). Once the Clerk’s office tells you that your spouse has been served, you must wait at least fifteen (15) days from the date your spouse was served. Then call the Clerk’s office again to make sure your spouse has not filed an answer or other pleading. </w:t>
+        <w:t xml:space="preserve"> (recommended to wait about 1-2 weeks before calling to check on service). Once the Clerk’s office tells you that your spouse has been served, you must wait at least </w:t>
+      </w:r>
+      <w:r>
+        <w:rPr>
+          <w:sz w:val="22"/>
+        </w:rPr>
+        <w:t>twenty-one</w:t>
+      </w:r>
+      <w:r>
+        <w:rPr>
+          <w:sz w:val="22"/>
+        </w:rPr>
+        <w:t xml:space="preserve"> (</w:t>
+      </w:r>
+      <w:r>
+        <w:rPr>
+          <w:sz w:val="22"/>
+        </w:rPr>
+        <w:t>21</w:t>
+      </w:r>
+      <w:r>
+        <w:rPr>
+          <w:sz w:val="22"/>
+        </w:rPr>
+        <w:t xml:space="preserve">) days from the date your spouse was served. Then call the Clerk’s office again to make sure your spouse has not filed an answer or other pleading. </w:t>
       </w:r>
     </w:p>
     <w:p>
@@ -865,34 +915,40 @@
         <w:rPr>
           <w:sz w:val="22"/>
         </w:rPr>
-        <w:t xml:space="preserve">If nothing has been filed by your spouse, take the form titled </w:t>
-      </w:r>
-      <w:r>
-        <w:rPr>
-          <w:b/>
-          <w:sz w:val="22"/>
-        </w:rPr>
-        <w:t xml:space="preserve">MOTION FOR PRELIMINARY DEFAULT </w:t>
-      </w:r>
-      <w:r>
-        <w:rPr>
-          <w:sz w:val="22"/>
-        </w:rPr>
-        <w:t xml:space="preserve">(which is marked “3-default” at the bottom of the page) to the Clerk’s office. Be sure to fill in the section at the bottom for your address AND bring two (2) copies of the Motion for Preliminary Default, already filled out, along with the original. Ask the clerk </w:t>
-      </w:r>
-      <w:proofErr w:type="gramStart"/>
-      <w:r>
-        <w:rPr>
-          <w:sz w:val="22"/>
-        </w:rPr>
-        <w:t>to:</w:t>
-      </w:r>
-      <w:proofErr w:type="gramEnd"/>
-      <w:r>
-        <w:rPr>
-          <w:sz w:val="22"/>
-        </w:rPr>
-        <w:t xml:space="preserve"> 1-file the original copy of the Motion, 2-stamp a date on your copy of the Motion</w:t>
+        <w:t xml:space="preserve">If nothing has been filed by your spouse, </w:t>
+      </w:r>
+      <w:r>
+        <w:rPr>
+          <w:sz w:val="22"/>
+        </w:rPr>
+        <w:t xml:space="preserve">the next step is to </w:t>
+      </w:r>
+      <w:r>
+        <w:rPr>
+          <w:sz w:val="22"/>
+        </w:rPr>
+        <w:t>bring</w:t>
+      </w:r>
+      <w:r>
+        <w:rPr>
+          <w:sz w:val="22"/>
+        </w:rPr>
+        <w:t xml:space="preserve"> the form titled </w:t>
+      </w:r>
+      <w:r>
+        <w:rPr>
+          <w:b/>
+          <w:bCs/>
+          <w:sz w:val="22"/>
+        </w:rPr>
+        <w:t>“</w:t>
+      </w:r>
+      <w:r>
+        <w:rPr>
+          <w:b/>
+          <w:sz w:val="22"/>
+        </w:rPr>
+        <w:t>AFFIDAVIT OF CORRECTNESS”</w:t>
       </w:r>
       <w:r>
         <w:rPr>
@@ -905,16 +961,137 @@
         <w:rPr>
           <w:sz w:val="22"/>
         </w:rPr>
-        <w:t>for you to keep, 3- send you the other copy of the Motion for Preliminary Default marked with the date that the Judge signed it (your address should be listed on the bottom of the page</w:t>
-      </w:r>
-      <w:r>
-        <w:rPr>
-          <w:b/>
+        <w:t>(which is marked “</w:t>
+      </w:r>
+      <w:r>
+        <w:rPr>
+          <w:sz w:val="22"/>
+        </w:rPr>
+        <w:t>3</w:t>
+      </w:r>
+      <w:r>
+        <w:rPr>
+          <w:sz w:val="22"/>
+        </w:rPr>
+        <w:t xml:space="preserve">” at the bottom of the page) to the Clerk’s office. </w:t>
+      </w:r>
+      <w:r>
+        <w:rPr>
+          <w:sz w:val="22"/>
+          <w:u w:val="single"/>
+        </w:rPr>
+        <w:t>You must sign it in the</w:t>
+      </w:r>
+      <w:r>
+        <w:rPr>
+          <w:sz w:val="22"/>
+          <w:u w:val="single"/>
+        </w:rPr>
+        <w:t xml:space="preserve"> </w:t>
+      </w:r>
+      <w:r>
+        <w:rPr>
+          <w:sz w:val="22"/>
+          <w:u w:val="single"/>
+        </w:rPr>
+        <w:t xml:space="preserve">presence of a notary! </w:t>
+      </w:r>
+      <w:r>
+        <w:rPr>
+          <w:sz w:val="22"/>
+        </w:rPr>
+        <w:t xml:space="preserve">You must also fill in the section of the </w:t>
+      </w:r>
+      <w:r>
+        <w:rPr>
+          <w:b/>
+          <w:sz w:val="22"/>
+        </w:rPr>
+        <w:t>JUDGMENT OF DIVORCE</w:t>
+      </w:r>
+      <w:r>
+        <w:rPr>
+          <w:sz w:val="22"/>
+        </w:rPr>
+        <w:t xml:space="preserve"> titled “Petitioner’s Certification” at the bottom of the page—you will need to know the </w:t>
+      </w:r>
+      <w:r>
+        <w:rPr>
+          <w:sz w:val="22"/>
+        </w:rPr>
+        <w:lastRenderedPageBreak/>
+        <w:t>date of service</w:t>
+      </w:r>
+      <w:r>
+        <w:rPr>
+          <w:sz w:val="22"/>
+        </w:rPr>
+        <w:t xml:space="preserve"> and </w:t>
+      </w:r>
+      <w:r>
+        <w:rPr>
+          <w:sz w:val="22"/>
+        </w:rPr>
+        <w:t xml:space="preserve">whether it was </w:t>
+      </w:r>
+      <w:hyperlink r:id="rId11" w:history="1">
+        <w:r>
+          <w:rPr>
+            <w:rStyle w:val="Hyperlink"/>
+            <w:sz w:val="22"/>
+          </w:rPr>
+          <w:t>domiciliary or personal service</w:t>
+        </w:r>
+      </w:hyperlink>
+      <w:r>
+        <w:rPr>
+          <w:sz w:val="22"/>
+        </w:rPr>
+        <w:t xml:space="preserve">. </w:t>
+      </w:r>
+      <w:r>
+        <w:rPr>
+          <w:sz w:val="22"/>
+        </w:rPr>
+        <w:t xml:space="preserve">You should also ask the Clerk of Court whether you are required to file the form </w:t>
+      </w:r>
+      <w:r>
+        <w:rPr>
           <w:sz w:val="22"/>
           <w:szCs w:val="22"/>
         </w:rPr>
-        <w:t xml:space="preserve"> </w:t>
-      </w:r>
+        <w:t>titled “</w:t>
+      </w:r>
+      <w:hyperlink r:id="rId12" w:history="1">
+        <w:r>
+          <w:rPr>
+            <w:rStyle w:val="Hyperlink"/>
+            <w:b/>
+            <w:sz w:val="22"/>
+            <w:szCs w:val="22"/>
+          </w:rPr>
+          <w:t>APPENDIX 28.1B: LA. C.C.P. ART. 1702(E) DIVORCE CHECKLIST</w:t>
+        </w:r>
+      </w:hyperlink>
+      <w:r>
+        <w:rPr>
+          <w:b/>
+          <w:sz w:val="22"/>
+          <w:szCs w:val="22"/>
+        </w:rPr>
+        <w:t xml:space="preserve">.” </w:t>
+      </w:r>
+    </w:p>
+    <w:p>
+      <w:pPr>
+        <w:tabs>
+          <w:tab w:val="left" w:pos="754"/>
+        </w:tabs>
+        <w:jc w:val="both"/>
+        <w:rPr>
+          <w:sz w:val="22"/>
+        </w:rPr>
+      </w:pPr>
     </w:p>
     <w:p>
       <w:pPr>
@@ -928,319 +1105,6 @@
           <w:sz w:val="22"/>
         </w:rPr>
       </w:pPr>
-    </w:p>
-    <w:p>
-      <w:pPr>
-        <w:pStyle w:val="p7"/>
-        <w:tabs>
-          <w:tab w:val="left" w:pos="754"/>
-        </w:tabs>
-        <w:spacing w:line="240" w:lineRule="auto"/>
-        <w:ind w:left="754"/>
-        <w:rPr>
-          <w:sz w:val="22"/>
-        </w:rPr>
-      </w:pPr>
-      <w:r>
-        <w:rPr>
-          <w:sz w:val="22"/>
-        </w:rPr>
-        <w:tab/>
-      </w:r>
-    </w:p>
-    <w:p>
-      <w:pPr>
-        <w:pStyle w:val="p7"/>
-        <w:tabs>
-          <w:tab w:val="left" w:pos="754"/>
-        </w:tabs>
-        <w:spacing w:line="240" w:lineRule="auto"/>
-        <w:ind w:left="754"/>
-        <w:rPr>
-          <w:b/>
-          <w:sz w:val="22"/>
-        </w:rPr>
-      </w:pPr>
-    </w:p>
-    <w:p>
-      <w:pPr>
-        <w:pStyle w:val="p7"/>
-        <w:tabs>
-          <w:tab w:val="left" w:pos="754"/>
-        </w:tabs>
-        <w:spacing w:line="240" w:lineRule="auto"/>
-        <w:ind w:left="754"/>
-        <w:rPr>
-          <w:b/>
-          <w:sz w:val="22"/>
-        </w:rPr>
-      </w:pPr>
-    </w:p>
-    <w:p>
-      <w:pPr>
-        <w:pStyle w:val="p7"/>
-        <w:tabs>
-          <w:tab w:val="left" w:pos="754"/>
-        </w:tabs>
-        <w:spacing w:line="240" w:lineRule="auto"/>
-        <w:ind w:left="754"/>
-        <w:rPr>
-          <w:b/>
-          <w:sz w:val="22"/>
-        </w:rPr>
-      </w:pPr>
-    </w:p>
-    <w:p>
-      <w:pPr>
-        <w:pStyle w:val="p7"/>
-        <w:tabs>
-          <w:tab w:val="left" w:pos="754"/>
-        </w:tabs>
-        <w:spacing w:line="240" w:lineRule="auto"/>
-        <w:ind w:left="754"/>
-        <w:rPr>
-          <w:b/>
-          <w:sz w:val="22"/>
-        </w:rPr>
-      </w:pPr>
-    </w:p>
-    <w:p>
-      <w:pPr>
-        <w:pStyle w:val="p7"/>
-        <w:tabs>
-          <w:tab w:val="left" w:pos="754"/>
-        </w:tabs>
-        <w:spacing w:line="240" w:lineRule="auto"/>
-        <w:ind w:left="754"/>
-        <w:rPr>
-          <w:b/>
-          <w:sz w:val="22"/>
-        </w:rPr>
-      </w:pPr>
-    </w:p>
-    <w:p>
-      <w:pPr>
-        <w:pStyle w:val="p7"/>
-        <w:tabs>
-          <w:tab w:val="left" w:pos="754"/>
-        </w:tabs>
-        <w:spacing w:line="240" w:lineRule="auto"/>
-        <w:ind w:left="754"/>
-        <w:rPr>
-          <w:b/>
-          <w:sz w:val="22"/>
-        </w:rPr>
-      </w:pPr>
-    </w:p>
-    <w:p>
-      <w:pPr>
-        <w:pStyle w:val="p7"/>
-        <w:tabs>
-          <w:tab w:val="left" w:pos="754"/>
-        </w:tabs>
-        <w:spacing w:line="240" w:lineRule="auto"/>
-        <w:ind w:left="754"/>
-        <w:rPr>
-          <w:b/>
-          <w:sz w:val="22"/>
-        </w:rPr>
-      </w:pPr>
-    </w:p>
-    <w:p>
-      <w:pPr>
-        <w:pStyle w:val="p7"/>
-        <w:tabs>
-          <w:tab w:val="left" w:pos="754"/>
-        </w:tabs>
-        <w:spacing w:line="240" w:lineRule="auto"/>
-        <w:ind w:left="754"/>
-        <w:rPr>
-          <w:b/>
-          <w:sz w:val="22"/>
-        </w:rPr>
-      </w:pPr>
-      <w:r>
-        <w:rPr>
-          <w:b/>
-          <w:sz w:val="22"/>
-        </w:rPr>
-        <w:lastRenderedPageBreak/>
-        <w:t>8</w:t>
-      </w:r>
-      <w:r>
-        <w:rPr>
-          <w:b/>
-          <w:sz w:val="22"/>
-        </w:rPr>
-        <w:t>.</w:t>
-      </w:r>
-      <w:r>
-        <w:rPr>
-          <w:b/>
-          <w:sz w:val="22"/>
-        </w:rPr>
-        <w:tab/>
-      </w:r>
-      <w:r>
-        <w:rPr>
-          <w:sz w:val="22"/>
-        </w:rPr>
-        <w:t>You will receive a copy of the Preliminary Default in the mail. It should show the date the Preliminary Default was</w:t>
-      </w:r>
-      <w:r>
-        <w:rPr>
-          <w:sz w:val="22"/>
-        </w:rPr>
-        <w:t xml:space="preserve"> signed. Now, you must also fill in the form </w:t>
-      </w:r>
-      <w:r>
-        <w:rPr>
-          <w:sz w:val="22"/>
-        </w:rPr>
-        <w:t>titled</w:t>
-      </w:r>
-      <w:r>
-        <w:rPr>
-          <w:b/>
-          <w:sz w:val="22"/>
-        </w:rPr>
-        <w:t xml:space="preserve"> AFFIDAVIT OF</w:t>
-      </w:r>
-    </w:p>
-    <w:p>
-      <w:pPr>
-        <w:pStyle w:val="p3"/>
-        <w:spacing w:line="240" w:lineRule="auto"/>
-        <w:rPr>
-          <w:sz w:val="22"/>
-          <w:u w:val="single"/>
-        </w:rPr>
-      </w:pPr>
-      <w:r>
-        <w:rPr>
-          <w:b/>
-          <w:sz w:val="22"/>
-        </w:rPr>
-        <w:t xml:space="preserve">CORRECTNESS </w:t>
-      </w:r>
-      <w:r>
-        <w:rPr>
-          <w:sz w:val="22"/>
-        </w:rPr>
-        <w:t xml:space="preserve">(marked with “4” at the bottom of the page). </w:t>
-      </w:r>
-      <w:r>
-        <w:rPr>
-          <w:sz w:val="22"/>
-          <w:u w:val="single"/>
-        </w:rPr>
-        <w:t>You must sign it in the</w:t>
-      </w:r>
-    </w:p>
-    <w:p>
-      <w:pPr>
-        <w:widowControl/>
-        <w:ind w:left="720"/>
-        <w:jc w:val="both"/>
-        <w:rPr>
-          <w:sz w:val="22"/>
-          <w:szCs w:val="22"/>
-        </w:rPr>
-      </w:pPr>
-      <w:r>
-        <w:rPr>
-          <w:sz w:val="22"/>
-          <w:u w:val="single"/>
-        </w:rPr>
-        <w:t xml:space="preserve">presence of a notary! </w:t>
-      </w:r>
-      <w:r>
-        <w:rPr>
-          <w:sz w:val="22"/>
-        </w:rPr>
-        <w:t xml:space="preserve">You must also fill in the section of the </w:t>
-      </w:r>
-      <w:r>
-        <w:rPr>
-          <w:b/>
-          <w:sz w:val="22"/>
-        </w:rPr>
-        <w:t>JUDGMENT OF DIVORCE</w:t>
-      </w:r>
-      <w:r>
-        <w:rPr>
-          <w:sz w:val="22"/>
-        </w:rPr>
-        <w:t xml:space="preserve"> titled “Petitioner’s Certification” at the bottom of the page—you will need to know the date of service, whether it was domiciliary or personal service, and the date that the Judge signed the Motion for Preliminary Default. Lastly, fill in the document titled “</w:t>
-      </w:r>
-      <w:r>
-        <w:rPr>
-          <w:b/>
-          <w:sz w:val="22"/>
-        </w:rPr>
-        <w:t>CERTIFICATE OF DIVORCE</w:t>
-      </w:r>
-      <w:r>
-        <w:rPr>
-          <w:sz w:val="22"/>
-        </w:rPr>
-        <w:t xml:space="preserve"> with you and your spouse’s personal information.”</w:t>
-      </w:r>
-      <w:r>
-        <w:rPr>
-          <w:sz w:val="22"/>
-        </w:rPr>
-        <w:t xml:space="preserve">). You should also ask the Clerk of Court whether you are required to file the form </w:t>
-      </w:r>
-      <w:r>
-        <w:rPr>
-          <w:sz w:val="22"/>
-          <w:szCs w:val="22"/>
-        </w:rPr>
-        <w:t>titled “</w:t>
-      </w:r>
-      <w:r>
-        <w:rPr>
-          <w:b/>
-          <w:sz w:val="22"/>
-          <w:szCs w:val="22"/>
-        </w:rPr>
-        <w:t xml:space="preserve">APPENDIX 28.1B: LA. C.C.P. ART. 1702(E) DIVORCE CHECKLIST.” </w:t>
-      </w:r>
-    </w:p>
-    <w:p>
-      <w:pPr>
-        <w:pStyle w:val="p3"/>
-        <w:spacing w:line="240" w:lineRule="auto"/>
-        <w:ind w:left="720" w:firstLine="34"/>
-        <w:rPr>
-          <w:sz w:val="22"/>
-        </w:rPr>
-      </w:pPr>
-    </w:p>
-    <w:p>
-      <w:pPr>
-        <w:tabs>
-          <w:tab w:val="left" w:pos="754"/>
-        </w:tabs>
-        <w:jc w:val="both"/>
-        <w:rPr>
-          <w:sz w:val="22"/>
-        </w:rPr>
-      </w:pPr>
-    </w:p>
-    <w:p>
-      <w:pPr>
-        <w:pStyle w:val="p7"/>
-        <w:tabs>
-          <w:tab w:val="left" w:pos="754"/>
-        </w:tabs>
-        <w:spacing w:line="240" w:lineRule="auto"/>
-        <w:ind w:left="754"/>
-        <w:rPr>
-          <w:sz w:val="22"/>
-        </w:rPr>
-      </w:pPr>
       <w:r>
         <w:rPr>
           <w:b/>
@@ -1277,6 +1141,14 @@
       <w:r>
         <w:rPr>
           <w:b/>
+          <w:bCs/>
+          <w:sz w:val="22"/>
+        </w:rPr>
+        <w:t xml:space="preserve">DEFAULT </w:t>
+      </w:r>
+      <w:r>
+        <w:rPr>
+          <w:b/>
           <w:sz w:val="22"/>
         </w:rPr>
         <w:t xml:space="preserve">JUDGMENT </w:t>
@@ -1286,26 +1158,28 @@
           <w:b/>
           <w:sz w:val="22"/>
         </w:rPr>
-        <w:t xml:space="preserve">OF DIVORCE </w:t>
-      </w:r>
-      <w:r>
-        <w:rPr>
-          <w:sz w:val="22"/>
-        </w:rPr>
-        <w:t>(marked with a number “4”),</w:t>
-      </w:r>
-      <w:r>
-        <w:rPr>
-          <w:sz w:val="22"/>
-        </w:rPr>
-        <w:t xml:space="preserve"> the </w:t>
-      </w:r>
-      <w:r>
-        <w:rPr>
-          <w:b/>
-          <w:sz w:val="22"/>
-        </w:rPr>
-        <w:t>CERTIFICATE OF DIVORCE</w:t>
+        <w:t>OF</w:t>
+      </w:r>
+      <w:r>
+        <w:rPr>
+          <w:b/>
+          <w:sz w:val="22"/>
+        </w:rPr>
+        <w:t xml:space="preserve"> 103(1)</w:t>
+      </w:r>
+      <w:r>
+        <w:rPr>
+          <w:b/>
+          <w:sz w:val="22"/>
+        </w:rPr>
+        <w:t xml:space="preserve"> DIVORCE</w:t>
+      </w:r>
+      <w:r>
+        <w:rPr>
+          <w:b/>
+          <w:sz w:val="22"/>
+        </w:rPr>
+        <w:t xml:space="preserve"> without MINOR CHILDREN</w:t>
       </w:r>
       <w:r>
         <w:rPr>
@@ -1435,49 +1309,43 @@
         <w:jc w:val="both"/>
         <w:rPr>
           <w:b/>
-          <w:sz w:val="28"/>
-          <w:szCs w:val="28"/>
-        </w:rPr>
-      </w:pPr>
-      <w:r>
-        <w:rPr>
-          <w:b/>
-          <w:sz w:val="28"/>
-          <w:szCs w:val="28"/>
+          <w:szCs w:val="24"/>
+        </w:rPr>
+      </w:pPr>
+      <w:r>
+        <w:rPr>
+          <w:b/>
+          <w:szCs w:val="24"/>
         </w:rPr>
         <w:t>All litigants are better off when represented by a licensed attorney. For help finding representation, visit</w:t>
       </w:r>
       <w:r>
         <w:rPr>
           <w:b/>
-          <w:sz w:val="28"/>
-          <w:szCs w:val="28"/>
+          <w:szCs w:val="24"/>
         </w:rPr>
         <w:t xml:space="preserve"> </w:t>
       </w:r>
-      <w:hyperlink r:id="rId7" w:history="1">
+      <w:hyperlink r:id="rId13" w:history="1">
         <w:r>
           <w:rPr>
             <w:rStyle w:val="Hyperlink"/>
             <w:b/>
-            <w:sz w:val="28"/>
-            <w:szCs w:val="28"/>
+            <w:szCs w:val="24"/>
           </w:rPr>
           <w:t>www.LSBA.org/goto/FindLegalHelp</w:t>
         </w:r>
       </w:hyperlink>
       <w:r>
         <w:rPr>
-          <w:sz w:val="28"/>
-          <w:szCs w:val="28"/>
+          <w:szCs w:val="24"/>
         </w:rPr>
         <w:t xml:space="preserve">. </w:t>
       </w:r>
       <w:r>
         <w:rPr>
           <w:b/>
-          <w:sz w:val="28"/>
-          <w:szCs w:val="28"/>
+          <w:szCs w:val="24"/>
         </w:rPr>
         <w:t xml:space="preserve">If you do not understand a legal term, need to have a hearing in open court, or need to clarify the correct response or application to your situation, you may want to seek more information or advice from the following resources:  </w:t>
       </w:r>
@@ -1501,10 +1369,24 @@
         <w:adjustRightInd w:val="0"/>
         <w:jc w:val="both"/>
         <w:rPr>
-          <w:sz w:val="28"/>
-          <w:szCs w:val="28"/>
-        </w:rPr>
-      </w:pPr>
+          <w:szCs w:val="24"/>
+        </w:rPr>
+      </w:pPr>
+      <w:r>
+        <w:rPr>
+          <w:szCs w:val="24"/>
+        </w:rPr>
+        <w:t xml:space="preserve">Louisiana LawHelp: </w:t>
+      </w:r>
+      <w:hyperlink r:id="rId14" w:history="1">
+        <w:r>
+          <w:rPr>
+            <w:rStyle w:val="Hyperlink"/>
+            <w:szCs w:val="24"/>
+          </w:rPr>
+          <w:t>www.louisianalawhelp.org</w:t>
+        </w:r>
+      </w:hyperlink>
     </w:p>
     <w:p>
       <w:pPr>
@@ -1513,17 +1395,9 @@
         <w:adjustRightInd w:val="0"/>
         <w:jc w:val="both"/>
         <w:rPr>
-          <w:sz w:val="28"/>
-          <w:szCs w:val="28"/>
-        </w:rPr>
-      </w:pPr>
-      <w:r>
-        <w:rPr>
-          <w:sz w:val="28"/>
-          <w:szCs w:val="28"/>
-        </w:rPr>
-        <w:t>Louisiana LawHelp: www.louisianalawhelp.org</w:t>
-      </w:r>
+          <w:szCs w:val="24"/>
+        </w:rPr>
+      </w:pPr>
     </w:p>
     <w:p>
       <w:pPr>
@@ -1532,10 +1406,30 @@
         <w:adjustRightInd w:val="0"/>
         <w:jc w:val="both"/>
         <w:rPr>
-          <w:sz w:val="28"/>
-          <w:szCs w:val="28"/>
-        </w:rPr>
-      </w:pPr>
+          <w:szCs w:val="24"/>
+        </w:rPr>
+      </w:pPr>
+      <w:r>
+        <w:rPr>
+          <w:szCs w:val="24"/>
+        </w:rPr>
+        <w:t xml:space="preserve">Free Legal Answers: </w:t>
+      </w:r>
+      <w:hyperlink r:id="rId15" w:history="1">
+        <w:r>
+          <w:rPr>
+            <w:rStyle w:val="Hyperlink"/>
+            <w:szCs w:val="24"/>
+          </w:rPr>
+          <w:t>LA.freelegalanswers.org</w:t>
+        </w:r>
+      </w:hyperlink>
+      <w:r>
+        <w:rPr>
+          <w:szCs w:val="24"/>
+        </w:rPr>
+        <w:t xml:space="preserve"> </w:t>
+      </w:r>
     </w:p>
     <w:p>
       <w:pPr>
@@ -1543,31 +1437,10 @@
         <w:autoSpaceDN w:val="0"/>
         <w:adjustRightInd w:val="0"/>
         <w:jc w:val="both"/>
-      </w:pPr>
-      <w:r>
-        <w:rPr>
-          <w:sz w:val="28"/>
-          <w:szCs w:val="28"/>
-        </w:rPr>
-        <w:t xml:space="preserve">Free Legal Answers: </w:t>
-      </w:r>
-      <w:r>
-        <w:rPr>
-          <w:sz w:val="28"/>
-          <w:szCs w:val="28"/>
-        </w:rPr>
-        <w:t>LA</w:t>
-      </w:r>
-      <w:r>
-        <w:rPr>
-          <w:sz w:val="28"/>
-          <w:szCs w:val="28"/>
-        </w:rPr>
-        <w:t>.freelegalanswers.org</w:t>
-      </w:r>
-      <w:r>
-        <w:t xml:space="preserve"> </w:t>
-      </w:r>
+        <w:rPr>
+          <w:szCs w:val="24"/>
+        </w:rPr>
+      </w:pPr>
     </w:p>
     <w:p>
       <w:pPr>
@@ -1575,7 +1448,25 @@
         <w:autoSpaceDN w:val="0"/>
         <w:adjustRightInd w:val="0"/>
         <w:jc w:val="both"/>
-      </w:pPr>
+        <w:rPr>
+          <w:szCs w:val="24"/>
+        </w:rPr>
+      </w:pPr>
+      <w:r>
+        <w:rPr>
+          <w:szCs w:val="24"/>
+        </w:rPr>
+        <w:t xml:space="preserve">Law Library of Louisiana: </w:t>
+      </w:r>
+      <w:hyperlink r:id="rId16" w:history="1">
+        <w:r>
+          <w:rPr>
+            <w:rStyle w:val="Hyperlink"/>
+            <w:szCs w:val="24"/>
+          </w:rPr>
+          <w:t>www.lasc.libguides.com/resources-for-self-represented-litigants</w:t>
+        </w:r>
+      </w:hyperlink>
     </w:p>
     <w:p>
       <w:pPr>
@@ -1584,27 +1475,7 @@
         <w:adjustRightInd w:val="0"/>
         <w:jc w:val="both"/>
         <w:rPr>
-          <w:sz w:val="28"/>
-          <w:szCs w:val="28"/>
-        </w:rPr>
-      </w:pPr>
-      <w:r>
-        <w:rPr>
-          <w:sz w:val="28"/>
-          <w:szCs w:val="28"/>
-        </w:rPr>
-        <w:t>Law Library of Louisiana: lasc.libguides.com/resources-for-self-represented-litigants</w:t>
-      </w:r>
-    </w:p>
-    <w:p>
-      <w:pPr>
-        <w:autoSpaceDE w:val="0"/>
-        <w:autoSpaceDN w:val="0"/>
-        <w:adjustRightInd w:val="0"/>
-        <w:jc w:val="both"/>
-        <w:rPr>
-          <w:sz w:val="28"/>
-          <w:szCs w:val="28"/>
+          <w:szCs w:val="24"/>
         </w:rPr>
       </w:pPr>
     </w:p>
@@ -1768,7 +1639,7 @@
                 <v:stroke joinstyle="miter"/>
                 <v:path gradientshapeok="t" o:connecttype="rect"/>
               </v:shapetype>
-              <v:shape id="Text Box 2" o:spid="_x0000_s1026" type="#_x0000_t202" style="position:absolute;margin-left:215.45pt;margin-top:67.1pt;width:300.75pt;height:103pt;z-index:251667456;visibility:visible;mso-wrap-style:square;mso-width-percent:0;mso-height-percent:0;mso-wrap-distance-left:9pt;mso-wrap-distance-top:3.6pt;mso-wrap-distance-right:9pt;mso-wrap-distance-bottom:3.6pt;mso-position-horizontal:absolute;mso-position-horizontal-relative:margin;mso-position-vertical:absolute;mso-position-vertical-relative:page;mso-width-percent:0;mso-height-percent:0;mso-width-relative:margin;mso-height-relative:margin;v-text-anchor:top" o:gfxdata="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" stroked="f">
+              <v:shape id="Text Box 2" o:spid="_x0000_s1026" type="#_x0000_t202" style="position:absolute;margin-left:215.45pt;margin-top:67.1pt;width:300.75pt;height:103pt;z-index:251667456;visibility:visible;mso-wrap-style:square;mso-width-percent:0;mso-height-percent:0;mso-wrap-distance-left:9pt;mso-wrap-distance-top:3.6pt;mso-wrap-distance-right:9pt;mso-wrap-distance-bottom:3.6pt;mso-position-horizontal:absolute;mso-position-horizontal-relative:margin;mso-position-vertical:absolute;mso-position-vertical-relative:page;mso-width-percent:0;mso-height-percent:0;mso-width-relative:margin;mso-height-relative:margin;v-text-anchor:top" o:gfxdata="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" stroked="f">
                 <v:textbox>
                   <w:txbxContent>
                     <w:p>
@@ -1987,7 +1858,7 @@
           </mc:Choice>
           <mc:Fallback>
             <w:pict>
-              <v:shape w14:anchorId="4B3308D2" id="_x0000_s1027" type="#_x0000_t202" style="position:absolute;margin-left:175.2pt;margin-top:65.55pt;width:23pt;height:21.7pt;z-index:251669504;visibility:visible;mso-wrap-style:square;mso-width-percent:0;mso-height-percent:200;mso-wrap-distance-left:9pt;mso-wrap-distance-top:3.6pt;mso-wrap-distance-right:9pt;mso-wrap-distance-bottom:3.6pt;mso-position-horizontal:absolute;mso-position-horizontal-relative:margin;mso-position-vertical:absolute;mso-position-vertical-relative:page;mso-width-percent:0;mso-height-percent:200;mso-width-relative:margin;mso-height-relative:margin;v-text-anchor:top" o:gfxdata="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" stroked="f">
+              <v:shape w14:anchorId="4B3308D2" id="_x0000_s1027" type="#_x0000_t202" style="position:absolute;margin-left:175.2pt;margin-top:65.55pt;width:23pt;height:21.7pt;z-index:251669504;visibility:visible;mso-wrap-style:square;mso-width-percent:0;mso-height-percent:200;mso-wrap-distance-left:9pt;mso-wrap-distance-top:3.6pt;mso-wrap-distance-right:9pt;mso-wrap-distance-bottom:3.6pt;mso-position-horizontal:absolute;mso-position-horizontal-relative:margin;mso-position-vertical:absolute;mso-position-vertical-relative:page;mso-width-percent:0;mso-height-percent:200;mso-width-relative:margin;mso-height-relative:margin;v-text-anchor:top" o:gfxdata="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" stroked="f">
                 <v:textbox style="mso-fit-shape-to-text:t">
                   <w:txbxContent>
                     <w:p>
@@ -2211,7 +2082,7 @@
           </mc:Choice>
           <mc:Fallback>
             <w:pict>
-              <v:shape w14:anchorId="24FF46BC" id="_x0000_s1028" type="#_x0000_t202" style="position:absolute;margin-left:-1.75pt;margin-top:67.1pt;width:183pt;height:102.2pt;z-index:251666432;visibility:visible;mso-wrap-style:square;mso-width-percent:0;mso-height-percent:0;mso-wrap-distance-left:9pt;mso-wrap-distance-top:3.6pt;mso-wrap-distance-right:9pt;mso-wrap-distance-bottom:3.6pt;mso-position-horizontal:absolute;mso-position-horizontal-relative:margin;mso-position-vertical:absolute;mso-position-vertical-relative:page;mso-width-percent:0;mso-height-percent:0;mso-width-relative:margin;mso-height-relative:margin;v-text-anchor:top" o:gfxdata="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" stroked="f">
+              <v:shape w14:anchorId="24FF46BC" id="_x0000_s1028" type="#_x0000_t202" style="position:absolute;margin-left:-1.75pt;margin-top:67.1pt;width:183pt;height:102.2pt;z-index:251666432;visibility:visible;mso-wrap-style:square;mso-width-percent:0;mso-height-percent:0;mso-wrap-distance-left:9pt;mso-wrap-distance-top:3.6pt;mso-wrap-distance-right:9pt;mso-wrap-distance-bottom:3.6pt;mso-position-horizontal:absolute;mso-position-horizontal-relative:margin;mso-position-vertical:absolute;mso-position-vertical-relative:page;mso-width-percent:0;mso-height-percent:0;mso-width-relative:margin;mso-height-relative:margin;v-text-anchor:top" o:gfxdata="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" stroked="f">
                 <v:textbox>
                   <w:txbxContent>
                     <w:p>
@@ -2386,7 +2257,7 @@
           </mc:Choice>
           <mc:Fallback>
             <w:pict>
-              <v:shape w14:anchorId="3E17583F" id="_x0000_s1029" type="#_x0000_t202" style="position:absolute;margin-left:-1.75pt;margin-top:159.35pt;width:486pt;height:21.7pt;z-index:251668480;visibility:visible;mso-wrap-style:square;mso-width-percent:0;mso-height-percent:200;mso-wrap-distance-left:9pt;mso-wrap-distance-top:3.6pt;mso-wrap-distance-right:9pt;mso-wrap-distance-bottom:3.6pt;mso-position-horizontal:absolute;mso-position-horizontal-relative:margin;mso-position-vertical:absolute;mso-position-vertical-relative:page;mso-width-percent:0;mso-height-percent:200;mso-width-relative:margin;mso-height-relative:margin;v-text-anchor:top" o:gfxdata="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" filled="f" stroked="f">
+              <v:shape w14:anchorId="3E17583F" id="_x0000_s1029" type="#_x0000_t202" style="position:absolute;margin-left:-1.75pt;margin-top:159.35pt;width:486pt;height:21.7pt;z-index:251668480;visibility:visible;mso-wrap-style:square;mso-width-percent:0;mso-height-percent:200;mso-wrap-distance-left:9pt;mso-wrap-distance-top:3.6pt;mso-wrap-distance-right:9pt;mso-wrap-distance-bottom:3.6pt;mso-position-horizontal:absolute;mso-position-horizontal-relative:margin;mso-position-vertical:absolute;mso-position-vertical-relative:page;mso-width-percent:0;mso-height-percent:200;mso-width-relative:margin;mso-height-relative:margin;v-text-anchor:top" o:gfxdata="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" filled="f" stroked="f">
                 <v:textbox style="mso-fit-shape-to-text:t">
                   <w:txbxContent>
                     <w:p>
@@ -2478,6 +2349,27 @@
           <w:szCs w:val="24"/>
         </w:rPr>
         <w:tab/>
+      </w:r>
+    </w:p>
+    <w:p>
+      <w:pPr>
+        <w:pStyle w:val="BodyTextIndent"/>
+        <w:spacing w:line="360" w:lineRule="auto"/>
+        <w:ind w:left="0"/>
+        <w:rPr>
+          <w:szCs w:val="24"/>
+        </w:rPr>
+      </w:pPr>
+      <w:r>
+        <w:rPr>
+          <w:szCs w:val="24"/>
+        </w:rPr>
+        <w:tab/>
+      </w:r>
+      <w:r>
+        <w:rPr>
+          <w:szCs w:val="24"/>
+        </w:rPr>
         <w:t>The petition of</w:t>
       </w:r>
       <w:r>
@@ -2537,6 +2429,16 @@
         </w:rPr>
         <w:t xml:space="preserve"> State of Louisiana, respectfully represents:</w:t>
       </w:r>
+    </w:p>
+    <w:p>
+      <w:pPr>
+        <w:pStyle w:val="BodyTextIndent"/>
+        <w:spacing w:line="360" w:lineRule="auto"/>
+        <w:ind w:left="0"/>
+        <w:rPr>
+          <w:szCs w:val="24"/>
+        </w:rPr>
+      </w:pPr>
     </w:p>
     <w:p>
       <w:pPr>
@@ -2649,6 +2551,18 @@
     <w:p>
       <w:pPr>
         <w:tabs>
+          <w:tab w:val="left" w:pos="742"/>
+        </w:tabs>
+        <w:spacing w:line="360" w:lineRule="auto"/>
+        <w:ind w:firstLine="742"/>
+        <w:rPr>
+          <w:szCs w:val="24"/>
+        </w:rPr>
+      </w:pPr>
+    </w:p>
+    <w:p>
+      <w:pPr>
+        <w:tabs>
           <w:tab w:val="left" w:pos="204"/>
         </w:tabs>
         <w:spacing w:line="360" w:lineRule="auto"/>
@@ -2674,73 +2588,85 @@
         <w:spacing w:line="360" w:lineRule="auto"/>
         <w:ind w:firstLine="742"/>
         <w:rPr>
+          <w:szCs w:val="24"/>
+        </w:rPr>
+      </w:pPr>
+      <w:r>
+        <w:rPr>
+          <w:szCs w:val="24"/>
+        </w:rPr>
+        <w:t xml:space="preserve">The parties were married on the </w:t>
+      </w:r>
+      <w:r>
+        <w:rPr>
+          <w:szCs w:val="24"/>
+        </w:rPr>
+        <w:t xml:space="preserve">{{ marriage_day1 }} </w:t>
+      </w:r>
+      <w:r>
+        <w:rPr>
+          <w:szCs w:val="24"/>
+        </w:rPr>
+        <w:t>day of</w:t>
+      </w:r>
+      <w:r>
+        <w:rPr>
+          <w:szCs w:val="24"/>
+        </w:rPr>
+        <w:t xml:space="preserve"> {{ marriage_month1 }}, {{ marriage_year1 }}</w:t>
+      </w:r>
+      <w:r>
+        <w:rPr>
+          <w:szCs w:val="24"/>
+        </w:rPr>
+        <w:t xml:space="preserve"> in </w:t>
+      </w:r>
+      <w:r>
+        <w:rPr>
+          <w:szCs w:val="24"/>
+        </w:rPr>
+        <w:t xml:space="preserve">{{ </w:t>
+      </w:r>
+      <w:proofErr w:type="spellStart"/>
+      <w:r>
+        <w:rPr>
+          <w:szCs w:val="24"/>
+        </w:rPr>
+        <w:t>marriage_parish</w:t>
+      </w:r>
+      <w:proofErr w:type="spellEnd"/>
+      <w:r>
+        <w:rPr>
+          <w:szCs w:val="24"/>
+        </w:rPr>
+        <w:t xml:space="preserve"> }} </w:t>
+      </w:r>
+      <w:r>
+        <w:rPr>
+          <w:szCs w:val="24"/>
+        </w:rPr>
+        <w:t>Parish, Louisiana.</w:t>
+      </w:r>
+      <w:r>
+        <w:rPr>
+          <w:szCs w:val="24"/>
+        </w:rPr>
+        <w:t xml:space="preserve"> </w:t>
+      </w:r>
+    </w:p>
+    <w:p>
+      <w:pPr>
+        <w:tabs>
+          <w:tab w:val="left" w:pos="742"/>
+        </w:tabs>
+        <w:spacing w:line="360" w:lineRule="auto"/>
+        <w:ind w:firstLine="742"/>
+        <w:rPr>
           <w:b/>
           <w:iCs/>
           <w:szCs w:val="24"/>
         </w:rPr>
       </w:pPr>
-      <w:r>
-        <w:rPr>
-          <w:szCs w:val="24"/>
-        </w:rPr>
-        <w:t xml:space="preserve">The parties were married on the </w:t>
-      </w:r>
-      <w:r>
-        <w:rPr>
-          <w:szCs w:val="24"/>
-        </w:rPr>
-        <w:t xml:space="preserve">{{ marriage_day1 }} </w:t>
-      </w:r>
-      <w:r>
-        <w:rPr>
-          <w:szCs w:val="24"/>
-        </w:rPr>
-        <w:t>day of</w:t>
-      </w:r>
-      <w:r>
-        <w:rPr>
-          <w:szCs w:val="24"/>
-        </w:rPr>
-        <w:t xml:space="preserve"> {{ marriage_month1 }}, {{ marriage_year1 }}</w:t>
-      </w:r>
-      <w:r>
-        <w:rPr>
-          <w:szCs w:val="24"/>
-        </w:rPr>
-        <w:t xml:space="preserve"> in </w:t>
-      </w:r>
-      <w:r>
-        <w:rPr>
-          <w:szCs w:val="24"/>
-        </w:rPr>
-        <w:t xml:space="preserve">{{ </w:t>
-      </w:r>
-      <w:proofErr w:type="spellStart"/>
-      <w:r>
-        <w:rPr>
-          <w:szCs w:val="24"/>
-        </w:rPr>
-        <w:t>marriage_parish</w:t>
-      </w:r>
-      <w:proofErr w:type="spellEnd"/>
-      <w:r>
-        <w:rPr>
-          <w:szCs w:val="24"/>
-        </w:rPr>
-        <w:t xml:space="preserve"> }} </w:t>
-      </w:r>
-      <w:r>
-        <w:rPr>
-          <w:szCs w:val="24"/>
-        </w:rPr>
-        <w:t>Parish, Louisiana.</w:t>
-      </w:r>
-      <w:r>
-        <w:rPr>
-          <w:szCs w:val="24"/>
-        </w:rPr>
-        <w:t xml:space="preserve"> </w:t>
-      </w:r>
     </w:p>
     <w:p>
       <w:pPr>
@@ -2770,7 +2696,6 @@
         <w:spacing w:line="360" w:lineRule="auto"/>
         <w:ind w:firstLine="742"/>
         <w:rPr>
-          <w:b/>
           <w:szCs w:val="24"/>
         </w:rPr>
       </w:pPr>
@@ -2822,6 +2747,19 @@
         </w:rPr>
         <w:t xml:space="preserve"> and have continued to live separate and apart since that time.</w:t>
       </w:r>
+    </w:p>
+    <w:p>
+      <w:pPr>
+        <w:tabs>
+          <w:tab w:val="left" w:pos="742"/>
+        </w:tabs>
+        <w:spacing w:line="360" w:lineRule="auto"/>
+        <w:ind w:firstLine="742"/>
+        <w:rPr>
+          <w:b/>
+          <w:szCs w:val="24"/>
+        </w:rPr>
+      </w:pPr>
     </w:p>
     <w:p>
       <w:pPr>
@@ -2865,6 +2803,17 @@
         <w:tab/>
         <w:t>Of the marriage, no children were born or adopted.</w:t>
       </w:r>
+    </w:p>
+    <w:p>
+      <w:pPr>
+        <w:tabs>
+          <w:tab w:val="left" w:pos="742"/>
+        </w:tabs>
+        <w:spacing w:line="360" w:lineRule="auto"/>
+        <w:rPr>
+          <w:szCs w:val="24"/>
+        </w:rPr>
+      </w:pPr>
     </w:p>
     <w:p>
       <w:pPr>
@@ -2933,6 +2882,7 @@
         <w:ind w:left="0" w:firstLine="0"/>
         <w:jc w:val="left"/>
         <w:rPr>
+          <w:bCs/>
           <w:szCs w:val="24"/>
         </w:rPr>
       </w:pPr>
@@ -3028,6 +2978,17 @@
         </w:rPr>
         <w:t xml:space="preserve"> {% endif %}</w:t>
       </w:r>
+    </w:p>
+    <w:p>
+      <w:pPr>
+        <w:pStyle w:val="p6"/>
+        <w:spacing w:line="360" w:lineRule="auto"/>
+        <w:ind w:left="0" w:firstLine="0"/>
+        <w:jc w:val="left"/>
+        <w:rPr>
+          <w:szCs w:val="24"/>
+        </w:rPr>
+      </w:pPr>
     </w:p>
     <w:p>
       <w:pPr>
@@ -3088,6 +3049,58 @@
         <w:tabs>
           <w:tab w:val="left" w:pos="742"/>
         </w:tabs>
+        <w:spacing w:line="240" w:lineRule="auto"/>
+        <w:jc w:val="left"/>
+        <w:rPr>
+          <w:szCs w:val="24"/>
+        </w:rPr>
+      </w:pPr>
+    </w:p>
+    <w:p>
+      <w:pPr>
+        <w:pStyle w:val="c5"/>
+        <w:tabs>
+          <w:tab w:val="left" w:pos="742"/>
+        </w:tabs>
+        <w:spacing w:line="240" w:lineRule="auto"/>
+        <w:jc w:val="left"/>
+        <w:rPr>
+          <w:szCs w:val="24"/>
+        </w:rPr>
+      </w:pPr>
+    </w:p>
+    <w:p>
+      <w:pPr>
+        <w:pStyle w:val="c5"/>
+        <w:tabs>
+          <w:tab w:val="left" w:pos="742"/>
+        </w:tabs>
+        <w:spacing w:line="240" w:lineRule="auto"/>
+        <w:jc w:val="left"/>
+        <w:rPr>
+          <w:szCs w:val="24"/>
+        </w:rPr>
+      </w:pPr>
+    </w:p>
+    <w:p>
+      <w:pPr>
+        <w:pStyle w:val="c5"/>
+        <w:tabs>
+          <w:tab w:val="left" w:pos="742"/>
+        </w:tabs>
+        <w:spacing w:line="240" w:lineRule="auto"/>
+        <w:jc w:val="left"/>
+        <w:rPr>
+          <w:szCs w:val="24"/>
+        </w:rPr>
+      </w:pPr>
+    </w:p>
+    <w:p>
+      <w:pPr>
+        <w:pStyle w:val="c5"/>
+        <w:tabs>
+          <w:tab w:val="left" w:pos="742"/>
+        </w:tabs>
         <w:spacing w:line="360" w:lineRule="auto"/>
         <w:jc w:val="left"/>
         <w:rPr>
@@ -3129,8 +3142,64 @@
         <w:rPr>
           <w:szCs w:val="24"/>
         </w:rPr>
-        <w:t xml:space="preserve">, that her maiden name be confirmed, and that defendant be cast with all court costs. </w:t>
-      </w:r>
+        <w:t xml:space="preserve">, </w:t>
+      </w:r>
+      <w:r>
+        <w:rPr>
+          <w:bCs/>
+          <w:szCs w:val="24"/>
+        </w:rPr>
+        <w:t xml:space="preserve">{% if </w:t>
+      </w:r>
+      <w:proofErr w:type="spellStart"/>
+      <w:r>
+        <w:rPr>
+          <w:bCs/>
+          <w:szCs w:val="24"/>
+        </w:rPr>
+        <w:t>revert_to_maiden_name</w:t>
+      </w:r>
+      <w:proofErr w:type="spellEnd"/>
+      <w:r>
+        <w:rPr>
+          <w:bCs/>
+          <w:szCs w:val="24"/>
+        </w:rPr>
+        <w:t xml:space="preserve"> %} </w:t>
+      </w:r>
+      <w:r>
+        <w:rPr>
+          <w:bCs/>
+          <w:szCs w:val="24"/>
+        </w:rPr>
+        <w:t>that their maiden name be confirmed,</w:t>
+      </w:r>
+      <w:r>
+        <w:rPr>
+          <w:bCs/>
+          <w:szCs w:val="24"/>
+        </w:rPr>
+        <w:t xml:space="preserve"> {% else %} {% endif %}</w:t>
+      </w:r>
+      <w:r>
+        <w:rPr>
+          <w:szCs w:val="24"/>
+        </w:rPr>
+        <w:t xml:space="preserve">and that defendant be cast with all court costs. </w:t>
+      </w:r>
+    </w:p>
+    <w:p>
+      <w:pPr>
+        <w:pStyle w:val="c5"/>
+        <w:tabs>
+          <w:tab w:val="left" w:pos="742"/>
+        </w:tabs>
+        <w:spacing w:line="360" w:lineRule="auto"/>
+        <w:jc w:val="left"/>
+        <w:rPr>
+          <w:szCs w:val="24"/>
+        </w:rPr>
+      </w:pPr>
     </w:p>
     <w:p>
       <w:pPr>
@@ -3286,11 +3355,19 @@
                               </w:rPr>
                               <w:t xml:space="preserve">{{ </w:t>
                             </w:r>
+                            <w:proofErr w:type="spellStart"/>
                             <w:r>
                               <w:rPr>
                                 <w:szCs w:val="24"/>
                               </w:rPr>
-                              <w:t>petitioner_address_on_one_line }}</w:t>
+                              <w:t>petitioner_address_on_one_line</w:t>
+                            </w:r>
+                            <w:proofErr w:type="spellEnd"/>
+                            <w:r>
+                              <w:rPr>
+                                <w:szCs w:val="24"/>
+                              </w:rPr>
+                              <w:t xml:space="preserve"> }}</w:t>
                             </w:r>
                           </w:p>
                           <w:p>
@@ -3306,7 +3383,43 @@
                               <w:rPr>
                                 <w:szCs w:val="24"/>
                               </w:rPr>
-                              <w:t>Telephone No. {{ petitioner_telephone }}</w:t>
+                              <w:t xml:space="preserve">Telephone No. {{ </w:t>
+                            </w:r>
+                            <w:proofErr w:type="spellStart"/>
+                            <w:r>
+                              <w:rPr>
+                                <w:szCs w:val="24"/>
+                              </w:rPr>
+                              <w:t>petitioner_telephone</w:t>
+                            </w:r>
+                            <w:proofErr w:type="spellEnd"/>
+                            <w:r>
+                              <w:rPr>
+                                <w:szCs w:val="24"/>
+                              </w:rPr>
+                              <w:t xml:space="preserve"> }}</w:t>
+                            </w:r>
+                          </w:p>
+                          <w:p>
+                            <w:pPr>
+                              <w:tabs>
+                                <w:tab w:val="left" w:pos="5108"/>
+                              </w:tabs>
+                              <w:rPr>
+                                <w:szCs w:val="24"/>
+                              </w:rPr>
+                            </w:pPr>
+                            <w:r>
+                              <w:rPr>
+                                <w:szCs w:val="24"/>
+                              </w:rPr>
+                              <w:t>{{ petitioner_email }</w:t>
+                            </w:r>
+                            <w:r>
+                              <w:rPr>
+                                <w:szCs w:val="24"/>
+                              </w:rPr>
+                              <w:t>}</w:t>
                             </w:r>
                           </w:p>
                           <w:p/>
@@ -3329,7 +3442,7 @@
           </mc:Choice>
           <mc:Fallback>
             <w:pict>
-              <v:shape w14:anchorId="6E503409" id="_x0000_s1030" type="#_x0000_t202" style="position:absolute;margin-left:246.75pt;margin-top:3.95pt;width:224.25pt;height:110.6pt;z-index:251720704;visibility:visible;mso-wrap-style:square;mso-width-percent:0;mso-height-percent:200;mso-wrap-distance-left:9pt;mso-wrap-distance-top:3.6pt;mso-wrap-distance-right:9pt;mso-wrap-distance-bottom:3.6pt;mso-position-horizontal:absolute;mso-position-horizontal-relative:text;mso-position-vertical:absolute;mso-position-vertical-relative:text;mso-width-percent:0;mso-height-percent:200;mso-width-relative:margin;mso-height-relative:margin;v-text-anchor:top" o:gfxdata="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" stroked="f">
+              <v:shape w14:anchorId="6E503409" id="_x0000_s1030" type="#_x0000_t202" style="position:absolute;margin-left:246.75pt;margin-top:3.95pt;width:224.25pt;height:110.6pt;z-index:251720704;visibility:visible;mso-wrap-style:square;mso-width-percent:0;mso-height-percent:200;mso-wrap-distance-left:9pt;mso-wrap-distance-top:3.6pt;mso-wrap-distance-right:9pt;mso-wrap-distance-bottom:3.6pt;mso-position-horizontal:absolute;mso-position-horizontal-relative:text;mso-position-vertical:absolute;mso-position-vertical-relative:text;mso-width-percent:0;mso-height-percent:200;mso-width-relative:margin;mso-height-relative:margin;v-text-anchor:top" o:gfxdata="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" stroked="f">
                 <v:textbox style="mso-fit-shape-to-text:t">
                   <w:txbxContent>
                     <w:p>
@@ -3412,6 +3525,28 @@
                           <w:szCs w:val="24"/>
                         </w:rPr>
                         <w:t xml:space="preserve"> }}</w:t>
+                      </w:r>
+                    </w:p>
+                    <w:p>
+                      <w:pPr>
+                        <w:tabs>
+                          <w:tab w:val="left" w:pos="5108"/>
+                        </w:tabs>
+                        <w:rPr>
+                          <w:szCs w:val="24"/>
+                        </w:rPr>
+                      </w:pPr>
+                      <w:r>
+                        <w:rPr>
+                          <w:szCs w:val="24"/>
+                        </w:rPr>
+                        <w:t>{{ petitioner_email }</w:t>
+                      </w:r>
+                      <w:r>
+                        <w:rPr>
+                          <w:szCs w:val="24"/>
+                        </w:rPr>
+                        <w:t>}</w:t>
                       </w:r>
                     </w:p>
                     <w:p/>
@@ -3546,7 +3681,7 @@
           </mc:Choice>
           <mc:Fallback>
             <w:pict>
-              <v:shape w14:anchorId="4A0B1B3C" id="_x0000_s1031" type="#_x0000_t202" style="position:absolute;margin-left:0;margin-top:930.3pt;width:30.2pt;height:21.7pt;z-index:251716608;visibility:visible;mso-wrap-style:square;mso-width-percent:0;mso-height-percent:200;mso-wrap-distance-left:9pt;mso-wrap-distance-top:3.6pt;mso-wrap-distance-right:9pt;mso-wrap-distance-bottom:3.6pt;mso-position-horizontal:center;mso-position-horizontal-relative:margin;mso-position-vertical:absolute;mso-position-vertical-relative:page;mso-width-percent:0;mso-height-percent:200;mso-width-relative:margin;mso-height-relative:margin;v-text-anchor:top" o:gfxdata="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" stroked="f">
+              <v:shape w14:anchorId="4A0B1B3C" id="_x0000_s1031" type="#_x0000_t202" style="position:absolute;margin-left:0;margin-top:930.3pt;width:30.2pt;height:21.7pt;z-index:251716608;visibility:visible;mso-wrap-style:square;mso-width-percent:0;mso-height-percent:200;mso-wrap-distance-left:9pt;mso-wrap-distance-top:3.6pt;mso-wrap-distance-right:9pt;mso-wrap-distance-bottom:3.6pt;mso-position-horizontal:center;mso-position-horizontal-relative:margin;mso-position-vertical:absolute;mso-position-vertical-relative:page;mso-width-percent:0;mso-height-percent:200;mso-width-relative:margin;mso-height-relative:margin;v-text-anchor:top" o:gfxdata="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" stroked="f">
                 <v:textbox style="mso-fit-shape-to-text:t">
                   <w:txbxContent>
                     <w:p>
@@ -3765,7 +3900,7 @@
           </mc:Choice>
           <mc:Fallback>
             <w:pict>
-              <v:shape w14:anchorId="10E16F0B" id="_x0000_s1032" type="#_x0000_t202" style="position:absolute;margin-left:208.25pt;margin-top:62.15pt;width:300.75pt;height:103pt;z-index:251697152;visibility:visible;mso-wrap-style:square;mso-width-percent:0;mso-height-percent:0;mso-wrap-distance-left:9pt;mso-wrap-distance-top:3.6pt;mso-wrap-distance-right:9pt;mso-wrap-distance-bottom:3.6pt;mso-position-horizontal:absolute;mso-position-horizontal-relative:margin;mso-position-vertical:absolute;mso-position-vertical-relative:page;mso-width-percent:0;mso-height-percent:0;mso-width-relative:margin;mso-height-relative:margin;v-text-anchor:top" o:gfxdata="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" stroked="f">
+              <v:shape w14:anchorId="10E16F0B" id="_x0000_s1032" type="#_x0000_t202" style="position:absolute;margin-left:208.25pt;margin-top:62.15pt;width:300.75pt;height:103pt;z-index:251697152;visibility:visible;mso-wrap-style:square;mso-width-percent:0;mso-height-percent:0;mso-wrap-distance-left:9pt;mso-wrap-distance-top:3.6pt;mso-wrap-distance-right:9pt;mso-wrap-distance-bottom:3.6pt;mso-position-horizontal:absolute;mso-position-horizontal-relative:margin;mso-position-vertical:absolute;mso-position-vertical-relative:page;mso-width-percent:0;mso-height-percent:0;mso-width-relative:margin;mso-height-relative:margin;v-text-anchor:top" o:gfxdata="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" stroked="f">
                 <v:textbox>
                   <w:txbxContent>
                     <w:p>
@@ -4030,7 +4165,7 @@
           </mc:Choice>
           <mc:Fallback>
             <w:pict>
-              <v:shape w14:anchorId="5274F0F9" id="_x0000_s1033" type="#_x0000_t202" style="position:absolute;margin-left:-17pt;margin-top:62.15pt;width:183pt;height:102.2pt;z-index:251696128;visibility:visible;mso-wrap-style:square;mso-width-percent:0;mso-height-percent:0;mso-wrap-distance-left:9pt;mso-wrap-distance-top:3.6pt;mso-wrap-distance-right:9pt;mso-wrap-distance-bottom:3.6pt;mso-position-horizontal:absolute;mso-position-horizontal-relative:margin;mso-position-vertical:absolute;mso-position-vertical-relative:page;mso-width-percent:0;mso-height-percent:0;mso-width-relative:margin;mso-height-relative:margin;v-text-anchor:top" o:gfxdata="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" stroked="f">
+              <v:shape w14:anchorId="5274F0F9" id="_x0000_s1033" type="#_x0000_t202" style="position:absolute;margin-left:-17pt;margin-top:62.15pt;width:183pt;height:102.2pt;z-index:251696128;visibility:visible;mso-wrap-style:square;mso-width-percent:0;mso-height-percent:0;mso-wrap-distance-left:9pt;mso-wrap-distance-top:3.6pt;mso-wrap-distance-right:9pt;mso-wrap-distance-bottom:3.6pt;mso-position-horizontal:absolute;mso-position-horizontal-relative:margin;mso-position-vertical:absolute;mso-position-vertical-relative:page;mso-width-percent:0;mso-height-percent:0;mso-width-relative:margin;mso-height-relative:margin;v-text-anchor:top" o:gfxdata="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" stroked="f">
                 <v:textbox>
                   <w:txbxContent>
                     <w:p>
@@ -4215,7 +4350,7 @@
           </mc:Choice>
           <mc:Fallback>
             <w:pict>
-              <v:shape w14:anchorId="140252AA" id="_x0000_s1034" type="#_x0000_t202" style="position:absolute;margin-left:-17pt;margin-top:154.4pt;width:486pt;height:21.7pt;z-index:251698176;visibility:visible;mso-wrap-style:square;mso-width-percent:0;mso-height-percent:200;mso-wrap-distance-left:9pt;mso-wrap-distance-top:3.6pt;mso-wrap-distance-right:9pt;mso-wrap-distance-bottom:3.6pt;mso-position-horizontal:absolute;mso-position-horizontal-relative:margin;mso-position-vertical:absolute;mso-position-vertical-relative:page;mso-width-percent:0;mso-height-percent:200;mso-width-relative:margin;mso-height-relative:margin;v-text-anchor:top" o:gfxdata="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" filled="f" stroked="f">
+              <v:shape w14:anchorId="140252AA" id="_x0000_s1034" type="#_x0000_t202" style="position:absolute;margin-left:-17pt;margin-top:154.4pt;width:486pt;height:21.7pt;z-index:251698176;visibility:visible;mso-wrap-style:square;mso-width-percent:0;mso-height-percent:200;mso-wrap-distance-left:9pt;mso-wrap-distance-top:3.6pt;mso-wrap-distance-right:9pt;mso-wrap-distance-bottom:3.6pt;mso-position-horizontal:absolute;mso-position-horizontal-relative:margin;mso-position-vertical:absolute;mso-position-vertical-relative:page;mso-width-percent:0;mso-height-percent:200;mso-width-relative:margin;mso-height-relative:margin;v-text-anchor:top" o:gfxdata="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" filled="f" stroked="f">
                 <v:textbox style="mso-fit-shape-to-text:t">
                   <w:txbxContent>
                     <w:p>
@@ -4386,7 +4521,7 @@
           </mc:Choice>
           <mc:Fallback>
             <w:pict>
-              <v:shape w14:anchorId="3C914F62" id="_x0000_s1035" type="#_x0000_t202" style="position:absolute;margin-left:159.95pt;margin-top:60.6pt;width:23pt;height:21.7pt;z-index:251699200;visibility:visible;mso-wrap-style:square;mso-width-percent:0;mso-height-percent:200;mso-wrap-distance-left:9pt;mso-wrap-distance-top:3.6pt;mso-wrap-distance-right:9pt;mso-wrap-distance-bottom:3.6pt;mso-position-horizontal:absolute;mso-position-horizontal-relative:margin;mso-position-vertical:absolute;mso-position-vertical-relative:page;mso-width-percent:0;mso-height-percent:200;mso-width-relative:margin;mso-height-relative:margin;v-text-anchor:top" o:gfxdata="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" stroked="f">
+              <v:shape w14:anchorId="3C914F62" id="_x0000_s1035" type="#_x0000_t202" style="position:absolute;margin-left:159.95pt;margin-top:60.6pt;width:23pt;height:21.7pt;z-index:251699200;visibility:visible;mso-wrap-style:square;mso-width-percent:0;mso-height-percent:200;mso-wrap-distance-left:9pt;mso-wrap-distance-top:3.6pt;mso-wrap-distance-right:9pt;mso-wrap-distance-bottom:3.6pt;mso-position-horizontal:absolute;mso-position-horizontal-relative:margin;mso-position-vertical:absolute;mso-position-vertical-relative:page;mso-width-percent:0;mso-height-percent:200;mso-width-relative:margin;mso-height-relative:margin;v-text-anchor:top" o:gfxdata="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" stroked="f">
                 <v:textbox style="mso-fit-shape-to-text:t">
                   <w:txbxContent>
                     <w:p>
@@ -4572,7 +4707,7 @@
           </mc:Choice>
           <mc:Fallback>
             <w:pict>
-              <v:shape w14:anchorId="5F881A2D" id="_x0000_s1036" type="#_x0000_t202" style="position:absolute;margin-left:0;margin-top:926.95pt;width:30.25pt;height:21.7pt;z-index:251664384;visibility:visible;mso-wrap-style:square;mso-width-percent:0;mso-height-percent:200;mso-wrap-distance-left:9pt;mso-wrap-distance-top:3.6pt;mso-wrap-distance-right:9pt;mso-wrap-distance-bottom:3.6pt;mso-position-horizontal:center;mso-position-horizontal-relative:margin;mso-position-vertical:absolute;mso-position-vertical-relative:page;mso-width-percent:0;mso-height-percent:200;mso-width-relative:margin;mso-height-relative:margin;v-text-anchor:top" o:gfxdata="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" stroked="f">
+              <v:shape w14:anchorId="5F881A2D" id="_x0000_s1036" type="#_x0000_t202" style="position:absolute;margin-left:0;margin-top:926.95pt;width:30.25pt;height:21.7pt;z-index:251664384;visibility:visible;mso-wrap-style:square;mso-width-percent:0;mso-height-percent:200;mso-wrap-distance-left:9pt;mso-wrap-distance-top:3.6pt;mso-wrap-distance-right:9pt;mso-wrap-distance-bottom:3.6pt;mso-position-horizontal:center;mso-position-horizontal-relative:margin;mso-position-vertical:absolute;mso-position-vertical-relative:page;mso-width-percent:0;mso-height-percent:200;mso-width-relative:margin;mso-height-relative:margin;v-text-anchor:top" o:gfxdata="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" stroked="f">
                 <v:textbox style="mso-fit-shape-to-text:t">
                   <w:txbxContent>
                     <w:p>
@@ -4851,21 +4986,7 @@
         <w:rPr>
           <w:szCs w:val="24"/>
         </w:rPr>
-        <w:t xml:space="preserve"> the petitioner in the </w:t>
-      </w:r>
-      <w:proofErr w:type="gramStart"/>
-      <w:r>
-        <w:rPr>
-          <w:szCs w:val="24"/>
-        </w:rPr>
-        <w:t>above entitled</w:t>
-      </w:r>
-      <w:proofErr w:type="gramEnd"/>
-      <w:r>
-        <w:rPr>
-          <w:szCs w:val="24"/>
-        </w:rPr>
-        <w:t xml:space="preserve"> matter, and all of the allegations contained in the petition are true and correct to the best of </w:t>
+        <w:t xml:space="preserve"> the petitioner in the above entitled matter, and all of the allegations contained in the petition are true and correct to the best of </w:t>
       </w:r>
       <w:r>
         <w:rPr>
@@ -5296,13 +5417,23 @@
                               </w:rPr>
                               <w:t xml:space="preserve">{{ </w:t>
                             </w:r>
+                            <w:proofErr w:type="spellStart"/>
                             <w:r>
                               <w:rPr>
                                 <w:bCs/>
                                 <w:spacing w:val="-3"/>
                                 <w:szCs w:val="24"/>
                               </w:rPr>
-                              <w:t>respondent_address }}</w:t>
+                              <w:t>respondent_address</w:t>
+                            </w:r>
+                            <w:proofErr w:type="spellEnd"/>
+                            <w:r>
+                              <w:rPr>
+                                <w:bCs/>
+                                <w:spacing w:val="-3"/>
+                                <w:szCs w:val="24"/>
+                              </w:rPr>
+                              <w:t xml:space="preserve"> }}</w:t>
                             </w:r>
                           </w:p>
                           <w:p>
@@ -5336,7 +5467,7 @@
           </mc:Choice>
           <mc:Fallback>
             <w:pict>
-              <v:shape w14:anchorId="57821213" id="_x0000_s1037" type="#_x0000_t202" style="position:absolute;margin-left:27.05pt;margin-top:5.25pt;width:185.9pt;height:110.6pt;z-index:251718656;visibility:visible;mso-wrap-style:square;mso-width-percent:400;mso-height-percent:200;mso-wrap-distance-left:9pt;mso-wrap-distance-top:3.6pt;mso-wrap-distance-right:9pt;mso-wrap-distance-bottom:3.6pt;mso-position-horizontal:absolute;mso-position-horizontal-relative:text;mso-position-vertical:absolute;mso-position-vertical-relative:text;mso-width-percent:400;mso-height-percent:200;mso-width-relative:margin;mso-height-relative:margin;v-text-anchor:top" o:gfxdata="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" stroked="f">
+              <v:shape w14:anchorId="57821213" id="_x0000_s1037" type="#_x0000_t202" style="position:absolute;margin-left:27.05pt;margin-top:5.25pt;width:185.9pt;height:110.6pt;z-index:251718656;visibility:visible;mso-wrap-style:square;mso-width-percent:400;mso-height-percent:200;mso-wrap-distance-left:9pt;mso-wrap-distance-top:3.6pt;mso-wrap-distance-right:9pt;mso-wrap-distance-bottom:3.6pt;mso-position-horizontal:absolute;mso-position-horizontal-relative:text;mso-position-vertical:absolute;mso-position-vertical-relative:text;mso-width-percent:400;mso-height-percent:200;mso-width-relative:margin;mso-height-relative:margin;v-text-anchor:top" o:gfxdata="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" stroked="f">
                 <v:textbox style="mso-fit-shape-to-text:t">
                   <w:txbxContent>
                     <w:p>
@@ -5509,2075 +5640,11 @@
     </w:p>
     <w:p>
       <w:pPr>
-        <w:pStyle w:val="c3"/>
-        <w:tabs>
-          <w:tab w:val="left" w:pos="5102"/>
-        </w:tabs>
-        <w:spacing w:line="240" w:lineRule="auto"/>
-        <w:jc w:val="left"/>
-        <w:rPr>
-          <w:b/>
-          <w:szCs w:val="24"/>
-          <w:u w:val="single"/>
-        </w:rPr>
-      </w:pPr>
-      <w:r>
-        <w:rPr>
-          <w:b/>
-          <w:noProof/>
-          <w:szCs w:val="24"/>
-          <w:u w:val="single"/>
-        </w:rPr>
-        <w:lastRenderedPageBreak/>
-        <mc:AlternateContent>
-          <mc:Choice Requires="wps">
-            <w:drawing>
-              <wp:anchor distT="45720" distB="45720" distL="114300" distR="114300" simplePos="0" relativeHeight="251702272" behindDoc="0" locked="0" layoutInCell="1" allowOverlap="1" wp14:anchorId="41E0E049" wp14:editId="4B19C6BA">
-                <wp:simplePos x="0" y="0"/>
-                <wp:positionH relativeFrom="margin">
-                  <wp:posOffset>2740460</wp:posOffset>
-                </wp:positionH>
-                <wp:positionV relativeFrom="page">
-                  <wp:posOffset>827405</wp:posOffset>
-                </wp:positionV>
-                <wp:extent cx="3819525" cy="1308100"/>
-                <wp:effectExtent l="0" t="0" r="9525" b="6350"/>
-                <wp:wrapSquare wrapText="bothSides"/>
-                <wp:docPr id="207" name="Text Box 2"/>
-                <wp:cNvGraphicFramePr>
-                  <a:graphicFrameLocks xmlns:a="http://schemas.openxmlformats.org/drawingml/2006/main"/>
-                </wp:cNvGraphicFramePr>
-                <a:graphic xmlns:a="http://schemas.openxmlformats.org/drawingml/2006/main">
-                  <a:graphicData uri="http://schemas.microsoft.com/office/word/2010/wordprocessingShape">
-                    <wps:wsp>
-                      <wps:cNvSpPr txBox="1">
-                        <a:spLocks noChangeArrowheads="1"/>
-                      </wps:cNvSpPr>
-                      <wps:spPr bwMode="auto">
-                        <a:xfrm>
-                          <a:off x="0" y="0"/>
-                          <a:ext cx="3819525" cy="1308100"/>
-                        </a:xfrm>
-                        <a:prstGeom prst="rect">
-                          <a:avLst/>
-                        </a:prstGeom>
-                        <a:solidFill>
-                          <a:srgbClr val="FFFFFF"/>
-                        </a:solidFill>
-                        <a:ln w="9525">
-                          <a:noFill/>
-                          <a:miter lim="800000"/>
-                          <a:headEnd/>
-                          <a:tailEnd/>
-                        </a:ln>
-                      </wps:spPr>
-                      <wps:txbx>
-                        <w:txbxContent>
-                          <w:p>
-                            <w:pPr>
-                              <w:spacing w:line="360" w:lineRule="auto"/>
-                              <w:rPr>
-                                <w:b/>
-                                <w:bCs/>
-                              </w:rPr>
-                            </w:pPr>
-                            <w:r>
-                              <w:rPr>
-                                <w:b/>
-                                <w:bCs/>
-                              </w:rPr>
-                              <w:t>{{ judicial_district</w:t>
-                            </w:r>
-                            <w:r>
-                              <w:rPr>
-                                <w:b/>
-                                <w:bCs/>
-                              </w:rPr>
-                              <w:t>3</w:t>
-                            </w:r>
-                            <w:r>
-                              <w:rPr>
-                                <w:b/>
-                                <w:bCs/>
-                              </w:rPr>
-                              <w:t xml:space="preserve"> }} JUDICIAL DISTRICT COURT</w:t>
-                            </w:r>
-                          </w:p>
-                          <w:p>
-                            <w:pPr>
-                              <w:spacing w:before="240" w:line="360" w:lineRule="auto"/>
-                              <w:rPr>
-                                <w:b/>
-                                <w:bCs/>
-                              </w:rPr>
-                            </w:pPr>
-                            <w:r>
-                              <w:rPr>
-                                <w:b/>
-                                <w:bCs/>
-                              </w:rPr>
-                              <w:t>DOCKET NO: ___________ DIV. _____</w:t>
-                            </w:r>
-                          </w:p>
-                          <w:p>
-                            <w:pPr>
-                              <w:spacing w:before="240"/>
-                              <w:rPr>
-                                <w:b/>
-                                <w:bCs/>
-                              </w:rPr>
-                            </w:pPr>
-                            <w:r>
-                              <w:rPr>
-                                <w:b/>
-                                <w:bCs/>
-                                <w:caps/>
-                              </w:rPr>
-                              <w:t>{{ filing_parish</w:t>
-                            </w:r>
-                            <w:r>
-                              <w:rPr>
-                                <w:b/>
-                                <w:bCs/>
-                                <w:caps/>
-                              </w:rPr>
-                              <w:t>3</w:t>
-                            </w:r>
-                            <w:r>
-                              <w:rPr>
-                                <w:b/>
-                                <w:bCs/>
-                                <w:caps/>
-                              </w:rPr>
-                              <w:t xml:space="preserve"> }}</w:t>
-                            </w:r>
-                            <w:r>
-                              <w:rPr>
-                                <w:b/>
-                                <w:bCs/>
-                              </w:rPr>
-                              <w:t xml:space="preserve"> PARISH, </w:t>
-                            </w:r>
-                            <w:r>
-                              <w:rPr>
-                                <w:b/>
-                                <w:bCs/>
-                              </w:rPr>
-                              <w:t>LOUISIANA</w:t>
-                            </w:r>
-                          </w:p>
-                        </w:txbxContent>
-                      </wps:txbx>
-                      <wps:bodyPr rot="0" vert="horz" wrap="square" lIns="91440" tIns="45720" rIns="91440" bIns="45720" anchor="t" anchorCtr="0">
-                        <a:noAutofit/>
-                      </wps:bodyPr>
-                    </wps:wsp>
-                  </a:graphicData>
-                </a:graphic>
-                <wp14:sizeRelH relativeFrom="margin">
-                  <wp14:pctWidth>0</wp14:pctWidth>
-                </wp14:sizeRelH>
-                <wp14:sizeRelV relativeFrom="margin">
-                  <wp14:pctHeight>0</wp14:pctHeight>
-                </wp14:sizeRelV>
-              </wp:anchor>
-            </w:drawing>
-          </mc:Choice>
-          <mc:Fallback>
-            <w:pict>
-              <v:shape w14:anchorId="41E0E049" id="_x0000_s1038" type="#_x0000_t202" style="position:absolute;margin-left:215.8pt;margin-top:65.15pt;width:300.75pt;height:103pt;z-index:251702272;visibility:visible;mso-wrap-style:square;mso-width-percent:0;mso-height-percent:0;mso-wrap-distance-left:9pt;mso-wrap-distance-top:3.6pt;mso-wrap-distance-right:9pt;mso-wrap-distance-bottom:3.6pt;mso-position-horizontal:absolute;mso-position-horizontal-relative:margin;mso-position-vertical:absolute;mso-position-vertical-relative:page;mso-width-percent:0;mso-height-percent:0;mso-width-relative:margin;mso-height-relative:margin;v-text-anchor:top" o:gfxdata="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" stroked="f">
-                <v:textbox>
-                  <w:txbxContent>
-                    <w:p>
-                      <w:pPr>
-                        <w:spacing w:line="360" w:lineRule="auto"/>
-                        <w:rPr>
-                          <w:b/>
-                          <w:bCs/>
-                        </w:rPr>
-                      </w:pPr>
-                      <w:r>
-                        <w:rPr>
-                          <w:b/>
-                          <w:bCs/>
-                        </w:rPr>
-                        <w:t>{{ judicial_district</w:t>
-                      </w:r>
-                      <w:r>
-                        <w:rPr>
-                          <w:b/>
-                          <w:bCs/>
-                        </w:rPr>
-                        <w:t>3</w:t>
-                      </w:r>
-                      <w:r>
-                        <w:rPr>
-                          <w:b/>
-                          <w:bCs/>
-                        </w:rPr>
-                        <w:t xml:space="preserve"> }} JUDICIAL DISTRICT COURT</w:t>
-                      </w:r>
-                    </w:p>
-                    <w:p>
-                      <w:pPr>
-                        <w:spacing w:before="240" w:line="360" w:lineRule="auto"/>
-                        <w:rPr>
-                          <w:b/>
-                          <w:bCs/>
-                        </w:rPr>
-                      </w:pPr>
-                      <w:r>
-                        <w:rPr>
-                          <w:b/>
-                          <w:bCs/>
-                        </w:rPr>
-                        <w:t>DOCKET NO: ___________ DIV. _____</w:t>
-                      </w:r>
-                    </w:p>
-                    <w:p>
-                      <w:pPr>
-                        <w:spacing w:before="240"/>
-                        <w:rPr>
-                          <w:b/>
-                          <w:bCs/>
-                        </w:rPr>
-                      </w:pPr>
-                      <w:r>
-                        <w:rPr>
-                          <w:b/>
-                          <w:bCs/>
-                          <w:caps/>
-                        </w:rPr>
-                        <w:t>{{ filing_parish</w:t>
-                      </w:r>
-                      <w:r>
-                        <w:rPr>
-                          <w:b/>
-                          <w:bCs/>
-                          <w:caps/>
-                        </w:rPr>
-                        <w:t>3</w:t>
-                      </w:r>
-                      <w:r>
-                        <w:rPr>
-                          <w:b/>
-                          <w:bCs/>
-                          <w:caps/>
-                        </w:rPr>
-                        <w:t xml:space="preserve"> }}</w:t>
-                      </w:r>
-                      <w:r>
-                        <w:rPr>
-                          <w:b/>
-                          <w:bCs/>
-                        </w:rPr>
-                        <w:t xml:space="preserve"> PARISH, </w:t>
-                      </w:r>
-                      <w:r>
-                        <w:rPr>
-                          <w:b/>
-                          <w:bCs/>
-                        </w:rPr>
-                        <w:t>LOUISIANA</w:t>
-                      </w:r>
-                    </w:p>
-                  </w:txbxContent>
-                </v:textbox>
-                <w10:wrap type="square" anchorx="margin" anchory="page"/>
-              </v:shape>
-            </w:pict>
-          </mc:Fallback>
-        </mc:AlternateContent>
-      </w:r>
-      <w:r>
-        <w:rPr>
-          <w:b/>
-          <w:noProof/>
-          <w:szCs w:val="24"/>
-          <w:u w:val="single"/>
-        </w:rPr>
-        <mc:AlternateContent>
-          <mc:Choice Requires="wps">
-            <w:drawing>
-              <wp:anchor distT="45720" distB="45720" distL="114300" distR="114300" simplePos="0" relativeHeight="251701248" behindDoc="0" locked="0" layoutInCell="1" allowOverlap="1" wp14:anchorId="01290170" wp14:editId="79E61DD0">
-                <wp:simplePos x="0" y="0"/>
-                <wp:positionH relativeFrom="margin">
-                  <wp:posOffset>-52070</wp:posOffset>
-                </wp:positionH>
-                <wp:positionV relativeFrom="page">
-                  <wp:posOffset>827405</wp:posOffset>
-                </wp:positionV>
-                <wp:extent cx="2324100" cy="1297940"/>
-                <wp:effectExtent l="0" t="0" r="0" b="0"/>
-                <wp:wrapSquare wrapText="bothSides"/>
-                <wp:docPr id="206" name="Text Box 2"/>
-                <wp:cNvGraphicFramePr>
-                  <a:graphicFrameLocks xmlns:a="http://schemas.openxmlformats.org/drawingml/2006/main"/>
-                </wp:cNvGraphicFramePr>
-                <a:graphic xmlns:a="http://schemas.openxmlformats.org/drawingml/2006/main">
-                  <a:graphicData uri="http://schemas.microsoft.com/office/word/2010/wordprocessingShape">
-                    <wps:wsp>
-                      <wps:cNvSpPr txBox="1">
-                        <a:spLocks noChangeArrowheads="1"/>
-                      </wps:cNvSpPr>
-                      <wps:spPr bwMode="auto">
-                        <a:xfrm>
-                          <a:off x="0" y="0"/>
-                          <a:ext cx="2324100" cy="1297940"/>
-                        </a:xfrm>
-                        <a:prstGeom prst="rect">
-                          <a:avLst/>
-                        </a:prstGeom>
-                        <a:solidFill>
-                          <a:srgbClr val="FFFFFF"/>
-                        </a:solidFill>
-                        <a:ln w="9525">
-                          <a:noFill/>
-                          <a:miter lim="800000"/>
-                          <a:headEnd/>
-                          <a:tailEnd/>
-                        </a:ln>
-                      </wps:spPr>
-                      <wps:txbx>
-                        <w:txbxContent>
-                          <w:p>
-                            <w:pPr>
-                              <w:spacing w:line="360" w:lineRule="auto"/>
-                              <w:rPr>
-                                <w:b/>
-                                <w:bCs/>
-                                <w:caps/>
-                              </w:rPr>
-                            </w:pPr>
-                            <w:r>
-                              <w:rPr>
-                                <w:b/>
-                                <w:bCs/>
-                                <w:caps/>
-                              </w:rPr>
-                              <w:t>{{ petitioner</w:t>
-                            </w:r>
-                            <w:r>
-                              <w:rPr>
-                                <w:b/>
-                                <w:bCs/>
-                                <w:caps/>
-                              </w:rPr>
-                              <w:t>6</w:t>
-                            </w:r>
-                            <w:r>
-                              <w:rPr>
-                                <w:b/>
-                                <w:bCs/>
-                                <w:caps/>
-                              </w:rPr>
-                              <w:t xml:space="preserve"> }}</w:t>
-                            </w:r>
-                          </w:p>
-                          <w:p>
-                            <w:pPr>
-                              <w:spacing w:before="240" w:line="360" w:lineRule="auto"/>
-                              <w:rPr>
-                                <w:b/>
-                                <w:bCs/>
-                              </w:rPr>
-                            </w:pPr>
-                            <w:r>
-                              <w:rPr>
-                                <w:b/>
-                                <w:bCs/>
-                              </w:rPr>
-                              <w:t>VERSUS:</w:t>
-                            </w:r>
-                          </w:p>
-                          <w:p>
-                            <w:pPr>
-                              <w:spacing w:before="240" w:line="360" w:lineRule="auto"/>
-                              <w:rPr>
-                                <w:b/>
-                                <w:bCs/>
-                                <w:caps/>
-                              </w:rPr>
-                            </w:pPr>
-                            <w:r>
-                              <w:rPr>
-                                <w:b/>
-                                <w:bCs/>
-                                <w:caps/>
-                              </w:rPr>
-                              <w:t>{{ respondent</w:t>
-                            </w:r>
-                            <w:r>
-                              <w:rPr>
-                                <w:b/>
-                                <w:bCs/>
-                                <w:caps/>
-                              </w:rPr>
-                              <w:t>5</w:t>
-                            </w:r>
-                            <w:r>
-                              <w:rPr>
-                                <w:b/>
-                                <w:bCs/>
-                                <w:caps/>
-                              </w:rPr>
-                              <w:t xml:space="preserve"> </w:t>
-                            </w:r>
-                            <w:r>
-                              <w:rPr>
-                                <w:b/>
-                                <w:bCs/>
-                                <w:caps/>
-                              </w:rPr>
-                              <w:t>}}</w:t>
-                            </w:r>
-                          </w:p>
-                        </w:txbxContent>
-                      </wps:txbx>
-                      <wps:bodyPr rot="0" vert="horz" wrap="square" lIns="91440" tIns="45720" rIns="91440" bIns="45720" anchor="t" anchorCtr="0">
-                        <a:noAutofit/>
-                      </wps:bodyPr>
-                    </wps:wsp>
-                  </a:graphicData>
-                </a:graphic>
-                <wp14:sizeRelH relativeFrom="margin">
-                  <wp14:pctWidth>0</wp14:pctWidth>
-                </wp14:sizeRelH>
-                <wp14:sizeRelV relativeFrom="margin">
-                  <wp14:pctHeight>0</wp14:pctHeight>
-                </wp14:sizeRelV>
-              </wp:anchor>
-            </w:drawing>
-          </mc:Choice>
-          <mc:Fallback>
-            <w:pict>
-              <v:shape w14:anchorId="01290170" id="_x0000_s1039" type="#_x0000_t202" style="position:absolute;margin-left:-4.1pt;margin-top:65.15pt;width:183pt;height:102.2pt;z-index:251701248;visibility:visible;mso-wrap-style:square;mso-width-percent:0;mso-height-percent:0;mso-wrap-distance-left:9pt;mso-wrap-distance-top:3.6pt;mso-wrap-distance-right:9pt;mso-wrap-distance-bottom:3.6pt;mso-position-horizontal:absolute;mso-position-horizontal-relative:margin;mso-position-vertical:absolute;mso-position-vertical-relative:page;mso-width-percent:0;mso-height-percent:0;mso-width-relative:margin;mso-height-relative:margin;v-text-anchor:top" o:gfxdata="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" stroked="f">
-                <v:textbox>
-                  <w:txbxContent>
-                    <w:p>
-                      <w:pPr>
-                        <w:spacing w:line="360" w:lineRule="auto"/>
-                        <w:rPr>
-                          <w:b/>
-                          <w:bCs/>
-                          <w:caps/>
-                        </w:rPr>
-                      </w:pPr>
-                      <w:r>
-                        <w:rPr>
-                          <w:b/>
-                          <w:bCs/>
-                          <w:caps/>
-                        </w:rPr>
-                        <w:t>{{ petitioner</w:t>
-                      </w:r>
-                      <w:r>
-                        <w:rPr>
-                          <w:b/>
-                          <w:bCs/>
-                          <w:caps/>
-                        </w:rPr>
-                        <w:t>6</w:t>
-                      </w:r>
-                      <w:r>
-                        <w:rPr>
-                          <w:b/>
-                          <w:bCs/>
-                          <w:caps/>
-                        </w:rPr>
-                        <w:t xml:space="preserve"> }}</w:t>
-                      </w:r>
-                    </w:p>
-                    <w:p>
-                      <w:pPr>
-                        <w:spacing w:before="240" w:line="360" w:lineRule="auto"/>
-                        <w:rPr>
-                          <w:b/>
-                          <w:bCs/>
-                        </w:rPr>
-                      </w:pPr>
-                      <w:r>
-                        <w:rPr>
-                          <w:b/>
-                          <w:bCs/>
-                        </w:rPr>
-                        <w:t>VERSUS:</w:t>
-                      </w:r>
-                    </w:p>
-                    <w:p>
-                      <w:pPr>
-                        <w:spacing w:before="240" w:line="360" w:lineRule="auto"/>
-                        <w:rPr>
-                          <w:b/>
-                          <w:bCs/>
-                          <w:caps/>
-                        </w:rPr>
-                      </w:pPr>
-                      <w:r>
-                        <w:rPr>
-                          <w:b/>
-                          <w:bCs/>
-                          <w:caps/>
-                        </w:rPr>
-                        <w:t>{{ respondent</w:t>
-                      </w:r>
-                      <w:r>
-                        <w:rPr>
-                          <w:b/>
-                          <w:bCs/>
-                          <w:caps/>
-                        </w:rPr>
-                        <w:t>5</w:t>
-                      </w:r>
-                      <w:r>
-                        <w:rPr>
-                          <w:b/>
-                          <w:bCs/>
-                          <w:caps/>
-                        </w:rPr>
-                        <w:t xml:space="preserve"> </w:t>
-                      </w:r>
-                      <w:r>
-                        <w:rPr>
-                          <w:b/>
-                          <w:bCs/>
-                          <w:caps/>
-                        </w:rPr>
-                        <w:t>}}</w:t>
-                      </w:r>
-                    </w:p>
-                  </w:txbxContent>
-                </v:textbox>
-                <w10:wrap type="square" anchorx="margin" anchory="page"/>
-              </v:shape>
-            </w:pict>
-          </mc:Fallback>
-        </mc:AlternateContent>
-      </w:r>
-      <w:r>
-        <w:rPr>
-          <w:b/>
-          <w:noProof/>
-          <w:szCs w:val="24"/>
-          <w:u w:val="single"/>
-        </w:rPr>
-        <mc:AlternateContent>
-          <mc:Choice Requires="wps">
-            <w:drawing>
-              <wp:anchor distT="45720" distB="45720" distL="114300" distR="114300" simplePos="0" relativeHeight="251703296" behindDoc="0" locked="0" layoutInCell="1" allowOverlap="1" wp14:anchorId="5AE2BF06" wp14:editId="69FD31DA">
-                <wp:simplePos x="0" y="0"/>
-                <wp:positionH relativeFrom="margin">
-                  <wp:posOffset>-52070</wp:posOffset>
-                </wp:positionH>
-                <wp:positionV relativeFrom="page">
-                  <wp:posOffset>1998980</wp:posOffset>
-                </wp:positionV>
-                <wp:extent cx="6172200" cy="275590"/>
-                <wp:effectExtent l="0" t="0" r="0" b="0"/>
-                <wp:wrapSquare wrapText="bothSides"/>
-                <wp:docPr id="208" name="Text Box 2"/>
-                <wp:cNvGraphicFramePr>
-                  <a:graphicFrameLocks xmlns:a="http://schemas.openxmlformats.org/drawingml/2006/main"/>
-                </wp:cNvGraphicFramePr>
-                <a:graphic xmlns:a="http://schemas.openxmlformats.org/drawingml/2006/main">
-                  <a:graphicData uri="http://schemas.microsoft.com/office/word/2010/wordprocessingShape">
-                    <wps:wsp>
-                      <wps:cNvSpPr txBox="1">
-                        <a:spLocks noChangeArrowheads="1"/>
-                      </wps:cNvSpPr>
-                      <wps:spPr bwMode="auto">
-                        <a:xfrm>
-                          <a:off x="0" y="0"/>
-                          <a:ext cx="6172200" cy="275590"/>
-                        </a:xfrm>
-                        <a:prstGeom prst="rect">
-                          <a:avLst/>
-                        </a:prstGeom>
-                        <a:noFill/>
-                        <a:ln w="9525">
-                          <a:noFill/>
-                          <a:miter lim="800000"/>
-                          <a:headEnd/>
-                          <a:tailEnd/>
-                        </a:ln>
-                      </wps:spPr>
-                      <wps:txbx>
-                        <w:txbxContent>
-                          <w:p>
-                            <w:pPr>
-                              <w:rPr>
-                                <w:b/>
-                                <w:bCs/>
-                              </w:rPr>
-                            </w:pPr>
-                            <w:r>
-                              <w:rPr>
-                                <w:b/>
-                                <w:bCs/>
-                              </w:rPr>
-                              <w:t>______________________________________________________________________________</w:t>
-                            </w:r>
-                          </w:p>
-                        </w:txbxContent>
-                      </wps:txbx>
-                      <wps:bodyPr rot="0" vert="horz" wrap="square" lIns="91440" tIns="45720" rIns="91440" bIns="45720" anchor="t" anchorCtr="0">
-                        <a:spAutoFit/>
-                      </wps:bodyPr>
-                    </wps:wsp>
-                  </a:graphicData>
-                </a:graphic>
-                <wp14:sizeRelH relativeFrom="margin">
-                  <wp14:pctWidth>0</wp14:pctWidth>
-                </wp14:sizeRelH>
-                <wp14:sizeRelV relativeFrom="margin">
-                  <wp14:pctHeight>20000</wp14:pctHeight>
-                </wp14:sizeRelV>
-              </wp:anchor>
-            </w:drawing>
-          </mc:Choice>
-          <mc:Fallback>
-            <w:pict>
-              <v:shape w14:anchorId="5AE2BF06" id="_x0000_s1040" type="#_x0000_t202" style="position:absolute;margin-left:-4.1pt;margin-top:157.4pt;width:486pt;height:21.7pt;z-index:251703296;visibility:visible;mso-wrap-style:square;mso-width-percent:0;mso-height-percent:200;mso-wrap-distance-left:9pt;mso-wrap-distance-top:3.6pt;mso-wrap-distance-right:9pt;mso-wrap-distance-bottom:3.6pt;mso-position-horizontal:absolute;mso-position-horizontal-relative:margin;mso-position-vertical:absolute;mso-position-vertical-relative:page;mso-width-percent:0;mso-height-percent:200;mso-width-relative:margin;mso-height-relative:margin;v-text-anchor:top" o:gfxdata="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" filled="f" stroked="f">
-                <v:textbox style="mso-fit-shape-to-text:t">
-                  <w:txbxContent>
-                    <w:p>
-                      <w:pPr>
-                        <w:rPr>
-                          <w:b/>
-                          <w:bCs/>
-                        </w:rPr>
-                      </w:pPr>
-                      <w:r>
-                        <w:rPr>
-                          <w:b/>
-                          <w:bCs/>
-                        </w:rPr>
-                        <w:t>______________________________________________________________________________</w:t>
-                      </w:r>
-                    </w:p>
-                  </w:txbxContent>
-                </v:textbox>
-                <w10:wrap type="square" anchorx="margin" anchory="page"/>
-              </v:shape>
-            </w:pict>
-          </mc:Fallback>
-        </mc:AlternateContent>
-      </w:r>
-      <w:r>
-        <w:rPr>
-          <w:b/>
-          <w:noProof/>
-          <w:szCs w:val="24"/>
-          <w:u w:val="single"/>
-        </w:rPr>
-        <mc:AlternateContent>
-          <mc:Choice Requires="wps">
-            <w:drawing>
-              <wp:anchor distT="45720" distB="45720" distL="114300" distR="114300" simplePos="0" relativeHeight="251704320" behindDoc="0" locked="0" layoutInCell="1" allowOverlap="1" wp14:anchorId="3EFBB874" wp14:editId="36A81A14">
-                <wp:simplePos x="0" y="0"/>
-                <wp:positionH relativeFrom="margin">
-                  <wp:posOffset>2195195</wp:posOffset>
-                </wp:positionH>
-                <wp:positionV relativeFrom="page">
-                  <wp:posOffset>807720</wp:posOffset>
-                </wp:positionV>
-                <wp:extent cx="292100" cy="275590"/>
-                <wp:effectExtent l="0" t="0" r="0" b="6350"/>
-                <wp:wrapSquare wrapText="bothSides"/>
-                <wp:docPr id="209" name="Text Box 2"/>
-                <wp:cNvGraphicFramePr>
-                  <a:graphicFrameLocks xmlns:a="http://schemas.openxmlformats.org/drawingml/2006/main"/>
-                </wp:cNvGraphicFramePr>
-                <a:graphic xmlns:a="http://schemas.openxmlformats.org/drawingml/2006/main">
-                  <a:graphicData uri="http://schemas.microsoft.com/office/word/2010/wordprocessingShape">
-                    <wps:wsp>
-                      <wps:cNvSpPr txBox="1">
-                        <a:spLocks noChangeArrowheads="1"/>
-                      </wps:cNvSpPr>
-                      <wps:spPr bwMode="auto">
-                        <a:xfrm>
-                          <a:off x="0" y="0"/>
-                          <a:ext cx="292100" cy="275590"/>
-                        </a:xfrm>
-                        <a:prstGeom prst="rect">
-                          <a:avLst/>
-                        </a:prstGeom>
-                        <a:solidFill>
-                          <a:srgbClr val="FFFFFF"/>
-                        </a:solidFill>
-                        <a:ln w="9525">
-                          <a:noFill/>
-                          <a:miter lim="800000"/>
-                          <a:headEnd/>
-                          <a:tailEnd/>
-                        </a:ln>
-                      </wps:spPr>
-                      <wps:txbx>
-                        <w:txbxContent>
-                          <w:p>
-                            <w:pPr>
-                              <w:rPr>
-                                <w:b/>
-                                <w:bCs/>
-                              </w:rPr>
-                            </w:pPr>
-                            <w:r>
-                              <w:rPr>
-                                <w:b/>
-                                <w:bCs/>
-                              </w:rPr>
-                              <w:t>*</w:t>
-                            </w:r>
-                          </w:p>
-                          <w:p>
-                            <w:pPr>
-                              <w:rPr>
-                                <w:b/>
-                                <w:bCs/>
-                              </w:rPr>
-                            </w:pPr>
-                          </w:p>
-                          <w:p>
-                            <w:pPr>
-                              <w:rPr>
-                                <w:b/>
-                                <w:bCs/>
-                              </w:rPr>
-                            </w:pPr>
-                            <w:r>
-                              <w:rPr>
-                                <w:b/>
-                                <w:bCs/>
-                              </w:rPr>
-                              <w:t>*</w:t>
-                            </w:r>
-                          </w:p>
-                          <w:p>
-                            <w:pPr>
-                              <w:rPr>
-                                <w:b/>
-                                <w:bCs/>
-                              </w:rPr>
-                            </w:pPr>
-                          </w:p>
-                          <w:p>
-                            <w:pPr>
-                              <w:rPr>
-                                <w:b/>
-                                <w:bCs/>
-                              </w:rPr>
-                            </w:pPr>
-                            <w:r>
-                              <w:rPr>
-                                <w:b/>
-                                <w:bCs/>
-                              </w:rPr>
-                              <w:t>*</w:t>
-                            </w:r>
-                            <w:r>
-                              <w:rPr>
-                                <w:b/>
-                                <w:bCs/>
-                              </w:rPr>
-                              <w:br/>
-                            </w:r>
-                            <w:r>
-                              <w:rPr>
-                                <w:b/>
-                                <w:bCs/>
-                              </w:rPr>
-                              <w:br/>
-                              <w:t>*</w:t>
-                            </w:r>
-                          </w:p>
-                        </w:txbxContent>
-                      </wps:txbx>
-                      <wps:bodyPr rot="0" vert="horz" wrap="square" lIns="91440" tIns="45720" rIns="91440" bIns="45720" anchor="t" anchorCtr="0">
-                        <a:spAutoFit/>
-                      </wps:bodyPr>
-                    </wps:wsp>
-                  </a:graphicData>
-                </a:graphic>
-                <wp14:sizeRelH relativeFrom="margin">
-                  <wp14:pctWidth>0</wp14:pctWidth>
-                </wp14:sizeRelH>
-                <wp14:sizeRelV relativeFrom="margin">
-                  <wp14:pctHeight>20000</wp14:pctHeight>
-                </wp14:sizeRelV>
-              </wp:anchor>
-            </w:drawing>
-          </mc:Choice>
-          <mc:Fallback>
-            <w:pict>
-              <v:shape w14:anchorId="3EFBB874" id="_x0000_s1041" type="#_x0000_t202" style="position:absolute;margin-left:172.85pt;margin-top:63.6pt;width:23pt;height:21.7pt;z-index:251704320;visibility:visible;mso-wrap-style:square;mso-width-percent:0;mso-height-percent:200;mso-wrap-distance-left:9pt;mso-wrap-distance-top:3.6pt;mso-wrap-distance-right:9pt;mso-wrap-distance-bottom:3.6pt;mso-position-horizontal:absolute;mso-position-horizontal-relative:margin;mso-position-vertical:absolute;mso-position-vertical-relative:page;mso-width-percent:0;mso-height-percent:200;mso-width-relative:margin;mso-height-relative:margin;v-text-anchor:top" o:gfxdata="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" stroked="f">
-                <v:textbox style="mso-fit-shape-to-text:t">
-                  <w:txbxContent>
-                    <w:p>
-                      <w:pPr>
-                        <w:rPr>
-                          <w:b/>
-                          <w:bCs/>
-                        </w:rPr>
-                      </w:pPr>
-                      <w:r>
-                        <w:rPr>
-                          <w:b/>
-                          <w:bCs/>
-                        </w:rPr>
-                        <w:t>*</w:t>
-                      </w:r>
-                    </w:p>
-                    <w:p>
-                      <w:pPr>
-                        <w:rPr>
-                          <w:b/>
-                          <w:bCs/>
-                        </w:rPr>
-                      </w:pPr>
-                    </w:p>
-                    <w:p>
-                      <w:pPr>
-                        <w:rPr>
-                          <w:b/>
-                          <w:bCs/>
-                        </w:rPr>
-                      </w:pPr>
-                      <w:r>
-                        <w:rPr>
-                          <w:b/>
-                          <w:bCs/>
-                        </w:rPr>
-                        <w:t>*</w:t>
-                      </w:r>
-                    </w:p>
-                    <w:p>
-                      <w:pPr>
-                        <w:rPr>
-                          <w:b/>
-                          <w:bCs/>
-                        </w:rPr>
-                      </w:pPr>
-                    </w:p>
-                    <w:p>
-                      <w:pPr>
-                        <w:rPr>
-                          <w:b/>
-                          <w:bCs/>
-                        </w:rPr>
-                      </w:pPr>
-                      <w:r>
-                        <w:rPr>
-                          <w:b/>
-                          <w:bCs/>
-                        </w:rPr>
-                        <w:t>*</w:t>
-                      </w:r>
-                      <w:r>
-                        <w:rPr>
-                          <w:b/>
-                          <w:bCs/>
-                        </w:rPr>
-                        <w:br/>
-                      </w:r>
-                      <w:r>
-                        <w:rPr>
-                          <w:b/>
-                          <w:bCs/>
-                        </w:rPr>
-                        <w:br/>
-                        <w:t>*</w:t>
-                      </w:r>
-                    </w:p>
-                  </w:txbxContent>
-                </v:textbox>
-                <w10:wrap type="square" anchorx="margin" anchory="page"/>
-              </v:shape>
-            </w:pict>
-          </mc:Fallback>
-        </mc:AlternateContent>
-      </w:r>
-    </w:p>
-    <w:p>
-      <w:pPr>
-        <w:pStyle w:val="c3"/>
-        <w:tabs>
-          <w:tab w:val="left" w:pos="5102"/>
-        </w:tabs>
-        <w:spacing w:line="240" w:lineRule="auto"/>
-        <w:rPr>
-          <w:b/>
-          <w:szCs w:val="24"/>
-          <w:u w:val="single"/>
-        </w:rPr>
-      </w:pPr>
-      <w:r>
-        <w:rPr>
-          <w:b/>
-          <w:szCs w:val="24"/>
-          <w:u w:val="single"/>
-        </w:rPr>
-        <w:t>MOTION FOR PRELIMINARY DEFAULT</w:t>
-      </w:r>
-    </w:p>
-    <w:p>
-      <w:pPr>
-        <w:pStyle w:val="p9"/>
-        <w:tabs>
-          <w:tab w:val="clear" w:pos="5879"/>
-        </w:tabs>
-        <w:spacing w:line="360" w:lineRule="auto"/>
-        <w:ind w:left="0" w:firstLine="720"/>
-        <w:jc w:val="left"/>
-        <w:rPr>
-          <w:szCs w:val="24"/>
-        </w:rPr>
-      </w:pPr>
-    </w:p>
-    <w:p>
-      <w:pPr>
-        <w:pStyle w:val="p9"/>
-        <w:tabs>
-          <w:tab w:val="clear" w:pos="5879"/>
-        </w:tabs>
-        <w:spacing w:line="360" w:lineRule="auto"/>
-        <w:ind w:left="0" w:firstLine="720"/>
-        <w:jc w:val="left"/>
-        <w:rPr>
-          <w:szCs w:val="24"/>
-        </w:rPr>
-      </w:pPr>
-      <w:r>
-        <w:rPr>
-          <w:szCs w:val="24"/>
-        </w:rPr>
-        <w:t>ON MOTION OF P</w:t>
-      </w:r>
-      <w:r>
-        <w:rPr>
-          <w:szCs w:val="24"/>
-        </w:rPr>
-        <w:t>etitioner,</w:t>
-      </w:r>
-      <w:r>
-        <w:rPr>
-          <w:szCs w:val="24"/>
-        </w:rPr>
-        <w:t xml:space="preserve"> </w:t>
-      </w:r>
-      <w:r>
-        <w:rPr>
-          <w:caps/>
-          <w:szCs w:val="24"/>
-        </w:rPr>
-        <w:t>{{ petitioner7 }}</w:t>
-      </w:r>
-      <w:r>
-        <w:rPr>
-          <w:szCs w:val="24"/>
-        </w:rPr>
-        <w:t>, and on suggesting to this Honorable Court that:</w:t>
-      </w:r>
-    </w:p>
-    <w:p>
-      <w:pPr>
-        <w:pStyle w:val="p9"/>
-        <w:spacing w:line="360" w:lineRule="auto"/>
-        <w:ind w:left="0" w:firstLine="720"/>
-        <w:rPr>
-          <w:b/>
-          <w:i/>
-          <w:sz w:val="20"/>
-        </w:rPr>
-      </w:pPr>
-      <w:r>
-        <w:rPr>
-          <w:szCs w:val="24"/>
-        </w:rPr>
-        <w:t xml:space="preserve">A verified Petition for Divorce was filed on this matter on </w:t>
-      </w:r>
-      <w:r>
-        <w:rPr>
-          <w:szCs w:val="24"/>
-        </w:rPr>
-        <w:t xml:space="preserve">the _____ day of </w:t>
-      </w:r>
-      <w:r>
-        <w:rPr>
-          <w:szCs w:val="24"/>
-        </w:rPr>
-        <w:t>__________________, 20__</w:t>
-      </w:r>
-      <w:r>
-        <w:rPr>
-          <w:szCs w:val="24"/>
-        </w:rPr>
-        <w:t>_</w:t>
-      </w:r>
-      <w:r>
-        <w:rPr>
-          <w:szCs w:val="24"/>
-        </w:rPr>
-        <w:t>_</w:t>
-      </w:r>
-      <w:r>
-        <w:rPr>
-          <w:szCs w:val="24"/>
-        </w:rPr>
-        <w:t>.</w:t>
-      </w:r>
-      <w:r>
-        <w:rPr>
-          <w:szCs w:val="24"/>
-        </w:rPr>
-        <w:t xml:space="preserve"> </w:t>
-      </w:r>
-      <w:r>
-        <w:rPr>
-          <w:b/>
-          <w:i/>
-          <w:sz w:val="20"/>
-        </w:rPr>
-        <w:t>(</w:t>
-      </w:r>
-      <w:proofErr w:type="gramStart"/>
-      <w:r>
-        <w:rPr>
-          <w:b/>
-          <w:i/>
-          <w:sz w:val="20"/>
-        </w:rPr>
-        <w:t>print</w:t>
-      </w:r>
-      <w:proofErr w:type="gramEnd"/>
-      <w:r>
-        <w:rPr>
-          <w:b/>
-          <w:i/>
-          <w:sz w:val="20"/>
-        </w:rPr>
-        <w:t xml:space="preserve"> the date that was stamped on your copy of the petition).</w:t>
-      </w:r>
-    </w:p>
-    <w:p>
-      <w:pPr>
-        <w:pStyle w:val="p9"/>
-        <w:tabs>
-          <w:tab w:val="clear" w:pos="5879"/>
-          <w:tab w:val="left" w:pos="720"/>
-        </w:tabs>
-        <w:spacing w:line="360" w:lineRule="auto"/>
-        <w:ind w:left="0"/>
-        <w:rPr>
-          <w:b/>
-          <w:i/>
-          <w:sz w:val="20"/>
-        </w:rPr>
-      </w:pPr>
-      <w:r>
-        <w:rPr>
-          <w:szCs w:val="24"/>
-        </w:rPr>
-        <w:tab/>
-        <w:t xml:space="preserve">Defendant </w:t>
-      </w:r>
-      <w:r>
-        <w:rPr>
-          <w:szCs w:val="24"/>
-        </w:rPr>
-        <w:t>was served</w:t>
-      </w:r>
-      <w:r>
-        <w:rPr>
-          <w:szCs w:val="24"/>
-        </w:rPr>
-        <w:t xml:space="preserve"> on</w:t>
-      </w:r>
-      <w:r>
-        <w:rPr>
-          <w:szCs w:val="24"/>
-        </w:rPr>
-        <w:t xml:space="preserve"> the ___</w:t>
-      </w:r>
-      <w:r>
-        <w:rPr>
-          <w:szCs w:val="24"/>
-        </w:rPr>
-        <w:t>___</w:t>
-      </w:r>
-      <w:r>
-        <w:rPr>
-          <w:szCs w:val="24"/>
-        </w:rPr>
-        <w:t xml:space="preserve"> day of _____________________,</w:t>
-      </w:r>
-      <w:r>
-        <w:rPr>
-          <w:szCs w:val="24"/>
-        </w:rPr>
-        <w:t xml:space="preserve"> </w:t>
-      </w:r>
-      <w:r>
-        <w:rPr>
-          <w:szCs w:val="24"/>
-        </w:rPr>
-        <w:t>20___</w:t>
-      </w:r>
-      <w:r>
-        <w:rPr>
-          <w:szCs w:val="24"/>
-        </w:rPr>
-        <w:t>_</w:t>
-      </w:r>
-      <w:r>
-        <w:rPr>
-          <w:szCs w:val="24"/>
-        </w:rPr>
-        <w:t>.</w:t>
-      </w:r>
-      <w:r>
-        <w:rPr>
-          <w:szCs w:val="24"/>
-        </w:rPr>
-        <w:t xml:space="preserve"> </w:t>
-      </w:r>
-      <w:r>
-        <w:rPr>
-          <w:b/>
-          <w:i/>
-          <w:sz w:val="20"/>
-        </w:rPr>
-        <w:t>(print the date that your spouse was served).</w:t>
-      </w:r>
-    </w:p>
-    <w:p>
-      <w:pPr>
-        <w:pStyle w:val="p9"/>
-        <w:tabs>
-          <w:tab w:val="clear" w:pos="5879"/>
-          <w:tab w:val="left" w:pos="720"/>
-        </w:tabs>
-        <w:spacing w:line="360" w:lineRule="auto"/>
-        <w:ind w:left="0"/>
-        <w:rPr>
-          <w:szCs w:val="24"/>
-        </w:rPr>
-      </w:pPr>
-      <w:r>
-        <w:rPr>
-          <w:szCs w:val="24"/>
-        </w:rPr>
-        <w:tab/>
-        <w:t>No answer or other responsive pleading having been filed, petitioner now moves for entry of Preliminary Default under Code of Civil Procedure Article 1701.</w:t>
-      </w:r>
-    </w:p>
-    <w:p>
-      <w:pPr>
-        <w:pStyle w:val="p10"/>
-        <w:spacing w:line="240" w:lineRule="auto"/>
-        <w:rPr>
-          <w:szCs w:val="24"/>
-        </w:rPr>
-      </w:pPr>
-    </w:p>
-    <w:p>
-      <w:pPr>
-        <w:pStyle w:val="p10"/>
-        <w:spacing w:line="240" w:lineRule="auto"/>
-        <w:rPr>
-          <w:szCs w:val="24"/>
-        </w:rPr>
-      </w:pPr>
-      <w:r>
-        <w:rPr>
-          <w:szCs w:val="24"/>
-        </w:rPr>
-        <w:tab/>
-      </w:r>
-      <w:r>
-        <w:rPr>
-          <w:szCs w:val="24"/>
-        </w:rPr>
-        <w:tab/>
-      </w:r>
-      <w:r>
-        <w:rPr>
-          <w:szCs w:val="24"/>
-        </w:rPr>
-        <w:tab/>
-      </w:r>
-      <w:r>
-        <w:rPr>
-          <w:szCs w:val="24"/>
-        </w:rPr>
-        <w:tab/>
-      </w:r>
-      <w:r>
-        <w:rPr>
-          <w:szCs w:val="24"/>
-        </w:rPr>
-        <w:tab/>
-      </w:r>
-      <w:r>
-        <w:rPr>
-          <w:szCs w:val="24"/>
-        </w:rPr>
-        <w:tab/>
-      </w:r>
-      <w:r>
-        <w:rPr>
-          <w:szCs w:val="24"/>
-        </w:rPr>
-        <w:tab/>
-      </w:r>
-      <w:r>
-        <w:rPr>
-          <w:szCs w:val="24"/>
-        </w:rPr>
-        <w:tab/>
-        <w:t>Respectfully submitted</w:t>
-      </w:r>
-      <w:r>
-        <w:rPr>
-          <w:szCs w:val="24"/>
-        </w:rPr>
-        <w:t xml:space="preserve"> by</w:t>
-      </w:r>
-      <w:r>
-        <w:rPr>
-          <w:szCs w:val="24"/>
-        </w:rPr>
-        <w:t>,</w:t>
-      </w:r>
-    </w:p>
-    <w:p>
-      <w:pPr>
-        <w:tabs>
-          <w:tab w:val="left" w:pos="4354"/>
-        </w:tabs>
-        <w:rPr>
-          <w:szCs w:val="24"/>
-        </w:rPr>
-      </w:pPr>
-    </w:p>
-    <w:p>
-      <w:pPr>
-        <w:tabs>
-          <w:tab w:val="left" w:pos="4354"/>
-        </w:tabs>
-        <w:rPr>
-          <w:szCs w:val="24"/>
-        </w:rPr>
-      </w:pPr>
-      <w:r>
-        <w:rPr>
-          <w:szCs w:val="24"/>
-        </w:rPr>
-        <w:tab/>
-      </w:r>
-      <w:r>
-        <w:rPr>
-          <w:szCs w:val="24"/>
-        </w:rPr>
-        <w:tab/>
-        <w:t>________________________________</w:t>
-      </w:r>
-    </w:p>
-    <w:p>
-      <w:pPr>
-        <w:pStyle w:val="p10"/>
-        <w:spacing w:line="240" w:lineRule="auto"/>
-        <w:rPr>
-          <w:b/>
-          <w:i/>
-          <w:sz w:val="20"/>
-        </w:rPr>
-      </w:pPr>
-      <w:r>
-        <w:rPr>
-          <w:szCs w:val="24"/>
-        </w:rPr>
-        <w:tab/>
-      </w:r>
-      <w:r>
-        <w:rPr>
-          <w:szCs w:val="24"/>
-        </w:rPr>
-        <w:tab/>
-      </w:r>
-      <w:r>
-        <w:rPr>
-          <w:szCs w:val="24"/>
-        </w:rPr>
-        <w:tab/>
-      </w:r>
-      <w:r>
-        <w:rPr>
-          <w:szCs w:val="24"/>
-        </w:rPr>
-        <w:tab/>
-      </w:r>
-      <w:r>
-        <w:rPr>
-          <w:szCs w:val="24"/>
-        </w:rPr>
-        <w:tab/>
-      </w:r>
-      <w:r>
-        <w:rPr>
-          <w:szCs w:val="24"/>
-        </w:rPr>
-        <w:tab/>
-      </w:r>
-      <w:r>
-        <w:rPr>
-          <w:szCs w:val="24"/>
-        </w:rPr>
-        <w:tab/>
-      </w:r>
-      <w:r>
-        <w:rPr>
-          <w:szCs w:val="24"/>
-        </w:rPr>
-        <w:tab/>
-        <w:t>PETITIONER, In Proper Person</w:t>
-      </w:r>
-      <w:r>
-        <w:rPr>
-          <w:szCs w:val="24"/>
-        </w:rPr>
-        <w:t xml:space="preserve"> </w:t>
-      </w:r>
-      <w:r>
-        <w:rPr>
-          <w:b/>
-          <w:i/>
-          <w:sz w:val="20"/>
-        </w:rPr>
-        <w:t>(signature)</w:t>
-      </w:r>
-    </w:p>
-    <w:p>
-      <w:pPr>
-        <w:pStyle w:val="p10"/>
-        <w:spacing w:line="240" w:lineRule="auto"/>
-        <w:rPr>
-          <w:b/>
-          <w:i/>
-          <w:sz w:val="20"/>
-        </w:rPr>
-      </w:pPr>
-    </w:p>
-    <w:p>
-      <w:pPr>
-        <w:tabs>
-          <w:tab w:val="left" w:pos="4354"/>
-        </w:tabs>
-        <w:rPr>
-          <w:szCs w:val="24"/>
-        </w:rPr>
-      </w:pPr>
-    </w:p>
-    <w:p>
-      <w:pPr>
-        <w:pStyle w:val="c7"/>
-        <w:tabs>
-          <w:tab w:val="left" w:pos="204"/>
-        </w:tabs>
-        <w:spacing w:line="240" w:lineRule="auto"/>
-        <w:rPr>
-          <w:sz w:val="20"/>
-          <w:u w:val="single"/>
-        </w:rPr>
-      </w:pPr>
-      <w:r>
-        <w:rPr>
-          <w:sz w:val="20"/>
-          <w:u w:val="single"/>
-        </w:rPr>
-        <w:t>Clerk’s Certification</w:t>
-      </w:r>
-    </w:p>
-    <w:p>
-      <w:pPr>
-        <w:pStyle w:val="c7"/>
-        <w:tabs>
-          <w:tab w:val="left" w:pos="204"/>
-        </w:tabs>
-        <w:spacing w:line="240" w:lineRule="auto"/>
-        <w:jc w:val="left"/>
-        <w:rPr>
-          <w:sz w:val="20"/>
-        </w:rPr>
-      </w:pPr>
-      <w:r>
-        <w:rPr>
-          <w:sz w:val="20"/>
-        </w:rPr>
-        <w:tab/>
-        <w:t>I hereby certify that a review of the record reveals that no answer or other responsive pleadings have been filed in this case</w:t>
-      </w:r>
-      <w:r>
-        <w:rPr>
-          <w:sz w:val="20"/>
-        </w:rPr>
-        <w:t xml:space="preserve"> on the issue of divorce</w:t>
-      </w:r>
-      <w:r>
-        <w:rPr>
-          <w:sz w:val="20"/>
-        </w:rPr>
-        <w:t xml:space="preserve">. </w:t>
-      </w:r>
-    </w:p>
-    <w:p>
-      <w:pPr>
-        <w:tabs>
-          <w:tab w:val="left" w:pos="-720"/>
-        </w:tabs>
-        <w:suppressAutoHyphens/>
-        <w:jc w:val="center"/>
-        <w:rPr>
-          <w:spacing w:val="-3"/>
-          <w:sz w:val="20"/>
-        </w:rPr>
-      </w:pPr>
-    </w:p>
-    <w:p>
-      <w:pPr>
-        <w:tabs>
-          <w:tab w:val="left" w:pos="-720"/>
-        </w:tabs>
-        <w:suppressAutoHyphens/>
-        <w:jc w:val="center"/>
-        <w:rPr>
-          <w:spacing w:val="-3"/>
-          <w:sz w:val="20"/>
-        </w:rPr>
-      </w:pPr>
-      <w:r>
-        <w:rPr>
-          <w:spacing w:val="-3"/>
-          <w:sz w:val="20"/>
-        </w:rPr>
-        <w:tab/>
-      </w:r>
-      <w:r>
-        <w:rPr>
-          <w:spacing w:val="-3"/>
-          <w:sz w:val="20"/>
-        </w:rPr>
-        <w:t>___________________________________</w:t>
-      </w:r>
-      <w:r>
-        <w:rPr>
-          <w:spacing w:val="-3"/>
-          <w:sz w:val="20"/>
-        </w:rPr>
-        <w:tab/>
-        <w:t xml:space="preserve">         </w:t>
-      </w:r>
-      <w:r>
-        <w:rPr>
-          <w:sz w:val="20"/>
-        </w:rPr>
-        <w:t>_____________________________________</w:t>
-      </w:r>
-    </w:p>
-    <w:p>
-      <w:pPr>
-        <w:tabs>
-          <w:tab w:val="left" w:pos="-720"/>
-        </w:tabs>
-        <w:suppressAutoHyphens/>
-        <w:jc w:val="center"/>
-        <w:rPr>
-          <w:sz w:val="20"/>
-        </w:rPr>
-      </w:pPr>
-      <w:r>
-        <w:rPr>
-          <w:sz w:val="20"/>
-        </w:rPr>
-        <w:t>Deputy Clerk</w:t>
-      </w:r>
-      <w:r>
-        <w:rPr>
-          <w:sz w:val="20"/>
-        </w:rPr>
-        <w:t xml:space="preserve">   </w:t>
-      </w:r>
-      <w:r>
-        <w:rPr>
-          <w:sz w:val="20"/>
-        </w:rPr>
-        <w:tab/>
-      </w:r>
-      <w:r>
-        <w:rPr>
-          <w:sz w:val="20"/>
-        </w:rPr>
-        <w:tab/>
-      </w:r>
-      <w:r>
-        <w:rPr>
-          <w:sz w:val="20"/>
-        </w:rPr>
-        <w:tab/>
-      </w:r>
-      <w:r>
-        <w:rPr>
-          <w:sz w:val="20"/>
-        </w:rPr>
-        <w:tab/>
-      </w:r>
-      <w:r>
-        <w:rPr>
-          <w:sz w:val="20"/>
-        </w:rPr>
-        <w:tab/>
-      </w:r>
-      <w:r>
-        <w:rPr>
-          <w:sz w:val="20"/>
-        </w:rPr>
-        <w:tab/>
-      </w:r>
-      <w:r>
-        <w:rPr>
-          <w:sz w:val="20"/>
-        </w:rPr>
-        <w:t>Date</w:t>
-      </w:r>
-    </w:p>
-    <w:p>
-      <w:pPr>
-        <w:tabs>
-          <w:tab w:val="left" w:pos="754"/>
-        </w:tabs>
-        <w:rPr>
-          <w:szCs w:val="24"/>
-        </w:rPr>
-      </w:pPr>
-    </w:p>
-    <w:p>
-      <w:pPr>
-        <w:tabs>
-          <w:tab w:val="left" w:pos="754"/>
-        </w:tabs>
-        <w:rPr>
-          <w:szCs w:val="24"/>
-        </w:rPr>
-      </w:pPr>
-    </w:p>
-    <w:p>
-      <w:pPr>
-        <w:pStyle w:val="c3"/>
-        <w:tabs>
-          <w:tab w:val="left" w:pos="754"/>
-        </w:tabs>
-        <w:spacing w:line="240" w:lineRule="auto"/>
-        <w:rPr>
-          <w:b/>
-          <w:sz w:val="28"/>
-          <w:szCs w:val="28"/>
-          <w:u w:val="single"/>
-        </w:rPr>
-      </w:pPr>
-      <w:r>
-        <w:rPr>
-          <w:b/>
-          <w:sz w:val="28"/>
-          <w:szCs w:val="28"/>
-          <w:u w:val="single"/>
-        </w:rPr>
-        <w:t>ORDER</w:t>
-      </w:r>
-    </w:p>
-    <w:p>
-      <w:pPr>
-        <w:tabs>
-          <w:tab w:val="left" w:pos="754"/>
-        </w:tabs>
-        <w:rPr>
-          <w:b/>
-          <w:sz w:val="28"/>
-          <w:szCs w:val="28"/>
-        </w:rPr>
-      </w:pPr>
-    </w:p>
-    <w:p>
-      <w:pPr>
-        <w:pStyle w:val="p9"/>
-        <w:tabs>
-          <w:tab w:val="clear" w:pos="5879"/>
-          <w:tab w:val="left" w:pos="720"/>
-        </w:tabs>
-        <w:spacing w:line="240" w:lineRule="auto"/>
-        <w:ind w:left="0"/>
-        <w:rPr>
-          <w:szCs w:val="24"/>
-        </w:rPr>
-      </w:pPr>
-      <w:r>
-        <w:rPr>
-          <w:b/>
-          <w:sz w:val="28"/>
-          <w:szCs w:val="28"/>
-        </w:rPr>
-        <w:tab/>
-      </w:r>
-      <w:r>
-        <w:rPr>
-          <w:szCs w:val="24"/>
-        </w:rPr>
-        <w:t xml:space="preserve">Considering the above Motion, it is ORDERED that a Preliminary Default be entered in </w:t>
-      </w:r>
-    </w:p>
-    <w:p>
-      <w:pPr>
-        <w:pStyle w:val="p9"/>
-        <w:tabs>
-          <w:tab w:val="clear" w:pos="5879"/>
-          <w:tab w:val="left" w:pos="720"/>
-        </w:tabs>
-        <w:spacing w:line="240" w:lineRule="auto"/>
-        <w:ind w:left="0"/>
-        <w:rPr>
-          <w:szCs w:val="24"/>
-        </w:rPr>
-      </w:pPr>
-    </w:p>
-    <w:p>
-      <w:pPr>
-        <w:pStyle w:val="p9"/>
-        <w:tabs>
-          <w:tab w:val="clear" w:pos="5879"/>
-          <w:tab w:val="left" w:pos="720"/>
-        </w:tabs>
-        <w:spacing w:line="240" w:lineRule="auto"/>
-        <w:ind w:left="0"/>
-        <w:rPr>
-          <w:szCs w:val="24"/>
-        </w:rPr>
-      </w:pPr>
-      <w:r>
-        <w:rPr>
-          <w:szCs w:val="24"/>
-        </w:rPr>
-        <w:t>the above captioned cause</w:t>
-      </w:r>
-      <w:r>
-        <w:rPr>
-          <w:szCs w:val="24"/>
-        </w:rPr>
-        <w:t xml:space="preserve">, in the minutes of this </w:t>
-      </w:r>
-      <w:r>
-        <w:rPr>
-          <w:szCs w:val="24"/>
-        </w:rPr>
-        <w:t>Court.</w:t>
-      </w:r>
-    </w:p>
-    <w:p>
-      <w:pPr>
-        <w:pStyle w:val="p12"/>
-        <w:tabs>
-          <w:tab w:val="clear" w:pos="754"/>
-          <w:tab w:val="clear" w:pos="2398"/>
-          <w:tab w:val="left" w:pos="90"/>
-        </w:tabs>
-        <w:spacing w:line="566" w:lineRule="exact"/>
-        <w:ind w:left="0" w:firstLine="0"/>
-        <w:rPr>
-          <w:szCs w:val="24"/>
-        </w:rPr>
-      </w:pPr>
-      <w:r>
-        <w:rPr>
-          <w:szCs w:val="24"/>
-        </w:rPr>
-        <w:tab/>
-      </w:r>
-      <w:r>
-        <w:rPr>
-          <w:szCs w:val="24"/>
-        </w:rPr>
-        <w:tab/>
-      </w:r>
-      <w:r>
-        <w:rPr>
-          <w:b/>
-          <w:szCs w:val="24"/>
-        </w:rPr>
-        <w:t>THUS</w:t>
-      </w:r>
-      <w:r>
-        <w:rPr>
-          <w:b/>
-          <w:szCs w:val="24"/>
-        </w:rPr>
-        <w:t>,</w:t>
-      </w:r>
-      <w:r>
-        <w:rPr>
-          <w:b/>
-          <w:szCs w:val="24"/>
-        </w:rPr>
-        <w:t xml:space="preserve"> DONE AND SIGNED</w:t>
-      </w:r>
-      <w:r>
-        <w:rPr>
-          <w:szCs w:val="24"/>
-        </w:rPr>
-        <w:t xml:space="preserve"> this ________ day of_________________, 20___ at _______________________ Louisiana.</w:t>
-      </w:r>
-    </w:p>
-    <w:p>
-      <w:pPr>
-        <w:tabs>
-          <w:tab w:val="left" w:pos="754"/>
-          <w:tab w:val="left" w:pos="2398"/>
-        </w:tabs>
-        <w:spacing w:line="566" w:lineRule="exact"/>
-        <w:jc w:val="center"/>
-        <w:rPr>
-          <w:b/>
-          <w:sz w:val="28"/>
-          <w:szCs w:val="28"/>
-        </w:rPr>
-      </w:pPr>
-      <w:r>
-        <w:rPr>
-          <w:b/>
-          <w:sz w:val="28"/>
-          <w:szCs w:val="28"/>
-        </w:rPr>
-        <w:tab/>
-      </w:r>
-      <w:r>
-        <w:rPr>
-          <w:b/>
-          <w:sz w:val="28"/>
-          <w:szCs w:val="28"/>
-        </w:rPr>
-        <w:tab/>
-      </w:r>
-      <w:r>
-        <w:rPr>
-          <w:b/>
-          <w:sz w:val="28"/>
-          <w:szCs w:val="28"/>
-        </w:rPr>
-        <w:tab/>
-      </w:r>
-      <w:r>
-        <w:rPr>
-          <w:b/>
-          <w:sz w:val="28"/>
-          <w:szCs w:val="28"/>
-        </w:rPr>
-        <w:t>_________________________________</w:t>
-      </w:r>
-    </w:p>
-    <w:p>
-      <w:pPr>
-        <w:pStyle w:val="p10"/>
-        <w:spacing w:line="240" w:lineRule="auto"/>
-        <w:jc w:val="center"/>
-        <w:rPr>
-          <w:b/>
-          <w:sz w:val="28"/>
-          <w:szCs w:val="28"/>
-        </w:rPr>
-      </w:pPr>
-      <w:r>
-        <w:rPr>
-          <w:b/>
-          <w:sz w:val="28"/>
-          <w:szCs w:val="28"/>
-        </w:rPr>
-        <w:tab/>
-      </w:r>
-      <w:r>
-        <w:rPr>
-          <w:b/>
-          <w:sz w:val="28"/>
-          <w:szCs w:val="28"/>
-        </w:rPr>
-        <w:tab/>
-      </w:r>
-      <w:r>
-        <w:rPr>
-          <w:b/>
-          <w:sz w:val="28"/>
-          <w:szCs w:val="28"/>
-        </w:rPr>
-        <w:tab/>
-      </w:r>
-      <w:r>
-        <w:rPr>
-          <w:b/>
-          <w:sz w:val="28"/>
-          <w:szCs w:val="28"/>
-        </w:rPr>
-        <w:t>DISTRICT JUDGE</w:t>
-      </w:r>
-    </w:p>
-    <w:p>
-      <w:pPr>
-        <w:tabs>
-          <w:tab w:val="left" w:pos="720"/>
-          <w:tab w:val="decimal" w:pos="8923"/>
-        </w:tabs>
-        <w:jc w:val="center"/>
-        <w:rPr>
-          <w:b/>
-          <w:szCs w:val="24"/>
-        </w:rPr>
-      </w:pPr>
-    </w:p>
-    <w:p>
-      <w:pPr>
-        <w:tabs>
-          <w:tab w:val="left" w:pos="720"/>
-          <w:tab w:val="decimal" w:pos="8923"/>
-        </w:tabs>
-        <w:rPr>
-          <w:szCs w:val="24"/>
-        </w:rPr>
-      </w:pPr>
-      <w:r>
-        <w:rPr>
-          <w:szCs w:val="24"/>
-        </w:rPr>
-        <w:t xml:space="preserve">*Note to Clerk of Court: Please return a copy of this Motion and Order, with the date of the Judge’s signature to Petitioner at this address: </w:t>
-      </w:r>
-    </w:p>
-    <w:p>
-      <w:pPr>
-        <w:tabs>
-          <w:tab w:val="left" w:pos="720"/>
-          <w:tab w:val="decimal" w:pos="8923"/>
-        </w:tabs>
-        <w:rPr>
-          <w:szCs w:val="24"/>
-        </w:rPr>
-      </w:pPr>
-    </w:p>
-    <w:p>
-      <w:pPr>
-        <w:tabs>
-          <w:tab w:val="left" w:pos="720"/>
-          <w:tab w:val="decimal" w:pos="8923"/>
-        </w:tabs>
-        <w:rPr>
-          <w:szCs w:val="24"/>
-        </w:rPr>
-      </w:pPr>
-      <w:r>
-        <w:rPr>
-          <w:noProof/>
-          <w:szCs w:val="24"/>
-        </w:rPr>
-        <mc:AlternateContent>
-          <mc:Choice Requires="wps">
-            <w:drawing>
-              <wp:anchor distT="45720" distB="45720" distL="114300" distR="114300" simplePos="0" relativeHeight="251683840" behindDoc="0" locked="0" layoutInCell="1" allowOverlap="1" wp14:anchorId="6A83387B" wp14:editId="190CD9C5">
-                <wp:simplePos x="0" y="0"/>
-                <wp:positionH relativeFrom="column">
-                  <wp:posOffset>114300</wp:posOffset>
-                </wp:positionH>
-                <wp:positionV relativeFrom="paragraph">
-                  <wp:posOffset>37465</wp:posOffset>
-                </wp:positionV>
-                <wp:extent cx="2667000" cy="676275"/>
-                <wp:effectExtent l="0" t="0" r="0" b="9525"/>
-                <wp:wrapSquare wrapText="bothSides"/>
-                <wp:docPr id="217" name="Text Box 2"/>
-                <wp:cNvGraphicFramePr>
-                  <a:graphicFrameLocks xmlns:a="http://schemas.openxmlformats.org/drawingml/2006/main"/>
-                </wp:cNvGraphicFramePr>
-                <a:graphic xmlns:a="http://schemas.openxmlformats.org/drawingml/2006/main">
-                  <a:graphicData uri="http://schemas.microsoft.com/office/word/2010/wordprocessingShape">
-                    <wps:wsp>
-                      <wps:cNvSpPr txBox="1">
-                        <a:spLocks noChangeArrowheads="1"/>
-                      </wps:cNvSpPr>
-                      <wps:spPr bwMode="auto">
-                        <a:xfrm>
-                          <a:off x="0" y="0"/>
-                          <a:ext cx="2667000" cy="676275"/>
-                        </a:xfrm>
-                        <a:prstGeom prst="rect">
-                          <a:avLst/>
-                        </a:prstGeom>
-                        <a:solidFill>
-                          <a:srgbClr val="FFFFFF"/>
-                        </a:solidFill>
-                        <a:ln w="9525">
-                          <a:noFill/>
-                          <a:miter lim="800000"/>
-                          <a:headEnd/>
-                          <a:tailEnd/>
-                        </a:ln>
-                      </wps:spPr>
-                      <wps:txbx>
-                        <w:txbxContent>
-                          <w:p>
-                            <w:pPr>
-                              <w:rPr>
-                                <w:b/>
-                                <w:bCs/>
-                              </w:rPr>
-                            </w:pPr>
-                            <w:r>
-                              <w:rPr>
-                                <w:b/>
-                                <w:bCs/>
-                              </w:rPr>
-                              <w:t>{{ petitioner13 }}</w:t>
-                            </w:r>
-                          </w:p>
-                          <w:p>
-                            <w:r>
-                              <w:t>{{ petitioner_address_on_one_line2 }}</w:t>
-                            </w:r>
-                          </w:p>
-                        </w:txbxContent>
-                      </wps:txbx>
-                      <wps:bodyPr rot="0" vert="horz" wrap="square" lIns="91440" tIns="45720" rIns="91440" bIns="45720" anchor="t" anchorCtr="0">
-                        <a:noAutofit/>
-                      </wps:bodyPr>
-                    </wps:wsp>
-                  </a:graphicData>
-                </a:graphic>
-                <wp14:sizeRelH relativeFrom="margin">
-                  <wp14:pctWidth>0</wp14:pctWidth>
-                </wp14:sizeRelH>
-                <wp14:sizeRelV relativeFrom="margin">
-                  <wp14:pctHeight>0</wp14:pctHeight>
-                </wp14:sizeRelV>
-              </wp:anchor>
-            </w:drawing>
-          </mc:Choice>
-          <mc:Fallback>
-            <w:pict>
-              <v:shape w14:anchorId="6A83387B" id="_x0000_s1042" type="#_x0000_t202" style="position:absolute;margin-left:9pt;margin-top:2.95pt;width:210pt;height:53.25pt;z-index:251683840;visibility:visible;mso-wrap-style:square;mso-width-percent:0;mso-height-percent:0;mso-wrap-distance-left:9pt;mso-wrap-distance-top:3.6pt;mso-wrap-distance-right:9pt;mso-wrap-distance-bottom:3.6pt;mso-position-horizontal:absolute;mso-position-horizontal-relative:text;mso-position-vertical:absolute;mso-position-vertical-relative:text;mso-width-percent:0;mso-height-percent:0;mso-width-relative:margin;mso-height-relative:margin;v-text-anchor:top" o:gfxdata="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" stroked="f">
-                <v:textbox>
-                  <w:txbxContent>
-                    <w:p>
-                      <w:pPr>
-                        <w:rPr>
-                          <w:b/>
-                          <w:bCs/>
-                        </w:rPr>
-                      </w:pPr>
-                      <w:r>
-                        <w:rPr>
-                          <w:b/>
-                          <w:bCs/>
-                        </w:rPr>
-                        <w:t>{{ petitioner13 }}</w:t>
-                      </w:r>
-                    </w:p>
-                    <w:p>
-                      <w:r>
-                        <w:t>{{ petitioner_address_on_one_line2 }}</w:t>
-                      </w:r>
-                    </w:p>
-                  </w:txbxContent>
-                </v:textbox>
-                <w10:wrap type="square"/>
-              </v:shape>
-            </w:pict>
-          </mc:Fallback>
-        </mc:AlternateContent>
-      </w:r>
-    </w:p>
-    <w:p>
-      <w:pPr>
-        <w:tabs>
-          <w:tab w:val="left" w:pos="720"/>
-          <w:tab w:val="decimal" w:pos="8923"/>
-        </w:tabs>
-        <w:jc w:val="center"/>
-        <w:rPr>
-          <w:b/>
-          <w:szCs w:val="24"/>
-        </w:rPr>
-      </w:pPr>
-    </w:p>
-    <w:p>
-      <w:pPr>
-        <w:tabs>
-          <w:tab w:val="left" w:pos="720"/>
-          <w:tab w:val="decimal" w:pos="8923"/>
-        </w:tabs>
-        <w:jc w:val="center"/>
-        <w:rPr>
-          <w:b/>
-          <w:szCs w:val="24"/>
-        </w:rPr>
-      </w:pPr>
-    </w:p>
-    <w:p>
-      <w:pPr>
-        <w:tabs>
-          <w:tab w:val="left" w:pos="720"/>
-          <w:tab w:val="decimal" w:pos="8923"/>
-        </w:tabs>
-        <w:rPr>
-          <w:b/>
-          <w:szCs w:val="24"/>
-        </w:rPr>
-      </w:pPr>
-    </w:p>
-    <w:p>
-      <w:pPr>
-        <w:tabs>
-          <w:tab w:val="left" w:pos="720"/>
-          <w:tab w:val="decimal" w:pos="8923"/>
-        </w:tabs>
-        <w:rPr>
-          <w:b/>
-          <w:szCs w:val="24"/>
-        </w:rPr>
-      </w:pPr>
-    </w:p>
-    <w:p>
-      <w:pPr>
-        <w:tabs>
-          <w:tab w:val="left" w:pos="720"/>
-          <w:tab w:val="decimal" w:pos="8923"/>
-        </w:tabs>
-        <w:jc w:val="center"/>
-        <w:rPr>
-          <w:b/>
-          <w:szCs w:val="24"/>
-        </w:rPr>
-      </w:pPr>
-      <w:r>
-        <w:rPr>
-          <w:b/>
-          <w:szCs w:val="24"/>
-        </w:rPr>
-        <w:t>(3-DEFAULT)</w:t>
-      </w:r>
-    </w:p>
-    <w:p>
-      <w:pPr>
         <w:widowControl/>
         <w:rPr>
           <w:szCs w:val="24"/>
         </w:rPr>
       </w:pPr>
-      <w:r>
-        <w:rPr>
-          <w:szCs w:val="24"/>
-        </w:rPr>
-        <w:br w:type="page"/>
-      </w:r>
     </w:p>
     <w:p>
       <w:pPr>
@@ -7594,7 +5661,6 @@
           <w:bCs/>
           <w:noProof/>
         </w:rPr>
-        <w:lastRenderedPageBreak/>
         <mc:AlternateContent>
           <mc:Choice Requires="wps">
             <w:drawing>
@@ -7751,7 +5817,7 @@
           </mc:Choice>
           <mc:Fallback>
             <w:pict>
-              <v:shape w14:anchorId="471FB764" id="_x0000_s1043" type="#_x0000_t202" style="position:absolute;left:0;text-align:left;margin-left:208.05pt;margin-top:61.4pt;width:300.75pt;height:103pt;z-index:251707392;visibility:visible;mso-wrap-style:square;mso-width-percent:0;mso-height-percent:0;mso-wrap-distance-left:9pt;mso-wrap-distance-top:3.6pt;mso-wrap-distance-right:9pt;mso-wrap-distance-bottom:3.6pt;mso-position-horizontal:absolute;mso-position-horizontal-relative:margin;mso-position-vertical:absolute;mso-position-vertical-relative:page;mso-width-percent:0;mso-height-percent:0;mso-width-relative:margin;mso-height-relative:margin;v-text-anchor:top" o:gfxdata="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" stroked="f">
+              <v:shape w14:anchorId="471FB764" id="_x0000_s1038" type="#_x0000_t202" style="position:absolute;left:0;text-align:left;margin-left:208.05pt;margin-top:61.4pt;width:300.75pt;height:103pt;z-index:251707392;visibility:visible;mso-wrap-style:square;mso-width-percent:0;mso-height-percent:0;mso-wrap-distance-left:9pt;mso-wrap-distance-top:3.6pt;mso-wrap-distance-right:9pt;mso-wrap-distance-bottom:3.6pt;mso-position-horizontal:absolute;mso-position-horizontal-relative:margin;mso-position-vertical:absolute;mso-position-vertical-relative:page;mso-width-percent:0;mso-height-percent:0;mso-width-relative:margin;mso-height-relative:margin;v-text-anchor:top" o:gfxdata="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" stroked="f">
                 <v:textbox>
                   <w:txbxContent>
                     <w:p>
@@ -8016,7 +6082,7 @@
           </mc:Choice>
           <mc:Fallback>
             <w:pict>
-              <v:shape w14:anchorId="5CD9EB0E" id="_x0000_s1044" type="#_x0000_t202" style="position:absolute;left:0;text-align:left;margin-left:-10.75pt;margin-top:61.4pt;width:183pt;height:102.2pt;z-index:251706368;visibility:visible;mso-wrap-style:square;mso-width-percent:0;mso-height-percent:0;mso-wrap-distance-left:9pt;mso-wrap-distance-top:3.6pt;mso-wrap-distance-right:9pt;mso-wrap-distance-bottom:3.6pt;mso-position-horizontal:absolute;mso-position-horizontal-relative:margin;mso-position-vertical:absolute;mso-position-vertical-relative:page;mso-width-percent:0;mso-height-percent:0;mso-width-relative:margin;mso-height-relative:margin;v-text-anchor:top" o:gfxdata="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" stroked="f">
+              <v:shape w14:anchorId="5CD9EB0E" id="_x0000_s1039" type="#_x0000_t202" style="position:absolute;left:0;text-align:left;margin-left:-10.75pt;margin-top:61.4pt;width:183pt;height:102.2pt;z-index:251706368;visibility:visible;mso-wrap-style:square;mso-width-percent:0;mso-height-percent:0;mso-wrap-distance-left:9pt;mso-wrap-distance-top:3.6pt;mso-wrap-distance-right:9pt;mso-wrap-distance-bottom:3.6pt;mso-position-horizontal:absolute;mso-position-horizontal-relative:margin;mso-position-vertical:absolute;mso-position-vertical-relative:page;mso-width-percent:0;mso-height-percent:0;mso-width-relative:margin;mso-height-relative:margin;v-text-anchor:top" o:gfxdata="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" stroked="f">
                 <v:textbox>
                   <w:txbxContent>
                     <w:p>
@@ -8201,7 +6267,7 @@
           </mc:Choice>
           <mc:Fallback>
             <w:pict>
-              <v:shape w14:anchorId="5E498F12" id="_x0000_s1045" type="#_x0000_t202" style="position:absolute;left:0;text-align:left;margin-left:-10.75pt;margin-top:153.65pt;width:486pt;height:21.7pt;z-index:251708416;visibility:visible;mso-wrap-style:square;mso-width-percent:0;mso-height-percent:200;mso-wrap-distance-left:9pt;mso-wrap-distance-top:3.6pt;mso-wrap-distance-right:9pt;mso-wrap-distance-bottom:3.6pt;mso-position-horizontal:absolute;mso-position-horizontal-relative:margin;mso-position-vertical:absolute;mso-position-vertical-relative:page;mso-width-percent:0;mso-height-percent:200;mso-width-relative:margin;mso-height-relative:margin;v-text-anchor:top" o:gfxdata="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" filled="f" stroked="f">
+              <v:shape w14:anchorId="5E498F12" id="_x0000_s1040" type="#_x0000_t202" style="position:absolute;left:0;text-align:left;margin-left:-10.75pt;margin-top:153.65pt;width:486pt;height:21.7pt;z-index:251708416;visibility:visible;mso-wrap-style:square;mso-width-percent:0;mso-height-percent:200;mso-wrap-distance-left:9pt;mso-wrap-distance-top:3.6pt;mso-wrap-distance-right:9pt;mso-wrap-distance-bottom:3.6pt;mso-position-horizontal:absolute;mso-position-horizontal-relative:margin;mso-position-vertical:absolute;mso-position-vertical-relative:page;mso-width-percent:0;mso-height-percent:200;mso-width-relative:margin;mso-height-relative:margin;v-text-anchor:top" o:gfxdata="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" filled="f" stroked="f">
                 <v:textbox style="mso-fit-shape-to-text:t">
                   <w:txbxContent>
                     <w:p>
@@ -8372,7 +6438,7 @@
           </mc:Choice>
           <mc:Fallback>
             <w:pict>
-              <v:shape w14:anchorId="490DD92E" id="_x0000_s1046" type="#_x0000_t202" style="position:absolute;left:0;text-align:left;margin-left:166.2pt;margin-top:59.85pt;width:23pt;height:21.7pt;z-index:251709440;visibility:visible;mso-wrap-style:square;mso-width-percent:0;mso-height-percent:200;mso-wrap-distance-left:9pt;mso-wrap-distance-top:3.6pt;mso-wrap-distance-right:9pt;mso-wrap-distance-bottom:3.6pt;mso-position-horizontal:absolute;mso-position-horizontal-relative:margin;mso-position-vertical:absolute;mso-position-vertical-relative:page;mso-width-percent:0;mso-height-percent:200;mso-width-relative:margin;mso-height-relative:margin;v-text-anchor:top" o:gfxdata="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" stroked="f">
+              <v:shape w14:anchorId="490DD92E" id="_x0000_s1041" type="#_x0000_t202" style="position:absolute;left:0;text-align:left;margin-left:166.2pt;margin-top:59.85pt;width:23pt;height:21.7pt;z-index:251709440;visibility:visible;mso-wrap-style:square;mso-width-percent:0;mso-height-percent:200;mso-wrap-distance-left:9pt;mso-wrap-distance-top:3.6pt;mso-wrap-distance-right:9pt;mso-wrap-distance-bottom:3.6pt;mso-position-horizontal:absolute;mso-position-horizontal-relative:margin;mso-position-vertical:absolute;mso-position-vertical-relative:page;mso-width-percent:0;mso-height-percent:200;mso-width-relative:margin;mso-height-relative:margin;v-text-anchor:top" o:gfxdata="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" stroked="f">
                 <v:textbox style="mso-fit-shape-to-text:t">
                   <w:txbxContent>
                     <w:p>
@@ -8670,14 +6736,7 @@
         <w:rPr>
           <w:szCs w:val="24"/>
         </w:rPr>
-        <w:t xml:space="preserve">Parish, </w:t>
-      </w:r>
-      <w:proofErr w:type="gramStart"/>
-      <w:r>
-        <w:rPr>
-          <w:szCs w:val="24"/>
-        </w:rPr>
-        <w:t>Louisiana</w:t>
+        <w:t>Parish, Louisiana</w:t>
       </w:r>
       <w:r>
         <w:rPr>
@@ -8685,7 +6744,6 @@
         </w:rPr>
         <w:t>;</w:t>
       </w:r>
-      <w:proofErr w:type="gramEnd"/>
     </w:p>
     <w:p>
       <w:pPr>
@@ -8719,16 +6777,8 @@
         <w:rPr>
           <w:szCs w:val="24"/>
         </w:rPr>
-        <w:t xml:space="preserve">ve entitled and numbered </w:t>
-      </w:r>
-      <w:proofErr w:type="gramStart"/>
-      <w:r>
-        <w:rPr>
-          <w:szCs w:val="24"/>
-        </w:rPr>
-        <w:t>action;</w:t>
-      </w:r>
-      <w:proofErr w:type="gramEnd"/>
+        <w:t>ve entitled and numbered action;</w:t>
+      </w:r>
     </w:p>
     <w:p>
       <w:pPr>
@@ -8757,16 +6807,20 @@
         <w:rPr>
           <w:szCs w:val="24"/>
         </w:rPr>
-        <w:t>{{ respondent_domicile2 }</w:t>
-      </w:r>
-      <w:proofErr w:type="gramStart"/>
-      <w:r>
-        <w:rPr>
-          <w:szCs w:val="24"/>
-        </w:rPr>
-        <w:t>};</w:t>
-      </w:r>
-      <w:proofErr w:type="gramEnd"/>
+        <w:t>{{ respondent_domicile2 }}</w:t>
+      </w:r>
+      <w:r>
+        <w:rPr>
+          <w:szCs w:val="24"/>
+        </w:rPr>
+        <w:t>, Louisiana</w:t>
+      </w:r>
+      <w:r>
+        <w:rPr>
+          <w:szCs w:val="24"/>
+        </w:rPr>
+        <w:t>;</w:t>
+      </w:r>
     </w:p>
     <w:p>
       <w:pPr>
@@ -8836,14 +6890,7 @@
         <w:rPr>
           <w:szCs w:val="24"/>
         </w:rPr>
-        <w:t>{{ marriage_year2 }</w:t>
-      </w:r>
-      <w:proofErr w:type="gramStart"/>
-      <w:r>
-        <w:rPr>
-          <w:szCs w:val="24"/>
-        </w:rPr>
-        <w:t>}</w:t>
+        <w:t>{{ marriage_year2 }}</w:t>
       </w:r>
       <w:r>
         <w:rPr>
@@ -8851,7 +6898,6 @@
         </w:rPr>
         <w:t>;</w:t>
       </w:r>
-      <w:proofErr w:type="gramEnd"/>
     </w:p>
     <w:p>
       <w:pPr>
@@ -8976,21 +7022,7 @@
         <w:rPr>
           <w:szCs w:val="24"/>
         </w:rPr>
-        <w:t xml:space="preserve">and have remained living separate and apart without reconciliation since that </w:t>
-      </w:r>
-      <w:proofErr w:type="gramStart"/>
-      <w:r>
-        <w:rPr>
-          <w:szCs w:val="24"/>
-        </w:rPr>
-        <w:t>time;</w:t>
-      </w:r>
-      <w:proofErr w:type="gramEnd"/>
-      <w:r>
-        <w:rPr>
-          <w:szCs w:val="24"/>
-        </w:rPr>
-        <w:t xml:space="preserve"> </w:t>
+        <w:t xml:space="preserve">and have remained living separate and apart without reconciliation since that time; </w:t>
       </w:r>
     </w:p>
     <w:p>
@@ -9225,7 +7257,13 @@
         <w:rPr>
           <w:szCs w:val="24"/>
         </w:rPr>
-        <w:t>______</w:t>
+        <w:t>_____</w:t>
+      </w:r>
+      <w:r>
+        <w:rPr>
+          <w:szCs w:val="24"/>
+        </w:rPr>
+        <w:t>_</w:t>
       </w:r>
     </w:p>
     <w:p>
@@ -9283,7 +7321,20 @@
           <w:szCs w:val="24"/>
         </w:rPr>
         <w:tab/>
-        <w:t>__________________________________</w:t>
+      </w:r>
+      <w:r>
+        <w:rPr>
+          <w:bCs/>
+          <w:szCs w:val="24"/>
+        </w:rPr>
+        <w:t>_________</w:t>
+      </w:r>
+      <w:r>
+        <w:rPr>
+          <w:bCs/>
+          <w:szCs w:val="24"/>
+        </w:rPr>
+        <w:t>_________________________</w:t>
       </w:r>
       <w:r>
         <w:rPr>
@@ -9291,7 +7342,15 @@
           <w:i/>
           <w:szCs w:val="24"/>
         </w:rPr>
-        <w:t>(print name and No.)</w:t>
+        <w:t>(</w:t>
+      </w:r>
+      <w:r>
+        <w:rPr>
+          <w:b/>
+          <w:i/>
+          <w:szCs w:val="24"/>
+        </w:rPr>
+        <w:t>print name and No.)</w:t>
       </w:r>
     </w:p>
     <w:p>
@@ -9351,7 +7410,21 @@
           <w:b/>
           <w:szCs w:val="24"/>
         </w:rPr>
-        <w:t>(4)</w:t>
+        <w:t>(</w:t>
+      </w:r>
+      <w:r>
+        <w:rPr>
+          <w:b/>
+          <w:szCs w:val="24"/>
+        </w:rPr>
+        <w:t>3</w:t>
+      </w:r>
+      <w:r>
+        <w:rPr>
+          <w:b/>
+          <w:szCs w:val="24"/>
+        </w:rPr>
+        <w:t>)</w:t>
       </w:r>
     </w:p>
     <w:p>
@@ -9541,7 +7614,7 @@
           </mc:Choice>
           <mc:Fallback>
             <w:pict>
-              <v:shape w14:anchorId="403B285B" id="_x0000_s1047" type="#_x0000_t202" style="position:absolute;left:0;text-align:left;margin-left:204.5pt;margin-top:74.15pt;width:300.75pt;height:103pt;z-index:251712512;visibility:visible;mso-wrap-style:square;mso-width-percent:0;mso-height-percent:0;mso-wrap-distance-left:9pt;mso-wrap-distance-top:3.6pt;mso-wrap-distance-right:9pt;mso-wrap-distance-bottom:3.6pt;mso-position-horizontal:absolute;mso-position-horizontal-relative:margin;mso-position-vertical:absolute;mso-position-vertical-relative:page;mso-width-percent:0;mso-height-percent:0;mso-width-relative:margin;mso-height-relative:margin;v-text-anchor:top" o:gfxdata="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" stroked="f">
+              <v:shape w14:anchorId="403B285B" id="_x0000_s1042" type="#_x0000_t202" style="position:absolute;left:0;text-align:left;margin-left:204.5pt;margin-top:74.15pt;width:300.75pt;height:103pt;z-index:251712512;visibility:visible;mso-wrap-style:square;mso-width-percent:0;mso-height-percent:0;mso-wrap-distance-left:9pt;mso-wrap-distance-top:3.6pt;mso-wrap-distance-right:9pt;mso-wrap-distance-bottom:3.6pt;mso-position-horizontal:absolute;mso-position-horizontal-relative:margin;mso-position-vertical:absolute;mso-position-vertical-relative:page;mso-width-percent:0;mso-height-percent:0;mso-width-relative:margin;mso-height-relative:margin;v-text-anchor:top" o:gfxdata="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" stroked="f">
                 <v:textbox>
                   <w:txbxContent>
                     <w:p>
@@ -9790,7 +7863,7 @@
           </mc:Choice>
           <mc:Fallback>
             <w:pict>
-              <v:shape w14:anchorId="325271CF" id="_x0000_s1048" type="#_x0000_t202" style="position:absolute;left:0;text-align:left;margin-left:159.95pt;margin-top:72.6pt;width:23pt;height:21.7pt;z-index:251714560;visibility:visible;mso-wrap-style:square;mso-width-percent:0;mso-height-percent:200;mso-wrap-distance-left:9pt;mso-wrap-distance-top:3.6pt;mso-wrap-distance-right:9pt;mso-wrap-distance-bottom:3.6pt;mso-position-horizontal:absolute;mso-position-horizontal-relative:margin;mso-position-vertical:absolute;mso-position-vertical-relative:page;mso-width-percent:0;mso-height-percent:200;mso-width-relative:margin;mso-height-relative:margin;v-text-anchor:top" o:gfxdata="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" stroked="f">
+              <v:shape w14:anchorId="325271CF" id="_x0000_s1043" type="#_x0000_t202" style="position:absolute;left:0;text-align:left;margin-left:159.95pt;margin-top:72.6pt;width:23pt;height:21.7pt;z-index:251714560;visibility:visible;mso-wrap-style:square;mso-width-percent:0;mso-height-percent:200;mso-wrap-distance-left:9pt;mso-wrap-distance-top:3.6pt;mso-wrap-distance-right:9pt;mso-wrap-distance-bottom:3.6pt;mso-position-horizontal:absolute;mso-position-horizontal-relative:margin;mso-position-vertical:absolute;mso-position-vertical-relative:page;mso-width-percent:0;mso-height-percent:200;mso-width-relative:margin;mso-height-relative:margin;v-text-anchor:top" o:gfxdata="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" stroked="f">
                 <v:textbox style="mso-fit-shape-to-text:t">
                   <w:txbxContent>
                     <w:p>
@@ -9959,7 +8032,7 @@
           </mc:Choice>
           <mc:Fallback>
             <w:pict>
-              <v:shape w14:anchorId="548CF010" id="_x0000_s1049" type="#_x0000_t202" style="position:absolute;left:0;text-align:left;margin-left:-17pt;margin-top:166.4pt;width:486pt;height:21.7pt;z-index:251713536;visibility:visible;mso-wrap-style:square;mso-width-percent:0;mso-height-percent:200;mso-wrap-distance-left:9pt;mso-wrap-distance-top:3.6pt;mso-wrap-distance-right:9pt;mso-wrap-distance-bottom:3.6pt;mso-position-horizontal:absolute;mso-position-horizontal-relative:margin;mso-position-vertical:absolute;mso-position-vertical-relative:page;mso-width-percent:0;mso-height-percent:200;mso-width-relative:margin;mso-height-relative:margin;v-text-anchor:top" o:gfxdata="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" filled="f" stroked="f">
+              <v:shape w14:anchorId="548CF010" id="_x0000_s1044" type="#_x0000_t202" style="position:absolute;left:0;text-align:left;margin-left:-17pt;margin-top:166.4pt;width:486pt;height:21.7pt;z-index:251713536;visibility:visible;mso-wrap-style:square;mso-width-percent:0;mso-height-percent:200;mso-wrap-distance-left:9pt;mso-wrap-distance-top:3.6pt;mso-wrap-distance-right:9pt;mso-wrap-distance-bottom:3.6pt;mso-position-horizontal:absolute;mso-position-horizontal-relative:margin;mso-position-vertical:absolute;mso-position-vertical-relative:page;mso-width-percent:0;mso-height-percent:200;mso-width-relative:margin;mso-height-relative:margin;v-text-anchor:top" o:gfxdata="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" filled="f" stroked="f">
                 <v:textbox style="mso-fit-shape-to-text:t">
                   <w:txbxContent>
                     <w:p>
@@ -10146,7 +8219,7 @@
           </mc:Choice>
           <mc:Fallback>
             <w:pict>
-              <v:shape w14:anchorId="7C451776" id="_x0000_s1050" type="#_x0000_t202" style="position:absolute;left:0;text-align:left;margin-left:-17pt;margin-top:74.15pt;width:183pt;height:102.2pt;z-index:251711488;visibility:visible;mso-wrap-style:square;mso-width-percent:0;mso-height-percent:0;mso-wrap-distance-left:9pt;mso-wrap-distance-top:3.6pt;mso-wrap-distance-right:9pt;mso-wrap-distance-bottom:3.6pt;mso-position-horizontal:absolute;mso-position-horizontal-relative:margin;mso-position-vertical:absolute;mso-position-vertical-relative:page;mso-width-percent:0;mso-height-percent:0;mso-width-relative:margin;mso-height-relative:margin;v-text-anchor:top" o:gfxdata="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" stroked="f">
+              <v:shape w14:anchorId="7C451776" id="_x0000_s1045" type="#_x0000_t202" style="position:absolute;left:0;text-align:left;margin-left:-17pt;margin-top:74.15pt;width:183pt;height:102.2pt;z-index:251711488;visibility:visible;mso-wrap-style:square;mso-width-percent:0;mso-height-percent:0;mso-wrap-distance-left:9pt;mso-wrap-distance-top:3.6pt;mso-wrap-distance-right:9pt;mso-wrap-distance-bottom:3.6pt;mso-position-horizontal:absolute;mso-position-horizontal-relative:margin;mso-position-vertical:absolute;mso-position-vertical-relative:page;mso-width-percent:0;mso-height-percent:0;mso-width-relative:margin;mso-height-relative:margin;v-text-anchor:top" o:gfxdata="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" stroked="f">
                 <v:textbox>
                   <w:txbxContent>
                     <w:p>
@@ -10266,7 +8339,7 @@
           <w:szCs w:val="24"/>
           <w:u w:val="single"/>
         </w:rPr>
-        <w:t xml:space="preserve">CONFIRMATION OF DEFAULT AND </w:t>
+        <w:t>DEFAULT</w:t>
       </w:r>
       <w:r>
         <w:rPr>
@@ -10274,7 +8347,39 @@
           <w:szCs w:val="24"/>
           <w:u w:val="single"/>
         </w:rPr>
-        <w:t>JUDGMENT OF DIVORCE</w:t>
+        <w:t xml:space="preserve"> </w:t>
+      </w:r>
+      <w:r>
+        <w:rPr>
+          <w:b/>
+          <w:szCs w:val="24"/>
+          <w:u w:val="single"/>
+        </w:rPr>
+        <w:t>JUDGMENT OF</w:t>
+      </w:r>
+      <w:r>
+        <w:rPr>
+          <w:b/>
+          <w:szCs w:val="24"/>
+          <w:u w:val="single"/>
+        </w:rPr>
+        <w:t xml:space="preserve"> 103(1)</w:t>
+      </w:r>
+      <w:r>
+        <w:rPr>
+          <w:b/>
+          <w:szCs w:val="24"/>
+          <w:u w:val="single"/>
+        </w:rPr>
+        <w:t xml:space="preserve"> DIVORCE</w:t>
+      </w:r>
+      <w:r>
+        <w:rPr>
+          <w:b/>
+          <w:szCs w:val="24"/>
+          <w:u w:val="single"/>
+        </w:rPr>
+        <w:t xml:space="preserve"> without MINOR CHILDREN</w:t>
       </w:r>
     </w:p>
     <w:p>
@@ -10334,31 +8439,193 @@
           <w:b/>
           <w:szCs w:val="24"/>
         </w:rPr>
-        <w:t>IT IS HEREBY ORDERED ADJUDGED AND DECREED</w:t>
-      </w:r>
-      <w:r>
-        <w:rPr>
-          <w:szCs w:val="24"/>
-        </w:rPr>
-        <w:t xml:space="preserve"> that the preliminary default previously entered herein on the ____ day of ________________, 20_</w:t>
-      </w:r>
-      <w:r>
-        <w:rPr>
-          <w:szCs w:val="24"/>
-        </w:rPr>
-        <w:t>_</w:t>
-      </w:r>
-      <w:r>
-        <w:rPr>
-          <w:szCs w:val="24"/>
-        </w:rPr>
-        <w:t>_</w:t>
-      </w:r>
-      <w:r>
-        <w:rPr>
-          <w:szCs w:val="24"/>
-        </w:rPr>
-        <w:t>_, be now confirmed.</w:t>
+        <w:t>IT IS ORDERED, ADJUDGED, AND DECREED</w:t>
+      </w:r>
+      <w:r>
+        <w:rPr>
+          <w:szCs w:val="24"/>
+        </w:rPr>
+        <w:t xml:space="preserve"> that there be a judgment in favor of petitioner </w:t>
+      </w:r>
+      <w:r>
+        <w:rPr>
+          <w:caps/>
+          <w:szCs w:val="24"/>
+        </w:rPr>
+        <w:t>{{ petitioner12 }}</w:t>
+      </w:r>
+      <w:r>
+        <w:rPr>
+          <w:szCs w:val="24"/>
+        </w:rPr>
+        <w:t xml:space="preserve"> and against defendant </w:t>
+      </w:r>
+      <w:r>
+        <w:rPr>
+          <w:caps/>
+          <w:szCs w:val="24"/>
+        </w:rPr>
+        <w:t>{{ respondent8 }}</w:t>
+      </w:r>
+      <w:r>
+        <w:rPr>
+          <w:szCs w:val="24"/>
+        </w:rPr>
+        <w:t>,</w:t>
+      </w:r>
+      <w:r>
+        <w:rPr>
+          <w:szCs w:val="24"/>
+        </w:rPr>
+        <w:t xml:space="preserve"> decreeing a divorce between the parties on the basis of the parties having lived separate and apart continuously and without reconciliation for a period of six (6) months or more as per Civil Code Article 103(1).</w:t>
+      </w:r>
+    </w:p>
+    <w:p>
+      <w:pPr>
+        <w:pStyle w:val="p6"/>
+        <w:spacing w:before="240" w:line="360" w:lineRule="auto"/>
+        <w:ind w:left="0" w:firstLine="0"/>
+        <w:jc w:val="left"/>
+        <w:rPr>
+          <w:bCs/>
+          <w:szCs w:val="24"/>
+        </w:rPr>
+      </w:pPr>
+      <w:r>
+        <w:rPr>
+          <w:szCs w:val="24"/>
+        </w:rPr>
+        <w:tab/>
+      </w:r>
+      <w:r>
+        <w:rPr>
+          <w:bCs/>
+          <w:szCs w:val="24"/>
+        </w:rPr>
+        <w:t xml:space="preserve">{% if </w:t>
+      </w:r>
+      <w:proofErr w:type="spellStart"/>
+      <w:r>
+        <w:rPr>
+          <w:bCs/>
+          <w:szCs w:val="24"/>
+        </w:rPr>
+        <w:t>revert_to_maiden_name</w:t>
+      </w:r>
+      <w:proofErr w:type="spellEnd"/>
+      <w:r>
+        <w:rPr>
+          <w:bCs/>
+          <w:szCs w:val="24"/>
+        </w:rPr>
+        <w:t xml:space="preserve"> %} </w:t>
+      </w:r>
+      <w:r>
+        <w:rPr>
+          <w:b/>
+          <w:szCs w:val="24"/>
+        </w:rPr>
+        <w:t xml:space="preserve">IT IS FURTHER ORDERED, ADJUDGED, AND DECREED </w:t>
+      </w:r>
+      <w:r>
+        <w:rPr>
+          <w:bCs/>
+          <w:szCs w:val="24"/>
+        </w:rPr>
+        <w:t>that Petitioner’s name is confirmed as</w:t>
+      </w:r>
+      <w:r>
+        <w:rPr>
+          <w:bCs/>
+          <w:szCs w:val="24"/>
+        </w:rPr>
+        <w:t>{</w:t>
+      </w:r>
+      <w:r>
+        <w:rPr>
+          <w:bCs/>
+          <w:szCs w:val="24"/>
+        </w:rPr>
+        <w:t xml:space="preserve">{ MAIDEN_NAME1 </w:t>
+      </w:r>
+      <w:r>
+        <w:rPr>
+          <w:bCs/>
+          <w:szCs w:val="24"/>
+        </w:rPr>
+        <w:t>}</w:t>
+      </w:r>
+      <w:r>
+        <w:rPr>
+          <w:bCs/>
+          <w:szCs w:val="24"/>
+        </w:rPr>
+        <w:t>}</w:t>
+      </w:r>
+      <w:r>
+        <w:rPr>
+          <w:bCs/>
+          <w:szCs w:val="24"/>
+        </w:rPr>
+        <w:t xml:space="preserve">, which is </w:t>
+      </w:r>
+      <w:r>
+        <w:rPr>
+          <w:bCs/>
+          <w:szCs w:val="24"/>
+        </w:rPr>
+        <w:t>his/</w:t>
+      </w:r>
+      <w:r>
+        <w:rPr>
+          <w:bCs/>
+          <w:szCs w:val="24"/>
+        </w:rPr>
+        <w:t>her maiden name</w:t>
+      </w:r>
+      <w:r>
+        <w:rPr>
+          <w:bCs/>
+          <w:szCs w:val="24"/>
+        </w:rPr>
+        <w:t>.</w:t>
+      </w:r>
+      <w:r>
+        <w:rPr>
+          <w:bCs/>
+          <w:szCs w:val="24"/>
+        </w:rPr>
+        <w:t xml:space="preserve"> {% else %}{% endif %}</w:t>
+      </w:r>
+    </w:p>
+    <w:p>
+      <w:pPr>
+        <w:pStyle w:val="p6"/>
+        <w:spacing w:before="240" w:after="240" w:line="360" w:lineRule="auto"/>
+        <w:ind w:left="0" w:firstLine="0"/>
+        <w:jc w:val="left"/>
+        <w:rPr>
+          <w:szCs w:val="24"/>
+        </w:rPr>
+      </w:pPr>
+      <w:r>
+        <w:rPr>
+          <w:szCs w:val="24"/>
+        </w:rPr>
+        <w:tab/>
+      </w:r>
+      <w:r>
+        <w:rPr>
+          <w:b/>
+          <w:szCs w:val="24"/>
+        </w:rPr>
+        <w:t>IT IS FURTHER ORDERED, ADJUDGED, AND DECREED</w:t>
+      </w:r>
+      <w:r>
+        <w:rPr>
+          <w:szCs w:val="24"/>
+        </w:rPr>
+        <w:t xml:space="preserve"> that all costs associated with these proceedings are assessed to the defendant.  </w:t>
       </w:r>
     </w:p>
     <w:p>
@@ -10393,249 +8660,6 @@
           <w:b/>
           <w:szCs w:val="24"/>
         </w:rPr>
-        <w:t>IT IS FURTHER ORDERED, ADJUDGED, AND DECREED</w:t>
-      </w:r>
-      <w:r>
-        <w:rPr>
-          <w:szCs w:val="24"/>
-        </w:rPr>
-        <w:t xml:space="preserve"> that there be a judgment in favor of petitioner </w:t>
-      </w:r>
-      <w:r>
-        <w:rPr>
-          <w:caps/>
-          <w:szCs w:val="24"/>
-        </w:rPr>
-        <w:t>{{ petitioner12 }}</w:t>
-      </w:r>
-      <w:r>
-        <w:rPr>
-          <w:szCs w:val="24"/>
-        </w:rPr>
-        <w:t xml:space="preserve"> and against defendant </w:t>
-      </w:r>
-      <w:r>
-        <w:rPr>
-          <w:caps/>
-          <w:szCs w:val="24"/>
-        </w:rPr>
-        <w:t>{{ respondent8 }}</w:t>
-      </w:r>
-      <w:r>
-        <w:rPr>
-          <w:szCs w:val="24"/>
-        </w:rPr>
-        <w:t>,</w:t>
-      </w:r>
-      <w:r>
-        <w:rPr>
-          <w:szCs w:val="24"/>
-        </w:rPr>
-        <w:t xml:space="preserve"> decreeing a divorce between the parties </w:t>
-      </w:r>
-      <w:proofErr w:type="gramStart"/>
-      <w:r>
-        <w:rPr>
-          <w:szCs w:val="24"/>
-        </w:rPr>
-        <w:t>on the basis of</w:t>
-      </w:r>
-      <w:proofErr w:type="gramEnd"/>
-      <w:r>
-        <w:rPr>
-          <w:szCs w:val="24"/>
-        </w:rPr>
-        <w:t xml:space="preserve"> the parties having lived separate and apart continuously and without reconciliation for a period of six (6) months or more as per Civil Code Article 103(1).</w:t>
-      </w:r>
-    </w:p>
-    <w:p>
-      <w:pPr>
-        <w:pStyle w:val="p6"/>
-        <w:spacing w:before="240" w:line="360" w:lineRule="auto"/>
-        <w:ind w:left="0" w:firstLine="0"/>
-        <w:jc w:val="left"/>
-        <w:rPr>
-          <w:bCs/>
-          <w:szCs w:val="24"/>
-        </w:rPr>
-      </w:pPr>
-      <w:r>
-        <w:rPr>
-          <w:szCs w:val="24"/>
-        </w:rPr>
-        <w:tab/>
-      </w:r>
-      <w:r>
-        <w:rPr>
-          <w:bCs/>
-          <w:szCs w:val="24"/>
-        </w:rPr>
-        <w:t xml:space="preserve">{% if </w:t>
-      </w:r>
-      <w:proofErr w:type="spellStart"/>
-      <w:r>
-        <w:rPr>
-          <w:bCs/>
-          <w:szCs w:val="24"/>
-        </w:rPr>
-        <w:t>revert_to_maiden_name</w:t>
-      </w:r>
-      <w:proofErr w:type="spellEnd"/>
-      <w:r>
-        <w:rPr>
-          <w:bCs/>
-          <w:szCs w:val="24"/>
-        </w:rPr>
-        <w:t xml:space="preserve"> %} </w:t>
-      </w:r>
-      <w:r>
-        <w:rPr>
-          <w:b/>
-          <w:szCs w:val="24"/>
-        </w:rPr>
-        <w:t xml:space="preserve">IT IS FURTHER ORDERED, ADJUDGED, AND DECREED </w:t>
-      </w:r>
-      <w:r>
-        <w:rPr>
-          <w:bCs/>
-          <w:szCs w:val="24"/>
-        </w:rPr>
-        <w:t>that Petitioner’s name is confirmed as</w:t>
-      </w:r>
-      <w:r>
-        <w:rPr>
-          <w:bCs/>
-          <w:szCs w:val="24"/>
-        </w:rPr>
-        <w:t>{</w:t>
-      </w:r>
-      <w:r>
-        <w:rPr>
-          <w:bCs/>
-          <w:szCs w:val="24"/>
-        </w:rPr>
-        <w:t xml:space="preserve">{ MAIDEN_NAME1 </w:t>
-      </w:r>
-      <w:r>
-        <w:rPr>
-          <w:bCs/>
-          <w:szCs w:val="24"/>
-        </w:rPr>
-        <w:t>}</w:t>
-      </w:r>
-      <w:r>
-        <w:rPr>
-          <w:bCs/>
-          <w:szCs w:val="24"/>
-        </w:rPr>
-        <w:t>}</w:t>
-      </w:r>
-      <w:r>
-        <w:rPr>
-          <w:bCs/>
-          <w:szCs w:val="24"/>
-        </w:rPr>
-        <w:t>, which is her maiden name</w:t>
-      </w:r>
-      <w:r>
-        <w:rPr>
-          <w:bCs/>
-          <w:szCs w:val="24"/>
-        </w:rPr>
-        <w:t>.</w:t>
-      </w:r>
-      <w:r>
-        <w:rPr>
-          <w:bCs/>
-          <w:szCs w:val="24"/>
-        </w:rPr>
-        <w:t xml:space="preserve"> {% else %}</w:t>
-      </w:r>
-      <w:r>
-        <w:rPr>
-          <w:bCs/>
-          <w:szCs w:val="24"/>
-        </w:rPr>
-        <w:t xml:space="preserve"> </w:t>
-      </w:r>
-      <w:r>
-        <w:rPr>
-          <w:bCs/>
-          <w:szCs w:val="24"/>
-        </w:rPr>
-        <w:t>{% endif %}</w:t>
-      </w:r>
-    </w:p>
-    <w:p>
-      <w:pPr>
-        <w:pStyle w:val="p6"/>
-        <w:spacing w:before="240" w:after="240" w:line="360" w:lineRule="auto"/>
-        <w:ind w:left="0" w:firstLine="0"/>
-        <w:jc w:val="left"/>
-        <w:rPr>
-          <w:szCs w:val="24"/>
-        </w:rPr>
-      </w:pPr>
-      <w:r>
-        <w:rPr>
-          <w:szCs w:val="24"/>
-        </w:rPr>
-        <w:tab/>
-      </w:r>
-      <w:r>
-        <w:rPr>
-          <w:b/>
-          <w:szCs w:val="24"/>
-        </w:rPr>
-        <w:t>IT IS FURTHER ORDERED, ADJUDGED, AND DECREED</w:t>
-      </w:r>
-      <w:r>
-        <w:rPr>
-          <w:szCs w:val="24"/>
-        </w:rPr>
-        <w:t xml:space="preserve"> that all costs associated with these proceedings are assessed to the defendant</w:t>
-      </w:r>
-      <w:proofErr w:type="gramStart"/>
-      <w:r>
-        <w:rPr>
-          <w:szCs w:val="24"/>
-        </w:rPr>
-        <w:t xml:space="preserve">.  </w:t>
-      </w:r>
-      <w:proofErr w:type="gramEnd"/>
-    </w:p>
-    <w:p>
-      <w:pPr>
-        <w:pStyle w:val="p6"/>
-        <w:spacing w:line="240" w:lineRule="auto"/>
-        <w:ind w:left="0" w:firstLine="0"/>
-        <w:jc w:val="left"/>
-        <w:rPr>
-          <w:szCs w:val="24"/>
-        </w:rPr>
-      </w:pPr>
-    </w:p>
-    <w:p>
-      <w:pPr>
-        <w:pStyle w:val="p6"/>
-        <w:spacing w:line="360" w:lineRule="auto"/>
-        <w:ind w:left="0" w:firstLine="0"/>
-        <w:jc w:val="left"/>
-        <w:rPr>
-          <w:szCs w:val="24"/>
-        </w:rPr>
-      </w:pPr>
-      <w:r>
-        <w:rPr>
-          <w:szCs w:val="24"/>
-        </w:rPr>
-        <w:tab/>
-      </w:r>
-      <w:r>
-        <w:rPr>
-          <w:b/>
-          <w:szCs w:val="24"/>
-        </w:rPr>
         <w:t>JUDGM</w:t>
       </w:r>
       <w:r>
@@ -10945,40 +8969,40 @@
           <w:tab w:val="left" w:pos="204"/>
         </w:tabs>
         <w:spacing w:line="240" w:lineRule="auto"/>
-        <w:jc w:val="left"/>
-        <w:rPr>
-          <w:b/>
-          <w:i/>
-          <w:sz w:val="20"/>
-        </w:rPr>
-      </w:pPr>
-      <w:r>
-        <w:rPr>
-          <w:sz w:val="20"/>
-        </w:rPr>
-        <w:tab/>
-        <w:t xml:space="preserve">I hereby certify that </w:t>
-      </w:r>
-      <w:r>
-        <w:rPr>
-          <w:sz w:val="20"/>
-        </w:rPr>
-        <w:t xml:space="preserve">defendant was served domiciliary/personal </w:t>
-      </w:r>
-      <w:r>
         <w:rPr>
           <w:b/>
           <w:i/>
           <w:sz w:val="18"/>
           <w:szCs w:val="18"/>
         </w:rPr>
-        <w:t>(circle one)</w:t>
-      </w:r>
-      <w:r>
-        <w:rPr>
+      </w:pPr>
+    </w:p>
+    <w:p>
+      <w:pPr>
+        <w:pStyle w:val="c7"/>
+        <w:tabs>
+          <w:tab w:val="left" w:pos="204"/>
+        </w:tabs>
+        <w:spacing w:line="240" w:lineRule="auto"/>
+        <w:jc w:val="left"/>
+        <w:rPr>
+          <w:b/>
+          <w:i/>
           <w:sz w:val="20"/>
         </w:rPr>
-        <w:t xml:space="preserve"> on ___________________ </w:t>
+      </w:pPr>
+      <w:r>
+        <w:rPr>
+          <w:sz w:val="20"/>
+        </w:rPr>
+        <w:tab/>
+        <w:t xml:space="preserve">I hereby certify that </w:t>
+      </w:r>
+      <w:r>
+        <w:rPr>
+          <w:sz w:val="20"/>
+        </w:rPr>
+        <w:t xml:space="preserve">defendant was served domiciliary/personal </w:t>
       </w:r>
       <w:r>
         <w:rPr>
@@ -10987,21 +9011,13 @@
           <w:sz w:val="18"/>
           <w:szCs w:val="18"/>
         </w:rPr>
-        <w:t>(write the date of service)</w:t>
-      </w:r>
-      <w:r>
-        <w:rPr>
-          <w:b/>
-          <w:i/>
+        <w:t>(circle one)</w:t>
+      </w:r>
+      <w:r>
+        <w:rPr>
           <w:sz w:val="20"/>
         </w:rPr>
-        <w:t xml:space="preserve"> </w:t>
-      </w:r>
-      <w:r>
-        <w:rPr>
-          <w:sz w:val="20"/>
-        </w:rPr>
-        <w:t xml:space="preserve">and a preliminary default judgment was entered on ____________________ </w:t>
+        <w:t xml:space="preserve"> on ___________________ </w:t>
       </w:r>
       <w:r>
         <w:rPr>
@@ -11010,7 +9026,7 @@
           <w:sz w:val="18"/>
           <w:szCs w:val="18"/>
         </w:rPr>
-        <w:t>(write the date of the preliminary default judgment).</w:t>
+        <w:t>(write the date of service).</w:t>
       </w:r>
       <w:r>
         <w:rPr>
@@ -11117,7 +9133,7 @@
       </w:r>
     </w:p>
     <w:sectPr>
-      <w:footerReference w:type="default" r:id="rId8"/>
+      <w:footerReference w:type="default" r:id="rId17"/>
       <w:type w:val="continuous"/>
       <w:pgSz w:w="12240" w:h="20160" w:code="5"/>
       <w:pgMar w:top="1440" w:right="1440" w:bottom="1440" w:left="1440" w:header="1440" w:footer="720" w:gutter="0"/>

</xml_diff>

<commit_message>
fixed maiden name issue
</commit_message>
<xml_diff>
--- a/docassemble/103Divorce/data/templates/Self-Represented_Litigant_Petition_for_Divorce_No_Minor_Children.docx
+++ b/docassemble/103Divorce/data/templates/Self-Represented_Litigant_Petition_for_Divorce_No_Minor_Children.docx
@@ -152,9 +152,23 @@
         <w:ind w:firstLine="0"/>
       </w:pPr>
       <w:r>
-        <w:t xml:space="preserve">To learn more about the divorce process, visit </w:t>
+        <w:t>To learn more about the divorce process, visit</w:t>
+      </w:r>
+      <w:r>
+        <w:t xml:space="preserve"> the </w:t>
       </w:r>
       <w:hyperlink r:id="rId7" w:history="1">
+        <w:r>
+          <w:rPr>
+            <w:rStyle w:val="Hyperlink"/>
+          </w:rPr>
+          <w:t>Louisiana Civil Legal Navigator</w:t>
+        </w:r>
+      </w:hyperlink>
+      <w:r>
+        <w:t xml:space="preserve"> </w:t>
+      </w:r>
+      <w:hyperlink r:id="rId8" w:history="1">
         <w:r>
           <w:rPr>
             <w:rStyle w:val="Hyperlink"/>
@@ -163,9 +177,26 @@
         </w:r>
       </w:hyperlink>
       <w:r>
-        <w:t xml:space="preserve">. To find help, visit </w:t>
-      </w:r>
-      <w:hyperlink r:id="rId8" w:history="1">
+        <w:t>. To find help, visit</w:t>
+      </w:r>
+      <w:r>
+        <w:t xml:space="preserve"> </w:t>
+      </w:r>
+      <w:hyperlink r:id="rId9" w:history="1">
+        <w:r>
+          <w:rPr>
+            <w:rStyle w:val="Hyperlink"/>
+          </w:rPr>
+          <w:t>bit.ly/legal-referrals</w:t>
+        </w:r>
+      </w:hyperlink>
+      <w:r>
+        <w:t xml:space="preserve"> or</w:t>
+      </w:r>
+      <w:r>
+        <w:t xml:space="preserve"> </w:t>
+      </w:r>
+      <w:hyperlink r:id="rId10" w:history="1">
         <w:r>
           <w:rPr>
             <w:rStyle w:val="Hyperlink"/>
@@ -344,112 +375,181 @@
         <w:spacing w:line="240" w:lineRule="auto"/>
         <w:ind w:left="754"/>
         <w:rPr>
+          <w:sz w:val="22"/>
+        </w:rPr>
+      </w:pPr>
+      <w:r>
+        <w:rPr>
+          <w:b/>
+          <w:sz w:val="22"/>
+        </w:rPr>
+        <w:t>1</w:t>
+      </w:r>
+      <w:r>
+        <w:rPr>
+          <w:sz w:val="22"/>
+        </w:rPr>
+        <w:t>.</w:t>
+      </w:r>
+      <w:r>
+        <w:rPr>
+          <w:sz w:val="22"/>
+        </w:rPr>
+        <w:tab/>
+        <w:t xml:space="preserve">Make sure that </w:t>
+      </w:r>
+      <w:r>
+        <w:rPr>
+          <w:sz w:val="22"/>
+        </w:rPr>
+        <w:t>all</w:t>
+      </w:r>
+      <w:r>
+        <w:rPr>
+          <w:sz w:val="22"/>
+        </w:rPr>
+        <w:t xml:space="preserve"> the blanks are filled in on those pages marked with a “</w:t>
+      </w:r>
+      <w:r>
+        <w:rPr>
+          <w:sz w:val="22"/>
+        </w:rPr>
+        <w:t>(</w:t>
+      </w:r>
+      <w:r>
+        <w:rPr>
+          <w:sz w:val="22"/>
+        </w:rPr>
+        <w:t>1</w:t>
+      </w:r>
+      <w:r>
+        <w:rPr>
+          <w:sz w:val="22"/>
+        </w:rPr>
+        <w:t>)</w:t>
+      </w:r>
+      <w:r>
+        <w:rPr>
+          <w:sz w:val="22"/>
+        </w:rPr>
+        <w:t>” at the bottom. These forms are titled “</w:t>
+      </w:r>
+      <w:r>
+        <w:rPr>
+          <w:b/>
+          <w:sz w:val="22"/>
+        </w:rPr>
+        <w:t>PETITION</w:t>
+      </w:r>
+      <w:r>
+        <w:rPr>
+          <w:sz w:val="22"/>
+        </w:rPr>
+        <w:t xml:space="preserve"> </w:t>
+      </w:r>
+      <w:r>
+        <w:rPr>
+          <w:b/>
+          <w:sz w:val="22"/>
+        </w:rPr>
+        <w:t>FOR</w:t>
+      </w:r>
+      <w:r>
+        <w:rPr>
+          <w:sz w:val="22"/>
+        </w:rPr>
+        <w:t xml:space="preserve"> </w:t>
+      </w:r>
+      <w:r>
+        <w:rPr>
+          <w:b/>
+          <w:sz w:val="22"/>
+        </w:rPr>
+        <w:t>DIVORCE</w:t>
+      </w:r>
+      <w:r>
+        <w:rPr>
+          <w:sz w:val="22"/>
+        </w:rPr>
+        <w:t>”</w:t>
+      </w:r>
+      <w:r>
+        <w:rPr>
+          <w:sz w:val="22"/>
+        </w:rPr>
+        <w:t xml:space="preserve"> and</w:t>
+      </w:r>
+      <w:r>
+        <w:rPr>
+          <w:sz w:val="22"/>
+        </w:rPr>
+        <w:t xml:space="preserve"> </w:t>
+      </w:r>
+      <w:r>
+        <w:rPr>
+          <w:sz w:val="22"/>
+        </w:rPr>
+        <w:t>“</w:t>
+      </w:r>
+      <w:r>
+        <w:rPr>
+          <w:b/>
+          <w:sz w:val="22"/>
+        </w:rPr>
+        <w:t>VERIFICATION</w:t>
+      </w:r>
+      <w:r>
+        <w:rPr>
+          <w:sz w:val="22"/>
+        </w:rPr>
+        <w:t>.</w:t>
+      </w:r>
+      <w:r>
+        <w:rPr>
+          <w:sz w:val="22"/>
+        </w:rPr>
+        <w:t>”</w:t>
+      </w:r>
+      <w:r>
+        <w:rPr>
+          <w:sz w:val="22"/>
+        </w:rPr>
+        <w:t xml:space="preserve"> </w:t>
+      </w:r>
+      <w:r>
+        <w:rPr>
+          <w:sz w:val="22"/>
+        </w:rPr>
+        <w:t xml:space="preserve">The </w:t>
+      </w:r>
+      <w:r>
+        <w:rPr>
           <w:b/>
           <w:bCs/>
           <w:sz w:val="22"/>
         </w:rPr>
-      </w:pPr>
-      <w:r>
-        <w:rPr>
-          <w:b/>
-          <w:sz w:val="22"/>
-        </w:rPr>
-        <w:t>1</w:t>
-      </w:r>
-      <w:r>
-        <w:rPr>
-          <w:sz w:val="22"/>
-        </w:rPr>
-        <w:t>.</w:t>
-      </w:r>
-      <w:r>
-        <w:rPr>
-          <w:sz w:val="22"/>
-        </w:rPr>
-        <w:tab/>
-        <w:t>Make sure that all of the blanks are filled in on those pages marked with a “1” at the bottom. These forms are titled “</w:t>
-      </w:r>
-      <w:r>
-        <w:rPr>
-          <w:b/>
-          <w:sz w:val="22"/>
-        </w:rPr>
-        <w:t>PETITION</w:t>
-      </w:r>
-      <w:r>
-        <w:rPr>
-          <w:sz w:val="22"/>
-        </w:rPr>
-        <w:t xml:space="preserve"> </w:t>
-      </w:r>
-      <w:r>
-        <w:rPr>
-          <w:b/>
-          <w:sz w:val="22"/>
-        </w:rPr>
-        <w:t>FOR</w:t>
-      </w:r>
-      <w:r>
-        <w:rPr>
-          <w:sz w:val="22"/>
-        </w:rPr>
-        <w:t xml:space="preserve"> </w:t>
-      </w:r>
-      <w:r>
-        <w:rPr>
-          <w:b/>
-          <w:sz w:val="22"/>
-        </w:rPr>
-        <w:t>DIVORCE</w:t>
-      </w:r>
-      <w:r>
-        <w:rPr>
-          <w:sz w:val="22"/>
-        </w:rPr>
-        <w:t>”</w:t>
-      </w:r>
-      <w:r>
-        <w:rPr>
-          <w:sz w:val="22"/>
-        </w:rPr>
-        <w:t xml:space="preserve"> and</w:t>
-      </w:r>
-      <w:r>
-        <w:rPr>
-          <w:sz w:val="22"/>
-        </w:rPr>
-        <w:t xml:space="preserve"> </w:t>
-      </w:r>
-      <w:r>
-        <w:rPr>
-          <w:sz w:val="22"/>
-        </w:rPr>
-        <w:t>“</w:t>
-      </w:r>
-      <w:r>
-        <w:rPr>
-          <w:b/>
-          <w:sz w:val="22"/>
-        </w:rPr>
-        <w:t>VERIFICATION</w:t>
-      </w:r>
-      <w:r>
-        <w:rPr>
-          <w:sz w:val="22"/>
-        </w:rPr>
-        <w:t>.</w:t>
-      </w:r>
-      <w:r>
-        <w:rPr>
-          <w:sz w:val="22"/>
-        </w:rPr>
-        <w:t>”</w:t>
-      </w:r>
-      <w:r>
-        <w:rPr>
-          <w:sz w:val="22"/>
-        </w:rPr>
-        <w:t xml:space="preserve"> </w:t>
+        <w:t xml:space="preserve">VERIFICATION </w:t>
+      </w:r>
+      <w:r>
+        <w:rPr>
+          <w:sz w:val="22"/>
+        </w:rPr>
+        <w:t xml:space="preserve">must be signed in front of a notary. (Find a notary at </w:t>
+      </w:r>
+      <w:hyperlink r:id="rId11" w:history="1">
+        <w:r>
+          <w:rPr>
+            <w:rStyle w:val="Hyperlink"/>
+            <w:sz w:val="22"/>
+          </w:rPr>
+          <w:t>bit.ly/la-notaries</w:t>
+        </w:r>
+      </w:hyperlink>
+      <w:r>
+        <w:rPr>
+          <w:sz w:val="22"/>
+        </w:rPr>
+        <w:t xml:space="preserve">). </w:t>
       </w:r>
       <w:r>
         <w:rPr>
@@ -492,7 +592,6 @@
         </w:tabs>
         <w:spacing w:line="240" w:lineRule="auto"/>
         <w:ind w:left="754"/>
-        <w:jc w:val="left"/>
         <w:rPr>
           <w:b/>
           <w:bCs/>
@@ -515,6 +614,7 @@
       <w:r>
         <w:rPr>
           <w:b/>
+          <w:bCs/>
           <w:sz w:val="22"/>
         </w:rPr>
         <w:t>2.</w:t>
@@ -522,6 +622,7 @@
       <w:r>
         <w:rPr>
           <w:b/>
+          <w:bCs/>
           <w:sz w:val="22"/>
         </w:rPr>
         <w:tab/>
@@ -530,148 +631,9 @@
         <w:rPr>
           <w:sz w:val="22"/>
         </w:rPr>
-        <w:t>Take all of</w:t>
-      </w:r>
-      <w:r>
-        <w:rPr>
-          <w:b/>
-          <w:sz w:val="22"/>
-        </w:rPr>
-        <w:t xml:space="preserve"> </w:t>
-      </w:r>
-      <w:r>
-        <w:rPr>
-          <w:sz w:val="22"/>
-        </w:rPr>
-        <w:t xml:space="preserve">the pages marked with the number “1” at the bottom to the Clerk of Court’s Office located in the parish where you live. You should also bring one </w:t>
-      </w:r>
-      <w:r>
-        <w:rPr>
-          <w:b/>
-          <w:sz w:val="22"/>
-        </w:rPr>
-        <w:t xml:space="preserve">(1) </w:t>
-      </w:r>
-      <w:r>
-        <w:rPr>
-          <w:sz w:val="22"/>
-        </w:rPr>
-        <w:t>copy of the form marked Petition For Divorce with you. Go to the Civil Department and tell the clerk that you do not have a lawyer, and that you want to file your divorce.</w:t>
-      </w:r>
-    </w:p>
-    <w:p>
-      <w:pPr>
-        <w:pStyle w:val="p7"/>
-        <w:tabs>
-          <w:tab w:val="left" w:pos="754"/>
-        </w:tabs>
-        <w:spacing w:line="240" w:lineRule="auto"/>
-        <w:ind w:left="754"/>
-        <w:rPr>
-          <w:sz w:val="22"/>
-        </w:rPr>
-      </w:pPr>
-    </w:p>
-    <w:p>
-      <w:pPr>
-        <w:pStyle w:val="p7"/>
-        <w:tabs>
-          <w:tab w:val="left" w:pos="754"/>
-        </w:tabs>
-        <w:spacing w:line="240" w:lineRule="auto"/>
-        <w:ind w:left="754"/>
-        <w:rPr>
-          <w:sz w:val="22"/>
-        </w:rPr>
-      </w:pPr>
-      <w:r>
-        <w:rPr>
-          <w:b/>
-          <w:sz w:val="22"/>
-        </w:rPr>
-        <w:t>3.</w:t>
-      </w:r>
-      <w:r>
-        <w:rPr>
-          <w:sz w:val="22"/>
-        </w:rPr>
-        <w:t xml:space="preserve"> </w:t>
-      </w:r>
-      <w:r>
-        <w:rPr>
-          <w:sz w:val="22"/>
-        </w:rPr>
-        <w:tab/>
-        <w:t>Ask the clerk to file all of the forms marked with the number “1” at the bottom. Also ask the clerk to stamp a date AND write the docket number of your case on</w:t>
-      </w:r>
-      <w:r>
-        <w:rPr>
-          <w:sz w:val="22"/>
-        </w:rPr>
-        <w:t xml:space="preserve"> the</w:t>
-      </w:r>
-      <w:r>
-        <w:rPr>
-          <w:b/>
-          <w:sz w:val="22"/>
-        </w:rPr>
-        <w:t xml:space="preserve"> </w:t>
-      </w:r>
-      <w:r>
-        <w:rPr>
-          <w:sz w:val="22"/>
-        </w:rPr>
-        <w:t xml:space="preserve">copy you brought of the Petition for Divorce. This is important because you will need your docket number and the date you filed your petition for divorce later. Keep your copy of the Petition for Divorce in a safe place. </w:t>
-      </w:r>
-    </w:p>
-    <w:p>
-      <w:pPr>
-        <w:pStyle w:val="p7"/>
-        <w:tabs>
-          <w:tab w:val="left" w:pos="754"/>
-        </w:tabs>
-        <w:spacing w:line="240" w:lineRule="auto"/>
-        <w:ind w:left="754"/>
-        <w:jc w:val="left"/>
-        <w:rPr>
-          <w:sz w:val="22"/>
-        </w:rPr>
-      </w:pPr>
-    </w:p>
-    <w:p>
-      <w:pPr>
-        <w:pStyle w:val="p7"/>
-        <w:tabs>
-          <w:tab w:val="left" w:pos="754"/>
-        </w:tabs>
-        <w:spacing w:line="240" w:lineRule="auto"/>
-        <w:ind w:left="754"/>
-        <w:rPr>
-          <w:sz w:val="22"/>
-        </w:rPr>
-      </w:pPr>
-      <w:r>
-        <w:rPr>
-          <w:b/>
-          <w:bCs/>
-          <w:sz w:val="22"/>
-        </w:rPr>
-        <w:t>4.</w:t>
-      </w:r>
-      <w:r>
-        <w:rPr>
-          <w:sz w:val="22"/>
-        </w:rPr>
-        <w:t xml:space="preserve">  </w:t>
-      </w:r>
-      <w:r>
-        <w:rPr>
-          <w:sz w:val="22"/>
-        </w:rPr>
-        <w:tab/>
         <w:t>You will need to check with your local Clerk of Court to determine the case “filing fee.” If you cannot afford to pay the fee when you file your case, you can include an “</w:t>
       </w:r>
-      <w:hyperlink r:id="rId9" w:history="1">
+      <w:hyperlink r:id="rId12" w:history="1">
         <w:r>
           <w:rPr>
             <w:rStyle w:val="Hyperlink"/>
@@ -700,7 +662,7 @@
         </w:rPr>
         <w:t xml:space="preserve"> (but not eliminate) the cost of filing. Fill out all sections of the </w:t>
       </w:r>
-      <w:hyperlink r:id="rId10" w:history="1">
+      <w:hyperlink r:id="rId13" w:history="1">
         <w:r>
           <w:rPr>
             <w:rStyle w:val="Hyperlink"/>
@@ -727,15 +689,210 @@
         <w:rPr>
           <w:sz w:val="22"/>
         </w:rPr>
-        <w:t xml:space="preserve"> This document can be found on the list of available forms, and is labeled with the number “2” at the bottom. If you are able to pay the court fees, you can skip this step.</w:t>
-      </w:r>
-    </w:p>
-    <w:p>
-      <w:pPr>
+        <w:t xml:space="preserve"> If you fill out this form, include it with the forms labeled “(1).” If you can pay the court fees, you can skip this step.</w:t>
+      </w:r>
+    </w:p>
+    <w:p>
+      <w:pPr>
+        <w:pStyle w:val="p7"/>
         <w:tabs>
           <w:tab w:val="left" w:pos="754"/>
         </w:tabs>
-        <w:jc w:val="both"/>
+        <w:spacing w:line="240" w:lineRule="auto"/>
+        <w:ind w:left="754"/>
+        <w:jc w:val="left"/>
+        <w:rPr>
+          <w:b/>
+          <w:bCs/>
+          <w:sz w:val="22"/>
+        </w:rPr>
+      </w:pPr>
+    </w:p>
+    <w:p>
+      <w:pPr>
+        <w:pStyle w:val="p7"/>
+        <w:tabs>
+          <w:tab w:val="left" w:pos="754"/>
+        </w:tabs>
+        <w:spacing w:line="240" w:lineRule="auto"/>
+        <w:ind w:left="754"/>
+        <w:rPr>
+          <w:sz w:val="22"/>
+        </w:rPr>
+      </w:pPr>
+      <w:r>
+        <w:rPr>
+          <w:b/>
+          <w:sz w:val="22"/>
+        </w:rPr>
+        <w:t>3</w:t>
+      </w:r>
+      <w:r>
+        <w:rPr>
+          <w:b/>
+          <w:sz w:val="22"/>
+        </w:rPr>
+        <w:t>.</w:t>
+      </w:r>
+      <w:r>
+        <w:rPr>
+          <w:b/>
+          <w:sz w:val="22"/>
+        </w:rPr>
+        <w:tab/>
+      </w:r>
+      <w:r>
+        <w:rPr>
+          <w:sz w:val="22"/>
+        </w:rPr>
+        <w:t>Take all of</w:t>
+      </w:r>
+      <w:r>
+        <w:rPr>
+          <w:b/>
+          <w:sz w:val="22"/>
+        </w:rPr>
+        <w:t xml:space="preserve"> </w:t>
+      </w:r>
+      <w:r>
+        <w:rPr>
+          <w:sz w:val="22"/>
+        </w:rPr>
+        <w:t>the pages marked with the number “</w:t>
+      </w:r>
+      <w:r>
+        <w:rPr>
+          <w:sz w:val="22"/>
+        </w:rPr>
+        <w:t>(</w:t>
+      </w:r>
+      <w:r>
+        <w:rPr>
+          <w:sz w:val="22"/>
+        </w:rPr>
+        <w:t>1</w:t>
+      </w:r>
+      <w:r>
+        <w:rPr>
+          <w:sz w:val="22"/>
+        </w:rPr>
+        <w:t>)</w:t>
+      </w:r>
+      <w:r>
+        <w:rPr>
+          <w:sz w:val="22"/>
+        </w:rPr>
+        <w:t xml:space="preserve">” at the bottom to the Clerk of Court’s Office located in the parish where you live. You should also bring one </w:t>
+      </w:r>
+      <w:r>
+        <w:rPr>
+          <w:b/>
+          <w:sz w:val="22"/>
+        </w:rPr>
+        <w:t xml:space="preserve">(1) </w:t>
+      </w:r>
+      <w:r>
+        <w:rPr>
+          <w:b/>
+          <w:bCs/>
+          <w:sz w:val="22"/>
+        </w:rPr>
+        <w:t>copy</w:t>
+      </w:r>
+      <w:r>
+        <w:rPr>
+          <w:sz w:val="22"/>
+        </w:rPr>
+        <w:t xml:space="preserve"> of the form marked Petition For Divorce with you. Go to the Civil Department and tell the clerk that you do not have a lawyer, and that you want to file your divorce.</w:t>
+      </w:r>
+      <w:r>
+        <w:rPr>
+          <w:sz w:val="22"/>
+        </w:rPr>
+        <w:t xml:space="preserve"> Be sure to bring your filing fee or “In Forma Pauperis” Affidavit.</w:t>
+      </w:r>
+    </w:p>
+    <w:p>
+      <w:pPr>
+        <w:pStyle w:val="p7"/>
+        <w:tabs>
+          <w:tab w:val="left" w:pos="754"/>
+        </w:tabs>
+        <w:spacing w:line="240" w:lineRule="auto"/>
+        <w:ind w:left="754"/>
+        <w:rPr>
+          <w:sz w:val="22"/>
+        </w:rPr>
+      </w:pPr>
+    </w:p>
+    <w:p>
+      <w:pPr>
+        <w:pStyle w:val="p7"/>
+        <w:tabs>
+          <w:tab w:val="left" w:pos="754"/>
+        </w:tabs>
+        <w:spacing w:line="240" w:lineRule="auto"/>
+        <w:ind w:left="754"/>
+        <w:rPr>
+          <w:sz w:val="22"/>
+        </w:rPr>
+      </w:pPr>
+      <w:r>
+        <w:rPr>
+          <w:b/>
+          <w:sz w:val="22"/>
+        </w:rPr>
+        <w:t>4</w:t>
+      </w:r>
+      <w:r>
+        <w:rPr>
+          <w:b/>
+          <w:sz w:val="22"/>
+        </w:rPr>
+        <w:t>.</w:t>
+      </w:r>
+      <w:r>
+        <w:rPr>
+          <w:sz w:val="22"/>
+        </w:rPr>
+        <w:t xml:space="preserve"> </w:t>
+      </w:r>
+      <w:r>
+        <w:rPr>
+          <w:sz w:val="22"/>
+        </w:rPr>
+        <w:tab/>
+        <w:t>Ask the clerk to file all of the forms marked with the number “1” at the bottom. Also ask the clerk to stamp a date AND write the docket number of your case on</w:t>
+      </w:r>
+      <w:r>
+        <w:rPr>
+          <w:sz w:val="22"/>
+        </w:rPr>
+        <w:t xml:space="preserve"> the</w:t>
+      </w:r>
+      <w:r>
+        <w:rPr>
+          <w:b/>
+          <w:sz w:val="22"/>
+        </w:rPr>
+        <w:t xml:space="preserve"> </w:t>
+      </w:r>
+      <w:r>
+        <w:rPr>
+          <w:sz w:val="22"/>
+        </w:rPr>
+        <w:t xml:space="preserve">copy you brought of the Petition for Divorce. This is important because you will need your docket number and the date you filed your petition for divorce later. Keep your copy of the Petition for Divorce in a safe place. </w:t>
+      </w:r>
+    </w:p>
+    <w:p>
+      <w:pPr>
+        <w:pStyle w:val="p7"/>
+        <w:tabs>
+          <w:tab w:val="left" w:pos="754"/>
+        </w:tabs>
+        <w:spacing w:line="240" w:lineRule="auto"/>
+        <w:ind w:left="754"/>
+        <w:jc w:val="left"/>
         <w:rPr>
           <w:sz w:val="22"/>
         </w:rPr>
@@ -903,6 +1060,7 @@
           <w:b/>
           <w:sz w:val="22"/>
         </w:rPr>
+        <w:lastRenderedPageBreak/>
         <w:t>7.</w:t>
       </w:r>
       <w:r>
@@ -915,25 +1073,7 @@
         <w:rPr>
           <w:sz w:val="22"/>
         </w:rPr>
-        <w:t xml:space="preserve">If nothing has been filed by your spouse, </w:t>
-      </w:r>
-      <w:r>
-        <w:rPr>
-          <w:sz w:val="22"/>
-        </w:rPr>
-        <w:t xml:space="preserve">the next step is to </w:t>
-      </w:r>
-      <w:r>
-        <w:rPr>
-          <w:sz w:val="22"/>
-        </w:rPr>
-        <w:t>bring</w:t>
-      </w:r>
-      <w:r>
-        <w:rPr>
-          <w:sz w:val="22"/>
-        </w:rPr>
-        <w:t xml:space="preserve"> the form titled </w:t>
+        <w:t xml:space="preserve">If nothing has been filed by your spouse, the next step is to bring the form titled </w:t>
       </w:r>
       <w:r>
         <w:rPr>
@@ -948,62 +1088,57 @@
           <w:b/>
           <w:sz w:val="22"/>
         </w:rPr>
-        <w:t>AFFIDAVIT OF CORRECTNESS”</w:t>
-      </w:r>
-      <w:r>
-        <w:rPr>
-          <w:b/>
-          <w:sz w:val="22"/>
+        <w:t xml:space="preserve">AFFIDAVIT OF CORRECTNESS” </w:t>
+      </w:r>
+      <w:r>
+        <w:rPr>
+          <w:sz w:val="22"/>
+        </w:rPr>
+        <w:t xml:space="preserve">(which is marked “(2)” at the bottom of the page) to the Clerk’s office. </w:t>
+      </w:r>
+      <w:r>
+        <w:rPr>
+          <w:sz w:val="22"/>
+          <w:u w:val="single"/>
+        </w:rPr>
+        <w:t>You must sign it in the</w:t>
+      </w:r>
+      <w:r>
+        <w:rPr>
+          <w:sz w:val="22"/>
+          <w:u w:val="single"/>
         </w:rPr>
         <w:t xml:space="preserve"> </w:t>
       </w:r>
       <w:r>
         <w:rPr>
           <w:sz w:val="22"/>
-        </w:rPr>
-        <w:t>(which is marked “</w:t>
-      </w:r>
-      <w:r>
-        <w:rPr>
-          <w:sz w:val="22"/>
-        </w:rPr>
-        <w:t>3</w:t>
-      </w:r>
-      <w:r>
-        <w:rPr>
-          <w:sz w:val="22"/>
-        </w:rPr>
-        <w:t xml:space="preserve">” at the bottom of the page) to the Clerk’s office. </w:t>
-      </w:r>
-      <w:r>
-        <w:rPr>
-          <w:sz w:val="22"/>
           <w:u w:val="single"/>
         </w:rPr>
-        <w:t>You must sign it in the</w:t>
-      </w:r>
-      <w:r>
-        <w:rPr>
-          <w:sz w:val="22"/>
-          <w:u w:val="single"/>
+        <w:t xml:space="preserve">presence of a notary! </w:t>
+      </w:r>
+      <w:r>
+        <w:rPr>
+          <w:sz w:val="22"/>
+        </w:rPr>
+        <w:t xml:space="preserve">You must also fill in the section of the </w:t>
+      </w:r>
+      <w:r>
+        <w:rPr>
+          <w:b/>
+          <w:bCs/>
+          <w:sz w:val="22"/>
+        </w:rPr>
+        <w:t>DEFAULT</w:t>
+      </w:r>
+      <w:r>
+        <w:rPr>
+          <w:sz w:val="22"/>
         </w:rPr>
         <w:t xml:space="preserve"> </w:t>
       </w:r>
       <w:r>
         <w:rPr>
-          <w:sz w:val="22"/>
-          <w:u w:val="single"/>
-        </w:rPr>
-        <w:t xml:space="preserve">presence of a notary! </w:t>
-      </w:r>
-      <w:r>
-        <w:rPr>
-          <w:sz w:val="22"/>
-        </w:rPr>
-        <w:t xml:space="preserve">You must also fill in the section of the </w:t>
-      </w:r>
-      <w:r>
-        <w:rPr>
           <w:b/>
           <w:sz w:val="22"/>
         </w:rPr>
@@ -1013,28 +1148,9 @@
         <w:rPr>
           <w:sz w:val="22"/>
         </w:rPr>
-        <w:t xml:space="preserve"> titled “Petitioner’s Certification” at the bottom of the page—you will need to know the </w:t>
-      </w:r>
-      <w:r>
-        <w:rPr>
-          <w:sz w:val="22"/>
-        </w:rPr>
-        <w:lastRenderedPageBreak/>
-        <w:t>date of service</w:t>
-      </w:r>
-      <w:r>
-        <w:rPr>
-          <w:sz w:val="22"/>
-        </w:rPr>
-        <w:t xml:space="preserve"> and </w:t>
-      </w:r>
-      <w:r>
-        <w:rPr>
-          <w:sz w:val="22"/>
-        </w:rPr>
-        <w:t xml:space="preserve">whether it was </w:t>
-      </w:r>
-      <w:hyperlink r:id="rId11" w:history="1">
+        <w:t xml:space="preserve"> (which is marked “(3)”) titled “Petitioner’s Certification” at the bottom of the page—you will need to know the date of service and whether it was </w:t>
+      </w:r>
+      <w:hyperlink r:id="rId14" w:history="1">
         <w:r>
           <w:rPr>
             <w:rStyle w:val="Hyperlink"/>
@@ -1047,13 +1163,7 @@
         <w:rPr>
           <w:sz w:val="22"/>
         </w:rPr>
-        <w:t xml:space="preserve">. </w:t>
-      </w:r>
-      <w:r>
-        <w:rPr>
-          <w:sz w:val="22"/>
-        </w:rPr>
-        <w:t xml:space="preserve">You should also ask the Clerk of Court whether you are required to file the form </w:t>
+        <w:t xml:space="preserve">. You should also ask the Clerk of Court whether you are required to file the form </w:t>
       </w:r>
       <w:r>
         <w:rPr>
@@ -1062,7 +1172,7 @@
         </w:rPr>
         <w:t>titled “</w:t>
       </w:r>
-      <w:hyperlink r:id="rId12" w:history="1">
+      <w:hyperlink r:id="rId15" w:history="1">
         <w:r>
           <w:rPr>
             <w:rStyle w:val="Hyperlink"/>
@@ -1079,7 +1189,7 @@
           <w:sz w:val="22"/>
           <w:szCs w:val="22"/>
         </w:rPr>
-        <w:t xml:space="preserve">.” </w:t>
+        <w:t>.”</w:t>
       </w:r>
     </w:p>
     <w:p>
@@ -1123,6 +1233,11 @@
           <w:sz w:val="22"/>
         </w:rPr>
         <w:tab/>
+      </w:r>
+      <w:r>
+        <w:rPr>
+          <w:sz w:val="22"/>
+        </w:rPr>
         <w:t xml:space="preserve">Bring the </w:t>
       </w:r>
       <w:r>
@@ -1136,7 +1251,7 @@
         <w:rPr>
           <w:sz w:val="22"/>
         </w:rPr>
-        <w:t xml:space="preserve"> (marked with a number “4”), the </w:t>
+        <w:t xml:space="preserve"> (marked with a number “(2)”), the </w:t>
       </w:r>
       <w:r>
         <w:rPr>
@@ -1158,35 +1273,14 @@
           <w:b/>
           <w:sz w:val="22"/>
         </w:rPr>
-        <w:t>OF</w:t>
-      </w:r>
-      <w:r>
-        <w:rPr>
-          <w:b/>
-          <w:sz w:val="22"/>
-        </w:rPr>
-        <w:t xml:space="preserve"> 103(1)</w:t>
-      </w:r>
-      <w:r>
-        <w:rPr>
-          <w:b/>
-          <w:sz w:val="22"/>
-        </w:rPr>
-        <w:t xml:space="preserve"> DIVORCE</w:t>
-      </w:r>
-      <w:r>
-        <w:rPr>
-          <w:b/>
-          <w:sz w:val="22"/>
-        </w:rPr>
-        <w:t xml:space="preserve"> without MINOR CHILDREN</w:t>
-      </w:r>
-      <w:r>
-        <w:rPr>
-          <w:b/>
-          <w:sz w:val="22"/>
-        </w:rPr>
-        <w:t xml:space="preserve"> </w:t>
+        <w:t xml:space="preserve">OF 103(1) DIVORCE without MINOR CHILDREN </w:t>
+      </w:r>
+      <w:r>
+        <w:rPr>
+          <w:bCs/>
+          <w:sz w:val="22"/>
+        </w:rPr>
+        <w:t xml:space="preserve">(marked with a number “(3)”) </w:t>
       </w:r>
       <w:r>
         <w:rPr>
@@ -1205,14 +1299,21 @@
         <w:rPr>
           <w:sz w:val="22"/>
         </w:rPr>
-        <w:t>(if necessary)</w:t>
-      </w:r>
-      <w:r>
-        <w:rPr>
-          <w:sz w:val="22"/>
-        </w:rPr>
-        <w:t xml:space="preserve"> to the Clerk’s office. Ask the Clerk to have a Judge sign them.</w:t>
-      </w:r>
+        <w:t>(if necessary) to the Clerk’s office. Ask the Clerk to have a Judge sign them.</w:t>
+      </w:r>
+    </w:p>
+    <w:p>
+      <w:pPr>
+        <w:pStyle w:val="p7"/>
+        <w:tabs>
+          <w:tab w:val="left" w:pos="754"/>
+        </w:tabs>
+        <w:spacing w:line="240" w:lineRule="auto"/>
+        <w:ind w:left="754"/>
+        <w:rPr>
+          <w:sz w:val="22"/>
+        </w:rPr>
+      </w:pPr>
     </w:p>
     <w:p>
       <w:pPr>
@@ -1326,7 +1427,7 @@
         </w:rPr>
         <w:t xml:space="preserve"> </w:t>
       </w:r>
-      <w:hyperlink r:id="rId13" w:history="1">
+      <w:hyperlink r:id="rId16" w:history="1">
         <w:r>
           <w:rPr>
             <w:rStyle w:val="Hyperlink"/>
@@ -1376,9 +1477,83 @@
         <w:rPr>
           <w:szCs w:val="24"/>
         </w:rPr>
+        <w:t xml:space="preserve">Law Library of Louisiana: </w:t>
+      </w:r>
+      <w:hyperlink r:id="rId17" w:history="1">
+        <w:r>
+          <w:rPr>
+            <w:rStyle w:val="Hyperlink"/>
+            <w:szCs w:val="24"/>
+          </w:rPr>
+          <w:t>www.lasc.libguides.com/resources-for-self-represented-litigants</w:t>
+        </w:r>
+      </w:hyperlink>
+    </w:p>
+    <w:p>
+      <w:pPr>
+        <w:autoSpaceDE w:val="0"/>
+        <w:autoSpaceDN w:val="0"/>
+        <w:adjustRightInd w:val="0"/>
+        <w:jc w:val="both"/>
+        <w:rPr>
+          <w:szCs w:val="24"/>
+        </w:rPr>
+      </w:pPr>
+    </w:p>
+    <w:p>
+      <w:pPr>
+        <w:autoSpaceDE w:val="0"/>
+        <w:autoSpaceDN w:val="0"/>
+        <w:adjustRightInd w:val="0"/>
+        <w:jc w:val="both"/>
+        <w:rPr>
+          <w:szCs w:val="24"/>
+        </w:rPr>
+      </w:pPr>
+      <w:r>
+        <w:rPr>
+          <w:szCs w:val="24"/>
+        </w:rPr>
+        <w:t xml:space="preserve">Louisiana Civil Legal Navigator: </w:t>
+      </w:r>
+      <w:hyperlink r:id="rId18" w:history="1">
+        <w:r>
+          <w:rPr>
+            <w:rStyle w:val="Hyperlink"/>
+            <w:szCs w:val="24"/>
+          </w:rPr>
+          <w:t>www.louisianalegalnavigator.org</w:t>
+        </w:r>
+      </w:hyperlink>
+    </w:p>
+    <w:p>
+      <w:pPr>
+        <w:autoSpaceDE w:val="0"/>
+        <w:autoSpaceDN w:val="0"/>
+        <w:adjustRightInd w:val="0"/>
+        <w:jc w:val="both"/>
+        <w:rPr>
+          <w:szCs w:val="24"/>
+        </w:rPr>
+      </w:pPr>
+    </w:p>
+    <w:p>
+      <w:pPr>
+        <w:autoSpaceDE w:val="0"/>
+        <w:autoSpaceDN w:val="0"/>
+        <w:adjustRightInd w:val="0"/>
+        <w:jc w:val="both"/>
+        <w:rPr>
+          <w:szCs w:val="24"/>
+        </w:rPr>
+      </w:pPr>
+      <w:r>
+        <w:rPr>
+          <w:szCs w:val="24"/>
+        </w:rPr>
         <w:t xml:space="preserve">Louisiana LawHelp: </w:t>
       </w:r>
-      <w:hyperlink r:id="rId14" w:history="1">
+      <w:hyperlink r:id="rId19" w:history="1">
         <w:r>
           <w:rPr>
             <w:rStyle w:val="Hyperlink"/>
@@ -1415,7 +1590,7 @@
         </w:rPr>
         <w:t xml:space="preserve">Free Legal Answers: </w:t>
       </w:r>
-      <w:hyperlink r:id="rId15" w:history="1">
+      <w:hyperlink r:id="rId20" w:history="1">
         <w:r>
           <w:rPr>
             <w:rStyle w:val="Hyperlink"/>
@@ -1441,32 +1616,6 @@
           <w:szCs w:val="24"/>
         </w:rPr>
       </w:pPr>
-    </w:p>
-    <w:p>
-      <w:pPr>
-        <w:autoSpaceDE w:val="0"/>
-        <w:autoSpaceDN w:val="0"/>
-        <w:adjustRightInd w:val="0"/>
-        <w:jc w:val="both"/>
-        <w:rPr>
-          <w:szCs w:val="24"/>
-        </w:rPr>
-      </w:pPr>
-      <w:r>
-        <w:rPr>
-          <w:szCs w:val="24"/>
-        </w:rPr>
-        <w:t xml:space="preserve">Law Library of Louisiana: </w:t>
-      </w:r>
-      <w:hyperlink r:id="rId16" w:history="1">
-        <w:r>
-          <w:rPr>
-            <w:rStyle w:val="Hyperlink"/>
-            <w:szCs w:val="24"/>
-          </w:rPr>
-          <w:t>www.lasc.libguides.com/resources-for-self-represented-litigants</w:t>
-        </w:r>
-      </w:hyperlink>
     </w:p>
     <w:p>
       <w:pPr>
@@ -2502,7 +2651,19 @@
         <w:rPr>
           <w:szCs w:val="24"/>
         </w:rPr>
-        <w:t xml:space="preserve"> a major currently domiciled in </w:t>
+        <w:t xml:space="preserve"> a major currently domiciled in</w:t>
+      </w:r>
+      <w:r>
+        <w:rPr>
+          <w:szCs w:val="24"/>
+        </w:rPr>
+        <w:t xml:space="preserve"> the Parish of</w:t>
+      </w:r>
+      <w:r>
+        <w:rPr>
+          <w:szCs w:val="24"/>
+        </w:rPr>
+        <w:t xml:space="preserve"> </w:t>
       </w:r>
       <w:r>
         <w:rPr>
@@ -2520,19 +2681,7 @@
         <w:rPr>
           <w:szCs w:val="24"/>
         </w:rPr>
-        <w:t>}}</w:t>
-      </w:r>
-      <w:r>
-        <w:rPr>
-          <w:szCs w:val="24"/>
-        </w:rPr>
-        <w:t xml:space="preserve"> Parish</w:t>
-      </w:r>
-      <w:r>
-        <w:rPr>
-          <w:szCs w:val="24"/>
-        </w:rPr>
-        <w:t>,</w:t>
+        <w:t>}},</w:t>
       </w:r>
       <w:r>
         <w:rPr>
@@ -2941,7 +3090,22 @@
           <w:bCs/>
           <w:szCs w:val="24"/>
         </w:rPr>
-        <w:t xml:space="preserve">{ MAIDEN_NAME1 </w:t>
+        <w:t xml:space="preserve">{ </w:t>
+      </w:r>
+      <w:r>
+        <w:rPr>
+          <w:bCs/>
+          <w:caps/>
+          <w:szCs w:val="24"/>
+        </w:rPr>
+        <w:t>maiden_name1</w:t>
+      </w:r>
+      <w:r>
+        <w:rPr>
+          <w:bCs/>
+          <w:szCs w:val="24"/>
+        </w:rPr>
+        <w:t xml:space="preserve"> </w:t>
       </w:r>
       <w:r>
         <w:rPr>
@@ -3165,21 +3329,7 @@
           <w:bCs/>
           <w:szCs w:val="24"/>
         </w:rPr>
-        <w:t xml:space="preserve"> %} </w:t>
-      </w:r>
-      <w:r>
-        <w:rPr>
-          <w:bCs/>
-          <w:szCs w:val="24"/>
-        </w:rPr>
-        <w:t>that their maiden name be confirmed,</w:t>
-      </w:r>
-      <w:r>
-        <w:rPr>
-          <w:bCs/>
-          <w:szCs w:val="24"/>
-        </w:rPr>
-        <w:t xml:space="preserve"> {% else %} {% endif %}</w:t>
+        <w:t xml:space="preserve"> %} that their maiden name be confirmed, {% else %} {% endif %}</w:t>
       </w:r>
       <w:r>
         <w:rPr>
@@ -4798,8 +4948,8 @@
         </w:rPr>
         <w:t xml:space="preserve">STATE OF </w:t>
       </w:r>
-      <w:smartTag w:uri="urn:schemas-microsoft-com:office:smarttags" w:element="place">
-        <w:smartTag w:uri="urn:schemas-microsoft-com:office:smarttags" w:element="State">
+      <w:smartTag w:uri="urn:schemas-microsoft-com:office:smarttags" w:element="State">
+        <w:smartTag w:uri="urn:schemas-microsoft-com:office:smarttags" w:element="place">
           <w:r>
             <w:rPr>
               <w:b/>
@@ -6572,8 +6722,8 @@
         </w:rPr>
         <w:t xml:space="preserve">STATE OF </w:t>
       </w:r>
-      <w:smartTag w:uri="urn:schemas-microsoft-com:office:smarttags" w:element="place">
-        <w:smartTag w:uri="urn:schemas-microsoft-com:office:smarttags" w:element="State">
+      <w:smartTag w:uri="urn:schemas-microsoft-com:office:smarttags" w:element="State">
+        <w:smartTag w:uri="urn:schemas-microsoft-com:office:smarttags" w:element="place">
           <w:r>
             <w:rPr>
               <w:b/>
@@ -6795,13 +6945,7 @@
           <w:szCs w:val="24"/>
         </w:rPr>
         <w:tab/>
-        <w:t>3.  That the defendant is a major currently domiciled in t</w:t>
-      </w:r>
-      <w:r>
-        <w:rPr>
-          <w:szCs w:val="24"/>
-        </w:rPr>
-        <w:t xml:space="preserve">he Parish of </w:t>
+        <w:t xml:space="preserve">3.  That the defendant is a major currently domiciled in </w:t>
       </w:r>
       <w:r>
         <w:rPr>
@@ -6813,7 +6957,25 @@
         <w:rPr>
           <w:szCs w:val="24"/>
         </w:rPr>
-        <w:t>, Louisiana</w:t>
+        <w:t xml:space="preserve"> Parish</w:t>
+      </w:r>
+      <w:r>
+        <w:rPr>
+          <w:szCs w:val="24"/>
+        </w:rPr>
+        <w:t xml:space="preserve">, </w:t>
+      </w:r>
+      <w:r>
+        <w:rPr>
+          <w:szCs w:val="24"/>
+        </w:rPr>
+        <w:t xml:space="preserve">State of </w:t>
+      </w:r>
+      <w:r>
+        <w:rPr>
+          <w:szCs w:val="24"/>
+        </w:rPr>
+        <w:t>Louisiana</w:t>
       </w:r>
       <w:r>
         <w:rPr>
@@ -8539,6 +8701,13 @@
           <w:bCs/>
           <w:szCs w:val="24"/>
         </w:rPr>
+        <w:t xml:space="preserve"> </w:t>
+      </w:r>
+      <w:r>
+        <w:rPr>
+          <w:bCs/>
+          <w:szCs w:val="24"/>
+        </w:rPr>
         <w:t>{</w:t>
       </w:r>
       <w:r>
@@ -8546,11 +8715,19 @@
           <w:bCs/>
           <w:szCs w:val="24"/>
         </w:rPr>
-        <w:t xml:space="preserve">{ MAIDEN_NAME1 </w:t>
+        <w:t xml:space="preserve">{ </w:t>
       </w:r>
       <w:r>
         <w:rPr>
           <w:bCs/>
+          <w:caps/>
+          <w:szCs w:val="24"/>
+        </w:rPr>
+        <w:t xml:space="preserve">maiden_name1 </w:t>
+      </w:r>
+      <w:r>
+        <w:rPr>
+          <w:bCs/>
           <w:szCs w:val="24"/>
         </w:rPr>
         <w:t>}</w:t>
@@ -8567,7 +8744,21 @@
           <w:bCs/>
           <w:szCs w:val="24"/>
         </w:rPr>
-        <w:t xml:space="preserve">, which is </w:t>
+        <w:t>,</w:t>
+      </w:r>
+      <w:r>
+        <w:rPr>
+          <w:bCs/>
+          <w:szCs w:val="24"/>
+        </w:rPr>
+        <w:t xml:space="preserve"> </w:t>
+      </w:r>
+      <w:r>
+        <w:rPr>
+          <w:bCs/>
+          <w:szCs w:val="24"/>
+        </w:rPr>
+        <w:t xml:space="preserve">which is </w:t>
       </w:r>
       <w:r>
         <w:rPr>
@@ -9133,7 +9324,7 @@
       </w:r>
     </w:p>
     <w:sectPr>
-      <w:footerReference w:type="default" r:id="rId17"/>
+      <w:footerReference w:type="default" r:id="rId21"/>
       <w:type w:val="continuous"/>
       <w:pgSz w:w="12240" w:h="20160" w:code="5"/>
       <w:pgMar w:top="1440" w:right="1440" w:bottom="1440" w:left="1440" w:header="1440" w:footer="720" w:gutter="0"/>

</xml_diff>

<commit_message>
fixed template formatting issue
</commit_message>
<xml_diff>
--- a/docassemble/103Divorce/data/templates/Self-Represented_Litigant_Petition_for_Divorce_No_Minor_Children.docx
+++ b/docassemble/103Divorce/data/templates/Self-Represented_Litigant_Petition_for_Divorce_No_Minor_Children.docx
@@ -745,8 +745,16 @@
         <w:rPr>
           <w:sz w:val="22"/>
         </w:rPr>
-        <w:t>Take all of</w:t>
-      </w:r>
+        <w:t xml:space="preserve">Take </w:t>
+      </w:r>
+      <w:proofErr w:type="gramStart"/>
+      <w:r>
+        <w:rPr>
+          <w:sz w:val="22"/>
+        </w:rPr>
+        <w:t>all of</w:t>
+      </w:r>
+      <w:proofErr w:type="gramEnd"/>
       <w:r>
         <w:rPr>
           <w:b/>
@@ -803,7 +811,21 @@
         <w:rPr>
           <w:sz w:val="22"/>
         </w:rPr>
-        <w:t xml:space="preserve"> of the form marked Petition For Divorce with you. Go to the Civil Department and tell the clerk that you do not have a lawyer, and that you want to file your divorce.</w:t>
+        <w:t xml:space="preserve"> of the form marked Petition </w:t>
+      </w:r>
+      <w:proofErr w:type="gramStart"/>
+      <w:r>
+        <w:rPr>
+          <w:sz w:val="22"/>
+        </w:rPr>
+        <w:t>For</w:t>
+      </w:r>
+      <w:proofErr w:type="gramEnd"/>
+      <w:r>
+        <w:rPr>
+          <w:sz w:val="22"/>
+        </w:rPr>
+        <w:t xml:space="preserve"> Divorce with you. Go to the Civil Department and tell the clerk that you do not have a lawyer, and that you want to file your divorce.</w:t>
       </w:r>
       <w:r>
         <w:rPr>
@@ -862,7 +884,21 @@
           <w:sz w:val="22"/>
         </w:rPr>
         <w:tab/>
-        <w:t>Ask the clerk to file all of the forms marked with the number “1” at the bottom. Also ask the clerk to stamp a date AND write the docket number of your case on</w:t>
+        <w:t xml:space="preserve">Ask the clerk to file </w:t>
+      </w:r>
+      <w:proofErr w:type="gramStart"/>
+      <w:r>
+        <w:rPr>
+          <w:sz w:val="22"/>
+        </w:rPr>
+        <w:t>all of</w:t>
+      </w:r>
+      <w:proofErr w:type="gramEnd"/>
+      <w:r>
+        <w:rPr>
+          <w:sz w:val="22"/>
+        </w:rPr>
+        <w:t xml:space="preserve"> the forms marked with the number “1” at the bottom. Also ask the clerk to stamp a date AND write the docket number of your case on</w:t>
       </w:r>
       <w:r>
         <w:rPr>
@@ -3112,6 +3148,13 @@
           <w:bCs/>
           <w:szCs w:val="24"/>
         </w:rPr>
+        <w:t xml:space="preserve">| trim </w:t>
+      </w:r>
+      <w:r>
+        <w:rPr>
+          <w:bCs/>
+          <w:szCs w:val="24"/>
+        </w:rPr>
         <w:t>}</w:t>
       </w:r>
       <w:r>
@@ -3329,7 +3372,23 @@
           <w:bCs/>
           <w:szCs w:val="24"/>
         </w:rPr>
-        <w:t xml:space="preserve"> %} that their maiden name be confirmed, {% else %} {% endif %}</w:t>
+        <w:t xml:space="preserve"> %} that their </w:t>
+      </w:r>
+      <w:proofErr w:type="gramStart"/>
+      <w:r>
+        <w:rPr>
+          <w:bCs/>
+          <w:szCs w:val="24"/>
+        </w:rPr>
+        <w:t>maiden</w:t>
+      </w:r>
+      <w:proofErr w:type="gramEnd"/>
+      <w:r>
+        <w:rPr>
+          <w:bCs/>
+          <w:szCs w:val="24"/>
+        </w:rPr>
+        <w:t xml:space="preserve"> name be confirmed, {% else %} {% endif %}</w:t>
       </w:r>
       <w:r>
         <w:rPr>
@@ -4948,8 +5007,8 @@
         </w:rPr>
         <w:t xml:space="preserve">STATE OF </w:t>
       </w:r>
-      <w:smartTag w:uri="urn:schemas-microsoft-com:office:smarttags" w:element="State">
-        <w:smartTag w:uri="urn:schemas-microsoft-com:office:smarttags" w:element="place">
+      <w:smartTag w:uri="urn:schemas-microsoft-com:office:smarttags" w:element="place">
+        <w:smartTag w:uri="urn:schemas-microsoft-com:office:smarttags" w:element="State">
           <w:r>
             <w:rPr>
               <w:b/>
@@ -5136,7 +5195,21 @@
         <w:rPr>
           <w:szCs w:val="24"/>
         </w:rPr>
-        <w:t xml:space="preserve"> the petitioner in the above entitled matter, and all of the allegations contained in the petition are true and correct to the best of </w:t>
+        <w:t xml:space="preserve"> the petitioner in the </w:t>
+      </w:r>
+      <w:proofErr w:type="gramStart"/>
+      <w:r>
+        <w:rPr>
+          <w:szCs w:val="24"/>
+        </w:rPr>
+        <w:t>above entitled</w:t>
+      </w:r>
+      <w:proofErr w:type="gramEnd"/>
+      <w:r>
+        <w:rPr>
+          <w:szCs w:val="24"/>
+        </w:rPr>
+        <w:t xml:space="preserve"> matter, and all of the allegations contained in the petition are true and correct to the best of </w:t>
       </w:r>
       <w:r>
         <w:rPr>
@@ -6722,8 +6795,8 @@
         </w:rPr>
         <w:t xml:space="preserve">STATE OF </w:t>
       </w:r>
-      <w:smartTag w:uri="urn:schemas-microsoft-com:office:smarttags" w:element="State">
-        <w:smartTag w:uri="urn:schemas-microsoft-com:office:smarttags" w:element="place">
+      <w:smartTag w:uri="urn:schemas-microsoft-com:office:smarttags" w:element="place">
+        <w:smartTag w:uri="urn:schemas-microsoft-com:office:smarttags" w:element="State">
           <w:r>
             <w:rPr>
               <w:b/>
@@ -6886,7 +6959,14 @@
         <w:rPr>
           <w:szCs w:val="24"/>
         </w:rPr>
-        <w:t>Parish, Louisiana</w:t>
+        <w:t xml:space="preserve">Parish, </w:t>
+      </w:r>
+      <w:proofErr w:type="gramStart"/>
+      <w:r>
+        <w:rPr>
+          <w:szCs w:val="24"/>
+        </w:rPr>
+        <w:t>Louisiana</w:t>
       </w:r>
       <w:r>
         <w:rPr>
@@ -6894,6 +6974,7 @@
         </w:rPr>
         <w:t>;</w:t>
       </w:r>
+      <w:proofErr w:type="gramEnd"/>
     </w:p>
     <w:p>
       <w:pPr>
@@ -6927,8 +7008,16 @@
         <w:rPr>
           <w:szCs w:val="24"/>
         </w:rPr>
-        <w:t>ve entitled and numbered action;</w:t>
-      </w:r>
+        <w:t xml:space="preserve">ve entitled and numbered </w:t>
+      </w:r>
+      <w:proofErr w:type="gramStart"/>
+      <w:r>
+        <w:rPr>
+          <w:szCs w:val="24"/>
+        </w:rPr>
+        <w:t>action;</w:t>
+      </w:r>
+      <w:proofErr w:type="gramEnd"/>
     </w:p>
     <w:p>
       <w:pPr>
@@ -6971,6 +7060,7 @@
         </w:rPr>
         <w:t xml:space="preserve">State of </w:t>
       </w:r>
+      <w:proofErr w:type="gramStart"/>
       <w:r>
         <w:rPr>
           <w:szCs w:val="24"/>
@@ -6983,6 +7073,7 @@
         </w:rPr>
         <w:t>;</w:t>
       </w:r>
+      <w:proofErr w:type="gramEnd"/>
     </w:p>
     <w:p>
       <w:pPr>
@@ -7052,7 +7143,14 @@
         <w:rPr>
           <w:szCs w:val="24"/>
         </w:rPr>
-        <w:t>{{ marriage_year2 }}</w:t>
+        <w:t>{{ marriage_year2 }</w:t>
+      </w:r>
+      <w:proofErr w:type="gramStart"/>
+      <w:r>
+        <w:rPr>
+          <w:szCs w:val="24"/>
+        </w:rPr>
+        <w:t>}</w:t>
       </w:r>
       <w:r>
         <w:rPr>
@@ -7060,6 +7158,7 @@
         </w:rPr>
         <w:t>;</w:t>
       </w:r>
+      <w:proofErr w:type="gramEnd"/>
     </w:p>
     <w:p>
       <w:pPr>
@@ -7082,8 +7181,16 @@
         <w:rPr>
           <w:szCs w:val="24"/>
         </w:rPr>
-        <w:t>o children were born or adopted;</w:t>
-      </w:r>
+        <w:t xml:space="preserve">o children were born or </w:t>
+      </w:r>
+      <w:proofErr w:type="gramStart"/>
+      <w:r>
+        <w:rPr>
+          <w:szCs w:val="24"/>
+        </w:rPr>
+        <w:t>adopted;</w:t>
+      </w:r>
+      <w:proofErr w:type="gramEnd"/>
     </w:p>
     <w:p>
       <w:pPr>
@@ -7184,7 +7291,21 @@
         <w:rPr>
           <w:szCs w:val="24"/>
         </w:rPr>
-        <w:t xml:space="preserve">and have remained living separate and apart without reconciliation since that time; </w:t>
+        <w:t xml:space="preserve">and have remained living separate and apart without reconciliation since that </w:t>
+      </w:r>
+      <w:proofErr w:type="gramStart"/>
+      <w:r>
+        <w:rPr>
+          <w:szCs w:val="24"/>
+        </w:rPr>
+        <w:t>time;</w:t>
+      </w:r>
+      <w:proofErr w:type="gramEnd"/>
+      <w:r>
+        <w:rPr>
+          <w:szCs w:val="24"/>
+        </w:rPr>
+        <w:t xml:space="preserve"> </w:t>
       </w:r>
     </w:p>
     <w:p>
@@ -7201,7 +7322,21 @@
           <w:szCs w:val="24"/>
         </w:rPr>
         <w:tab/>
-        <w:t>7.  That petitioner desires to obtain a divorce under Civil Code Article 103(1) on the basis of the parties having lived separate and apart without reconciliation for six</w:t>
+        <w:t xml:space="preserve">7.  That petitioner desires to obtain a divorce under Civil Code Article 103(1) </w:t>
+      </w:r>
+      <w:proofErr w:type="gramStart"/>
+      <w:r>
+        <w:rPr>
+          <w:szCs w:val="24"/>
+        </w:rPr>
+        <w:t>on the basis of</w:t>
+      </w:r>
+      <w:proofErr w:type="gramEnd"/>
+      <w:r>
+        <w:rPr>
+          <w:szCs w:val="24"/>
+        </w:rPr>
+        <w:t xml:space="preserve"> the parties having lived separate and apart without reconciliation for six</w:t>
       </w:r>
       <w:r>
         <w:rPr>
@@ -8639,7 +8774,21 @@
         <w:rPr>
           <w:szCs w:val="24"/>
         </w:rPr>
-        <w:t xml:space="preserve"> decreeing a divorce between the parties on the basis of the parties having lived separate and apart continuously and without reconciliation for a period of six (6) months or more as per Civil Code Article 103(1).</w:t>
+        <w:t xml:space="preserve"> decreeing a divorce between the parties </w:t>
+      </w:r>
+      <w:proofErr w:type="gramStart"/>
+      <w:r>
+        <w:rPr>
+          <w:szCs w:val="24"/>
+        </w:rPr>
+        <w:t>on the basis of</w:t>
+      </w:r>
+      <w:proofErr w:type="gramEnd"/>
+      <w:r>
+        <w:rPr>
+          <w:szCs w:val="24"/>
+        </w:rPr>
+        <w:t xml:space="preserve"> the parties having lived separate and apart continuously and without reconciliation for a period of six (6) months or more as per Civil Code Article 103(1).</w:t>
       </w:r>
     </w:p>
     <w:p>
@@ -8723,11 +8872,34 @@
           <w:caps/>
           <w:szCs w:val="24"/>
         </w:rPr>
-        <w:t xml:space="preserve">maiden_name1 </w:t>
+        <w:t>maiden_name1</w:t>
       </w:r>
       <w:r>
         <w:rPr>
           <w:bCs/>
+          <w:caps/>
+          <w:szCs w:val="24"/>
+        </w:rPr>
+        <w:t xml:space="preserve"> </w:t>
+      </w:r>
+      <w:r>
+        <w:rPr>
+          <w:bCs/>
+          <w:szCs w:val="24"/>
+        </w:rPr>
+        <w:t>| trim</w:t>
+      </w:r>
+      <w:r>
+        <w:rPr>
+          <w:bCs/>
+          <w:caps/>
+          <w:szCs w:val="24"/>
+        </w:rPr>
+        <w:t xml:space="preserve"> </w:t>
+      </w:r>
+      <w:r>
+        <w:rPr>
+          <w:bCs/>
           <w:szCs w:val="24"/>
         </w:rPr>
         <w:t>}</w:t>
@@ -8772,7 +8944,23 @@
           <w:bCs/>
           <w:szCs w:val="24"/>
         </w:rPr>
-        <w:t>her maiden name</w:t>
+        <w:t xml:space="preserve">her </w:t>
+      </w:r>
+      <w:proofErr w:type="gramStart"/>
+      <w:r>
+        <w:rPr>
+          <w:bCs/>
+          <w:szCs w:val="24"/>
+        </w:rPr>
+        <w:t>maiden</w:t>
+      </w:r>
+      <w:proofErr w:type="gramEnd"/>
+      <w:r>
+        <w:rPr>
+          <w:bCs/>
+          <w:szCs w:val="24"/>
+        </w:rPr>
+        <w:t xml:space="preserve"> name</w:t>
       </w:r>
       <w:r>
         <w:rPr>
@@ -9150,7 +9338,27 @@
           <w:sz w:val="18"/>
           <w:szCs w:val="18"/>
         </w:rPr>
-        <w:t>(sign and date below to indicate that you have reviewed the record)</w:t>
+        <w:t>(</w:t>
+      </w:r>
+      <w:proofErr w:type="gramStart"/>
+      <w:r>
+        <w:rPr>
+          <w:b/>
+          <w:i/>
+          <w:sz w:val="18"/>
+          <w:szCs w:val="18"/>
+        </w:rPr>
+        <w:t>sign</w:t>
+      </w:r>
+      <w:proofErr w:type="gramEnd"/>
+      <w:r>
+        <w:rPr>
+          <w:b/>
+          <w:i/>
+          <w:sz w:val="18"/>
+          <w:szCs w:val="18"/>
+        </w:rPr>
+        <w:t xml:space="preserve"> and date below to indicate that you have reviewed the record)</w:t>
       </w:r>
     </w:p>
     <w:p>

</xml_diff>